<commit_message>
Expanded specification (Enemy Board, Player, View)
</commit_message>
<xml_diff>
--- a/Battleships Technical Specification.docx
+++ b/Battleships Technical Specification.docx
@@ -1,9 +1,10 @@
 
 <file path=word/document.xml><?xml version="1.0" encoding="utf-8"?>
-<w:document xmlns:wpc="http://schemas.microsoft.com/office/word/2010/wordprocessingCanvas" xmlns:mc="http://schemas.openxmlformats.org/markup-compatibility/2006" xmlns:o="urn:schemas-microsoft-com:office:office" xmlns:r="http://schemas.openxmlformats.org/officeDocument/2006/relationships" xmlns:m="http://schemas.openxmlformats.org/officeDocument/2006/math" xmlns:v="urn:schemas-microsoft-com:vml" xmlns:wp14="http://schemas.microsoft.com/office/word/2010/wordprocessingDrawing" xmlns:wp="http://schemas.openxmlformats.org/drawingml/2006/wordprocessingDrawing" xmlns:w10="urn:schemas-microsoft-com:office:word" xmlns:w="http://schemas.openxmlformats.org/wordprocessingml/2006/main" xmlns:w14="http://schemas.microsoft.com/office/word/2010/wordml" xmlns:w15="http://schemas.microsoft.com/office/word/2012/wordml" xmlns:wpg="http://schemas.microsoft.com/office/word/2010/wordprocessingGroup" xmlns:wpi="http://schemas.microsoft.com/office/word/2010/wordprocessingInk" xmlns:wne="http://schemas.microsoft.com/office/word/2006/wordml" xmlns:wps="http://schemas.microsoft.com/office/word/2010/wordprocessingShape" mc:Ignorable="w14 w15 wp14">
+<w:document xmlns:o="urn:schemas-microsoft-com:office:office" xmlns:r="http://schemas.openxmlformats.org/officeDocument/2006/relationships" xmlns:v="urn:schemas-microsoft-com:vml" xmlns:w="http://schemas.openxmlformats.org/wordprocessingml/2006/main" xmlns:w10="urn:schemas-microsoft-com:office:word" xmlns:wp="http://schemas.openxmlformats.org/drawingml/2006/wordprocessingDrawing" xmlns:wps="http://schemas.microsoft.com/office/word/2010/wordprocessingShape" xmlns:wpg="http://schemas.microsoft.com/office/word/2010/wordprocessingGroup" xmlns:mc="http://schemas.openxmlformats.org/markup-compatibility/2006" xmlns:wp14="http://schemas.microsoft.com/office/word/2010/wordprocessingDrawing" xmlns:w14="http://schemas.microsoft.com/office/word/2010/wordml" mc:Ignorable="w14 wp14">
   <w:body>
     <w:p>
       <w:pPr>
+        <w:pStyle w:val="Normal"/>
         <w:jc w:val="center"/>
         <w:rPr>
           <w:sz w:val="36"/>
@@ -20,6 +21,7 @@
     </w:p>
     <w:p>
       <w:pPr>
+        <w:pStyle w:val="Normal"/>
         <w:jc w:val="center"/>
         <w:rPr>
           <w:sz w:val="28"/>
@@ -36,31 +38,21 @@
     </w:p>
     <w:p>
       <w:pPr>
+        <w:pStyle w:val="Normal"/>
         <w:jc w:val="center"/>
+        <w:rPr/>
+      </w:pPr>
+      <w:r>
         <w:rPr>
           <w:sz w:val="28"/>
           <w:szCs w:val="28"/>
         </w:rPr>
-      </w:pPr>
-      <w:proofErr w:type="spellStart"/>
-      <w:r>
-        <w:rPr>
-          <w:sz w:val="28"/>
-          <w:szCs w:val="28"/>
-        </w:rPr>
-        <w:t>Git</w:t>
-      </w:r>
-      <w:proofErr w:type="spellEnd"/>
-      <w:r>
-        <w:rPr>
-          <w:sz w:val="28"/>
-          <w:szCs w:val="28"/>
-        </w:rPr>
-        <w:t xml:space="preserve"> Repo: </w:t>
-      </w:r>
-      <w:hyperlink r:id="rId5">
+        <w:t xml:space="preserve">Git Repo: </w:t>
+      </w:r>
+      <w:hyperlink r:id="rId2">
         <w:r>
           <w:rPr>
+            <w:rStyle w:val="InternetLink"/>
             <w:color w:val="1155CC"/>
             <w:sz w:val="28"/>
             <w:szCs w:val="28"/>
@@ -72,16 +64,25 @@
     </w:p>
     <w:p>
       <w:pPr>
+        <w:pStyle w:val="Normal"/>
         <w:jc w:val="center"/>
         <w:rPr>
           <w:sz w:val="28"/>
           <w:szCs w:val="28"/>
         </w:rPr>
       </w:pPr>
-    </w:p>
-    <w:p>
-      <w:pPr>
-        <w:rPr>
+      <w:r>
+        <w:rPr>
+          <w:sz w:val="28"/>
+          <w:szCs w:val="28"/>
+        </w:rPr>
+      </w:r>
+    </w:p>
+    <w:p>
+      <w:pPr>
+        <w:pStyle w:val="Normal"/>
+        <w:rPr>
+          <w:b/>
           <w:b/>
           <w:sz w:val="48"/>
           <w:szCs w:val="48"/>
@@ -98,6 +99,7 @@
     </w:p>
     <w:p>
       <w:pPr>
+        <w:pStyle w:val="Normal"/>
         <w:rPr>
           <w:sz w:val="36"/>
           <w:szCs w:val="36"/>
@@ -113,10 +115,12 @@
     </w:p>
     <w:p>
       <w:pPr>
+        <w:pStyle w:val="Normal"/>
         <w:numPr>
           <w:ilvl w:val="0"/>
           <w:numId w:val="4"/>
         </w:numPr>
+        <w:spacing w:before="0" w:after="0"/>
         <w:contextualSpacing/>
         <w:rPr>
           <w:sz w:val="36"/>
@@ -133,10 +137,12 @@
     </w:p>
     <w:p>
       <w:pPr>
+        <w:pStyle w:val="Normal"/>
         <w:numPr>
           <w:ilvl w:val="0"/>
           <w:numId w:val="4"/>
         </w:numPr>
+        <w:spacing w:before="0" w:after="0"/>
         <w:contextualSpacing/>
         <w:rPr>
           <w:sz w:val="36"/>
@@ -153,10 +159,12 @@
     </w:p>
     <w:p>
       <w:pPr>
+        <w:pStyle w:val="Normal"/>
         <w:numPr>
           <w:ilvl w:val="0"/>
           <w:numId w:val="4"/>
         </w:numPr>
+        <w:spacing w:before="0" w:after="0"/>
         <w:contextualSpacing/>
         <w:rPr>
           <w:sz w:val="36"/>
@@ -173,10 +181,12 @@
     </w:p>
     <w:p>
       <w:pPr>
+        <w:pStyle w:val="Normal"/>
         <w:numPr>
           <w:ilvl w:val="0"/>
           <w:numId w:val="4"/>
         </w:numPr>
+        <w:spacing w:before="0" w:after="0"/>
         <w:contextualSpacing/>
         <w:rPr>
           <w:sz w:val="36"/>
@@ -193,6 +203,7 @@
     </w:p>
     <w:p>
       <w:pPr>
+        <w:pStyle w:val="Normal"/>
         <w:rPr>
           <w:sz w:val="36"/>
           <w:szCs w:val="36"/>
@@ -208,10 +219,12 @@
     </w:p>
     <w:p>
       <w:pPr>
+        <w:pStyle w:val="Normal"/>
         <w:numPr>
           <w:ilvl w:val="0"/>
           <w:numId w:val="6"/>
         </w:numPr>
+        <w:spacing w:before="0" w:after="0"/>
         <w:contextualSpacing/>
         <w:rPr>
           <w:sz w:val="36"/>
@@ -228,10 +241,12 @@
     </w:p>
     <w:p>
       <w:pPr>
+        <w:pStyle w:val="Normal"/>
         <w:numPr>
           <w:ilvl w:val="0"/>
           <w:numId w:val="6"/>
         </w:numPr>
+        <w:spacing w:before="0" w:after="0"/>
         <w:contextualSpacing/>
         <w:rPr>
           <w:sz w:val="36"/>
@@ -248,10 +263,12 @@
     </w:p>
     <w:p>
       <w:pPr>
+        <w:pStyle w:val="Normal"/>
         <w:numPr>
           <w:ilvl w:val="0"/>
           <w:numId w:val="6"/>
         </w:numPr>
+        <w:spacing w:before="0" w:after="0"/>
         <w:contextualSpacing/>
         <w:rPr>
           <w:sz w:val="36"/>
@@ -268,10 +285,12 @@
     </w:p>
     <w:p>
       <w:pPr>
+        <w:pStyle w:val="Normal"/>
         <w:numPr>
           <w:ilvl w:val="0"/>
           <w:numId w:val="6"/>
         </w:numPr>
+        <w:spacing w:before="0" w:after="0"/>
         <w:contextualSpacing/>
         <w:rPr>
           <w:sz w:val="36"/>
@@ -288,10 +307,12 @@
     </w:p>
     <w:p>
       <w:pPr>
+        <w:pStyle w:val="Normal"/>
         <w:numPr>
           <w:ilvl w:val="0"/>
           <w:numId w:val="6"/>
         </w:numPr>
+        <w:spacing w:before="0" w:after="0"/>
         <w:contextualSpacing/>
         <w:rPr>
           <w:sz w:val="36"/>
@@ -308,57 +329,70 @@
     </w:p>
     <w:p>
       <w:pPr>
-        <w:rPr>
-          <w:sz w:val="36"/>
-          <w:szCs w:val="36"/>
-        </w:rPr>
-      </w:pPr>
-    </w:p>
-    <w:p>
-      <w:pPr>
+        <w:pStyle w:val="Normal"/>
+        <w:rPr>
+          <w:sz w:val="36"/>
+          <w:szCs w:val="36"/>
+        </w:rPr>
+      </w:pPr>
+      <w:r>
+        <w:rPr>
+          <w:sz w:val="36"/>
+          <w:szCs w:val="36"/>
+        </w:rPr>
+      </w:r>
+    </w:p>
+    <w:p>
+      <w:pPr>
+        <w:pStyle w:val="Normal"/>
         <w:rPr>
           <w:b/>
-          <w:sz w:val="36"/>
-          <w:szCs w:val="36"/>
-        </w:rPr>
-      </w:pPr>
-      <w:r>
-        <w:rPr>
           <w:b/>
           <w:sz w:val="36"/>
           <w:szCs w:val="36"/>
         </w:rPr>
+      </w:pPr>
+      <w:r>
+        <w:rPr>
+          <w:b/>
+          <w:sz w:val="36"/>
+          <w:szCs w:val="36"/>
+        </w:rPr>
         <w:t>Cell State</w:t>
       </w:r>
     </w:p>
     <w:p>
       <w:pPr>
+        <w:pStyle w:val="Normal"/>
         <w:numPr>
           <w:ilvl w:val="0"/>
           <w:numId w:val="2"/>
         </w:numPr>
+        <w:spacing w:before="0" w:after="0"/>
         <w:contextualSpacing/>
         <w:rPr>
           <w:sz w:val="36"/>
           <w:szCs w:val="36"/>
         </w:rPr>
       </w:pPr>
-      <w:r>
-        <w:rPr>
-          <w:sz w:val="36"/>
-          <w:szCs w:val="36"/>
-        </w:rPr>
-        <w:t>Nothing</w:t>
-      </w:r>
       <w:bookmarkStart w:id="0" w:name="_GoBack"/>
       <w:bookmarkEnd w:id="0"/>
-    </w:p>
-    <w:p>
-      <w:pPr>
+      <w:r>
+        <w:rPr>
+          <w:sz w:val="36"/>
+          <w:szCs w:val="36"/>
+        </w:rPr>
+        <w:t>Nothing</w:t>
+      </w:r>
+    </w:p>
+    <w:p>
+      <w:pPr>
+        <w:pStyle w:val="Normal"/>
         <w:numPr>
           <w:ilvl w:val="0"/>
           <w:numId w:val="1"/>
         </w:numPr>
+        <w:spacing w:before="0" w:after="0"/>
         <w:contextualSpacing/>
         <w:rPr>
           <w:sz w:val="36"/>
@@ -375,10 +409,12 @@
     </w:p>
     <w:p>
       <w:pPr>
+        <w:pStyle w:val="Normal"/>
         <w:numPr>
           <w:ilvl w:val="0"/>
           <w:numId w:val="1"/>
         </w:numPr>
+        <w:spacing w:before="0" w:after="0"/>
         <w:contextualSpacing/>
         <w:rPr>
           <w:sz w:val="36"/>
@@ -395,10 +431,12 @@
     </w:p>
     <w:p>
       <w:pPr>
+        <w:pStyle w:val="Normal"/>
         <w:numPr>
           <w:ilvl w:val="0"/>
           <w:numId w:val="1"/>
         </w:numPr>
+        <w:spacing w:before="0" w:after="0"/>
         <w:contextualSpacing/>
         <w:rPr>
           <w:sz w:val="36"/>
@@ -415,10 +453,12 @@
     </w:p>
     <w:p>
       <w:pPr>
+        <w:pStyle w:val="Normal"/>
         <w:numPr>
           <w:ilvl w:val="0"/>
           <w:numId w:val="1"/>
         </w:numPr>
+        <w:spacing w:before="0" w:after="0"/>
         <w:contextualSpacing/>
         <w:rPr>
           <w:sz w:val="36"/>
@@ -435,14 +475,22 @@
     </w:p>
     <w:p>
       <w:pPr>
-        <w:rPr>
-          <w:sz w:val="36"/>
-          <w:szCs w:val="36"/>
-        </w:rPr>
-      </w:pPr>
-    </w:p>
-    <w:p>
-      <w:pPr>
+        <w:pStyle w:val="Normal"/>
+        <w:rPr>
+          <w:sz w:val="36"/>
+          <w:szCs w:val="36"/>
+        </w:rPr>
+      </w:pPr>
+      <w:r>
+        <w:rPr>
+          <w:sz w:val="36"/>
+          <w:szCs w:val="36"/>
+        </w:rPr>
+      </w:r>
+    </w:p>
+    <w:p>
+      <w:pPr>
+        <w:pStyle w:val="Normal"/>
         <w:rPr>
           <w:sz w:val="36"/>
           <w:szCs w:val="36"/>
@@ -459,6 +507,7 @@
     </w:p>
     <w:p>
       <w:pPr>
+        <w:pStyle w:val="Normal"/>
         <w:rPr>
           <w:sz w:val="36"/>
           <w:szCs w:val="36"/>
@@ -474,10 +523,12 @@
     </w:p>
     <w:p>
       <w:pPr>
+        <w:pStyle w:val="Normal"/>
         <w:numPr>
           <w:ilvl w:val="0"/>
           <w:numId w:val="5"/>
         </w:numPr>
+        <w:spacing w:before="0" w:after="0"/>
         <w:contextualSpacing/>
         <w:rPr>
           <w:sz w:val="36"/>
@@ -494,10 +545,12 @@
     </w:p>
     <w:p>
       <w:pPr>
+        <w:pStyle w:val="Normal"/>
         <w:numPr>
           <w:ilvl w:val="0"/>
           <w:numId w:val="5"/>
         </w:numPr>
+        <w:spacing w:before="0" w:after="0"/>
         <w:contextualSpacing/>
         <w:rPr>
           <w:sz w:val="36"/>
@@ -514,10 +567,12 @@
     </w:p>
     <w:p>
       <w:pPr>
+        <w:pStyle w:val="Normal"/>
         <w:numPr>
           <w:ilvl w:val="0"/>
           <w:numId w:val="5"/>
         </w:numPr>
+        <w:spacing w:before="0" w:after="0"/>
         <w:contextualSpacing/>
         <w:rPr>
           <w:sz w:val="36"/>
@@ -534,26 +589,28 @@
     </w:p>
     <w:p>
       <w:pPr>
-        <w:rPr>
-          <w:sz w:val="36"/>
-          <w:szCs w:val="36"/>
-        </w:rPr>
-      </w:pPr>
-      <w:r>
-        <w:rPr>
-          <w:sz w:val="36"/>
-          <w:szCs w:val="36"/>
-        </w:rPr>
-        <w:lastRenderedPageBreak/>
+        <w:pStyle w:val="Normal"/>
+        <w:rPr>
+          <w:sz w:val="36"/>
+          <w:szCs w:val="36"/>
+        </w:rPr>
+      </w:pPr>
+      <w:r>
+        <w:rPr>
+          <w:sz w:val="36"/>
+          <w:szCs w:val="36"/>
+        </w:rPr>
         <w:t>How do we interact with it?</w:t>
       </w:r>
     </w:p>
     <w:p>
       <w:pPr>
+        <w:pStyle w:val="Normal"/>
         <w:numPr>
           <w:ilvl w:val="0"/>
           <w:numId w:val="7"/>
         </w:numPr>
+        <w:spacing w:before="0" w:after="0"/>
         <w:contextualSpacing/>
         <w:rPr>
           <w:sz w:val="36"/>
@@ -570,10 +627,12 @@
     </w:p>
     <w:p>
       <w:pPr>
+        <w:pStyle w:val="Normal"/>
         <w:numPr>
           <w:ilvl w:val="0"/>
           <w:numId w:val="7"/>
         </w:numPr>
+        <w:spacing w:before="0" w:after="0"/>
         <w:contextualSpacing/>
         <w:rPr>
           <w:sz w:val="36"/>
@@ -590,10 +649,12 @@
     </w:p>
     <w:p>
       <w:pPr>
+        <w:pStyle w:val="Normal"/>
         <w:numPr>
           <w:ilvl w:val="0"/>
           <w:numId w:val="7"/>
         </w:numPr>
+        <w:spacing w:before="0" w:after="0"/>
         <w:contextualSpacing/>
         <w:rPr>
           <w:sz w:val="36"/>
@@ -610,10 +671,12 @@
     </w:p>
     <w:p>
       <w:pPr>
+        <w:pStyle w:val="Normal"/>
         <w:numPr>
           <w:ilvl w:val="0"/>
           <w:numId w:val="3"/>
         </w:numPr>
+        <w:spacing w:before="0" w:after="0"/>
         <w:contextualSpacing/>
         <w:rPr>
           <w:sz w:val="36"/>
@@ -630,10 +693,12 @@
     </w:p>
     <w:p>
       <w:pPr>
+        <w:pStyle w:val="Normal"/>
         <w:numPr>
           <w:ilvl w:val="0"/>
           <w:numId w:val="3"/>
         </w:numPr>
+        <w:spacing w:before="0" w:after="0"/>
         <w:contextualSpacing/>
         <w:rPr>
           <w:sz w:val="36"/>
@@ -650,37 +715,36 @@
     </w:p>
     <w:p>
       <w:pPr>
+        <w:pStyle w:val="Normal"/>
         <w:numPr>
           <w:ilvl w:val="0"/>
           <w:numId w:val="3"/>
         </w:numPr>
+        <w:spacing w:before="0" w:after="0"/>
         <w:contextualSpacing/>
         <w:rPr>
           <w:sz w:val="36"/>
           <w:szCs w:val="36"/>
         </w:rPr>
       </w:pPr>
-      <w:r>
-        <w:rPr>
-          <w:sz w:val="36"/>
-          <w:szCs w:val="36"/>
-        </w:rPr>
-        <w:t>Check whether co-or</w:t>
-      </w:r>
-      <w:r>
-        <w:rPr>
-          <w:sz w:val="36"/>
-          <w:szCs w:val="36"/>
-        </w:rPr>
-        <w:t>dinates have been guessed before</w:t>
-      </w:r>
-    </w:p>
-    <w:p>
-      <w:pPr>
+      <w:bookmarkStart w:id="1" w:name="__DdeLink__58_471649106"/>
+      <w:bookmarkEnd w:id="1"/>
+      <w:r>
+        <w:rPr>
+          <w:sz w:val="36"/>
+          <w:szCs w:val="36"/>
+        </w:rPr>
+        <w:t>Check whether co-ordinates have been guessed before</w:t>
+      </w:r>
+    </w:p>
+    <w:p>
+      <w:pPr>
+        <w:pStyle w:val="Normal"/>
         <w:numPr>
           <w:ilvl w:val="0"/>
           <w:numId w:val="3"/>
         </w:numPr>
+        <w:spacing w:before="0" w:after="0"/>
         <w:contextualSpacing/>
         <w:rPr>
           <w:sz w:val="36"/>
@@ -697,10 +761,12 @@
     </w:p>
     <w:p>
       <w:pPr>
+        <w:pStyle w:val="Normal"/>
         <w:numPr>
           <w:ilvl w:val="0"/>
           <w:numId w:val="3"/>
         </w:numPr>
+        <w:spacing w:before="0" w:after="0"/>
         <w:contextualSpacing/>
         <w:rPr>
           <w:sz w:val="36"/>
@@ -717,10 +783,12 @@
     </w:p>
     <w:p>
       <w:pPr>
+        <w:pStyle w:val="Normal"/>
         <w:numPr>
           <w:ilvl w:val="0"/>
           <w:numId w:val="3"/>
         </w:numPr>
+        <w:spacing w:before="0" w:after="0"/>
         <w:contextualSpacing/>
         <w:rPr>
           <w:sz w:val="36"/>
@@ -737,10 +805,12 @@
     </w:p>
     <w:p>
       <w:pPr>
+        <w:pStyle w:val="Normal"/>
         <w:numPr>
           <w:ilvl w:val="0"/>
           <w:numId w:val="3"/>
         </w:numPr>
+        <w:spacing w:before="0" w:after="0"/>
         <w:contextualSpacing/>
         <w:rPr>
           <w:sz w:val="36"/>
@@ -757,16 +827,9 @@
     </w:p>
     <w:p>
       <w:pPr>
+        <w:pStyle w:val="Normal"/>
         <w:rPr>
           <w:b/>
-          <w:sz w:val="36"/>
-          <w:szCs w:val="36"/>
-        </w:rPr>
-      </w:pPr>
-    </w:p>
-    <w:p>
-      <w:pPr>
-        <w:rPr>
           <w:b/>
           <w:sz w:val="36"/>
           <w:szCs w:val="36"/>
@@ -778,19 +841,45 @@
           <w:sz w:val="36"/>
           <w:szCs w:val="36"/>
         </w:rPr>
+      </w:r>
+    </w:p>
+    <w:p>
+      <w:pPr>
+        <w:pStyle w:val="Normal"/>
+        <w:rPr>
+          <w:b/>
+          <w:b/>
+          <w:sz w:val="36"/>
+          <w:szCs w:val="36"/>
+        </w:rPr>
+      </w:pPr>
+      <w:r>
+        <w:rPr>
+          <w:b/>
+          <w:sz w:val="36"/>
+          <w:szCs w:val="36"/>
+        </w:rPr>
         <w:t>Enemy Board</w:t>
       </w:r>
     </w:p>
     <w:p>
       <w:pPr>
-        <w:rPr>
-          <w:sz w:val="36"/>
-          <w:szCs w:val="36"/>
-        </w:rPr>
-      </w:pPr>
-    </w:p>
-    <w:p>
-      <w:pPr>
+        <w:pStyle w:val="Normal"/>
+        <w:rPr>
+          <w:sz w:val="36"/>
+          <w:szCs w:val="36"/>
+        </w:rPr>
+      </w:pPr>
+      <w:r>
+        <w:rPr>
+          <w:sz w:val="36"/>
+          <w:szCs w:val="36"/>
+        </w:rPr>
+      </w:r>
+    </w:p>
+    <w:p>
+      <w:pPr>
+        <w:pStyle w:val="Normal"/>
         <w:rPr>
           <w:sz w:val="36"/>
           <w:szCs w:val="36"/>
@@ -851,10 +940,7 @@
           <w:ilvl w:val="0"/>
           <w:numId w:val="3"/>
         </w:numPr>
-        <w:rPr>
-          <w:sz w:val="36"/>
-          <w:szCs w:val="36"/>
-        </w:rPr>
+        <w:rPr/>
       </w:pPr>
       <w:r>
         <w:rPr>
@@ -866,6 +952,24 @@
     </w:p>
     <w:p>
       <w:pPr>
+        <w:pStyle w:val="ListParagraph"/>
+        <w:numPr>
+          <w:ilvl w:val="0"/>
+          <w:numId w:val="3"/>
+        </w:numPr>
+        <w:rPr/>
+      </w:pPr>
+      <w:r>
+        <w:rPr>
+          <w:sz w:val="36"/>
+          <w:szCs w:val="36"/>
+        </w:rPr>
+        <w:t>Number of ships remaining</w:t>
+      </w:r>
+    </w:p>
+    <w:p>
+      <w:pPr>
+        <w:pStyle w:val="Normal"/>
         <w:rPr>
           <w:sz w:val="36"/>
           <w:szCs w:val="36"/>
@@ -886,17 +990,35 @@
           <w:ilvl w:val="0"/>
           <w:numId w:val="3"/>
         </w:numPr>
-        <w:rPr>
-          <w:sz w:val="36"/>
-          <w:szCs w:val="36"/>
-        </w:rPr>
-      </w:pPr>
-      <w:r>
-        <w:rPr>
-          <w:sz w:val="36"/>
-          <w:szCs w:val="36"/>
-        </w:rPr>
-        <w:t>Fire on co-ordinates then return state of the cell</w:t>
+        <w:rPr/>
+      </w:pPr>
+      <w:r>
+        <w:rPr>
+          <w:sz w:val="36"/>
+          <w:szCs w:val="36"/>
+        </w:rPr>
+        <w:t>Update state of cell at</w:t>
+      </w:r>
+      <w:r>
+        <w:rPr>
+          <w:sz w:val="36"/>
+          <w:szCs w:val="36"/>
+        </w:rPr>
+        <w:t xml:space="preserve"> co-ordinates – </w:t>
+      </w:r>
+      <w:r>
+        <w:rPr>
+          <w:sz w:val="36"/>
+          <w:szCs w:val="36"/>
+        </w:rPr>
+        <w:t>if battleship sunk, reduce number of ships remaining by one</w:t>
+      </w:r>
+      <w:r>
+        <w:rPr>
+          <w:sz w:val="36"/>
+          <w:szCs w:val="36"/>
+        </w:rPr>
+        <w:t xml:space="preserve"> </w:t>
       </w:r>
     </w:p>
     <w:p>
@@ -926,10 +1048,7 @@
           <w:ilvl w:val="0"/>
           <w:numId w:val="3"/>
         </w:numPr>
-        <w:rPr>
-          <w:sz w:val="36"/>
-          <w:szCs w:val="36"/>
-        </w:rPr>
+        <w:rPr/>
       </w:pPr>
       <w:r>
         <w:rPr>
@@ -956,7 +1075,7 @@
           <w:sz w:val="36"/>
           <w:szCs w:val="36"/>
         </w:rPr>
-        <w:t>Check for game over</w:t>
+        <w:t>Get cell state at co-ordinates, returning “nothing” in place of “ship not hit” and “ship hit” in place of “ship sunk”</w:t>
       </w:r>
     </w:p>
     <w:p>
@@ -976,7 +1095,7 @@
           <w:sz w:val="36"/>
           <w:szCs w:val="36"/>
         </w:rPr>
-        <w:t>Get cell state at co-ordinates, returning “nothing” in place of “ship not hit” and “ship hit” in place of “ship sunk”</w:t>
+        <w:t>Get Width</w:t>
       </w:r>
     </w:p>
     <w:p>
@@ -986,55 +1105,753 @@
           <w:ilvl w:val="0"/>
           <w:numId w:val="3"/>
         </w:numPr>
-        <w:rPr>
-          <w:sz w:val="36"/>
-          <w:szCs w:val="36"/>
-        </w:rPr>
-      </w:pPr>
-      <w:r>
-        <w:rPr>
-          <w:sz w:val="36"/>
-          <w:szCs w:val="36"/>
-        </w:rPr>
-        <w:t>Get Width</w:t>
+        <w:rPr/>
+      </w:pPr>
+      <w:r>
+        <w:rPr>
+          <w:sz w:val="36"/>
+          <w:szCs w:val="36"/>
+        </w:rPr>
+        <w:t>Get Height</w:t>
       </w:r>
     </w:p>
     <w:p>
       <w:pPr>
         <w:pStyle w:val="ListParagraph"/>
-        <w:numPr>
-          <w:ilvl w:val="0"/>
-          <w:numId w:val="3"/>
-        </w:numPr>
-        <w:rPr>
-          <w:sz w:val="36"/>
-          <w:szCs w:val="36"/>
-        </w:rPr>
-      </w:pPr>
-      <w:r>
-        <w:rPr>
-          <w:sz w:val="36"/>
-          <w:szCs w:val="36"/>
-        </w:rPr>
-        <w:t>Get Height</w:t>
+        <w:rPr>
+          <w:sz w:val="36"/>
+          <w:szCs w:val="36"/>
+        </w:rPr>
+      </w:pPr>
+      <w:r>
+        <w:rPr/>
+      </w:r>
+    </w:p>
+    <w:p>
+      <w:pPr>
+        <w:pStyle w:val="ListParagraph"/>
+        <w:rPr>
+          <w:sz w:val="36"/>
+          <w:szCs w:val="36"/>
+        </w:rPr>
+      </w:pPr>
+      <w:r>
+        <w:rPr/>
+      </w:r>
+    </w:p>
+    <w:p>
+      <w:pPr>
+        <w:pStyle w:val="ListParagraph"/>
+        <w:rPr>
+          <w:sz w:val="36"/>
+          <w:szCs w:val="36"/>
+        </w:rPr>
+      </w:pPr>
+      <w:r>
+        <w:rPr/>
+      </w:r>
+      <w:r>
+        <w:br w:type="page"/>
+      </w:r>
+    </w:p>
+    <w:p>
+      <w:pPr>
+        <w:pStyle w:val="ListParagraph"/>
+        <w:rPr>
+          <w:b/>
+          <w:b/>
+          <w:bCs/>
+        </w:rPr>
+      </w:pPr>
+      <w:r>
+        <w:rPr>
+          <w:b/>
+          <w:bCs/>
+          <w:sz w:val="36"/>
+          <w:szCs w:val="36"/>
+        </w:rPr>
+        <w:t>Game Over Message</w:t>
+      </w:r>
+    </w:p>
+    <w:p>
+      <w:pPr>
+        <w:pStyle w:val="ListParagraph"/>
+        <w:rPr>
+          <w:sz w:val="36"/>
+          <w:szCs w:val="36"/>
+        </w:rPr>
+      </w:pPr>
+      <w:r>
+        <w:rPr>
+          <w:b w:val="false"/>
+          <w:bCs w:val="false"/>
+        </w:rPr>
+      </w:r>
+    </w:p>
+    <w:p>
+      <w:pPr>
+        <w:pStyle w:val="ListParagraph"/>
+        <w:rPr>
+          <w:b w:val="false"/>
+          <w:b w:val="false"/>
+          <w:bCs w:val="false"/>
+        </w:rPr>
+      </w:pPr>
+      <w:r>
+        <w:rPr>
+          <w:b w:val="false"/>
+          <w:bCs w:val="false"/>
+          <w:sz w:val="36"/>
+          <w:szCs w:val="36"/>
+        </w:rPr>
+        <w:t xml:space="preserve">- </w:t>
+      </w:r>
+      <w:r>
+        <w:rPr>
+          <w:b w:val="false"/>
+          <w:bCs w:val="false"/>
+          <w:sz w:val="36"/>
+          <w:szCs w:val="36"/>
+        </w:rPr>
+        <w:t>You won</w:t>
+      </w:r>
+    </w:p>
+    <w:p>
+      <w:pPr>
+        <w:pStyle w:val="ListParagraph"/>
+        <w:rPr>
+          <w:b w:val="false"/>
+          <w:b w:val="false"/>
+          <w:bCs w:val="false"/>
+        </w:rPr>
+      </w:pPr>
+      <w:r>
+        <w:rPr>
+          <w:b w:val="false"/>
+          <w:bCs w:val="false"/>
+          <w:sz w:val="36"/>
+          <w:szCs w:val="36"/>
+        </w:rPr>
+        <w:t>- You lost</w:t>
+      </w:r>
+    </w:p>
+    <w:p>
+      <w:pPr>
+        <w:pStyle w:val="ListParagraph"/>
+        <w:rPr>
+          <w:b w:val="false"/>
+          <w:b w:val="false"/>
+          <w:bCs w:val="false"/>
+        </w:rPr>
+      </w:pPr>
+      <w:r>
+        <w:rPr>
+          <w:b w:val="false"/>
+          <w:bCs w:val="false"/>
+          <w:sz w:val="36"/>
+          <w:szCs w:val="36"/>
+        </w:rPr>
+        <w:t>- You resigned</w:t>
+      </w:r>
+    </w:p>
+    <w:p>
+      <w:pPr>
+        <w:pStyle w:val="ListParagraph"/>
+        <w:rPr>
+          <w:b w:val="false"/>
+          <w:b w:val="false"/>
+          <w:bCs w:val="false"/>
+        </w:rPr>
+      </w:pPr>
+      <w:r>
+        <w:rPr>
+          <w:b w:val="false"/>
+          <w:bCs w:val="false"/>
+          <w:sz w:val="36"/>
+          <w:szCs w:val="36"/>
+        </w:rPr>
+        <w:t>- Your opponent resigned</w:t>
+      </w:r>
+    </w:p>
+    <w:p>
+      <w:pPr>
+        <w:pStyle w:val="ListParagraph"/>
+        <w:rPr>
+          <w:sz w:val="36"/>
+          <w:szCs w:val="36"/>
+        </w:rPr>
+      </w:pPr>
+      <w:r>
+        <w:rPr>
+          <w:b w:val="false"/>
+          <w:bCs w:val="false"/>
+        </w:rPr>
+      </w:r>
+    </w:p>
+    <w:p>
+      <w:pPr>
+        <w:pStyle w:val="ListParagraph"/>
+        <w:rPr>
+          <w:sz w:val="36"/>
+          <w:szCs w:val="36"/>
+        </w:rPr>
+      </w:pPr>
+      <w:r>
+        <w:rPr>
+          <w:b w:val="false"/>
+          <w:bCs w:val="false"/>
+        </w:rPr>
+      </w:r>
+    </w:p>
+    <w:p>
+      <w:pPr>
+        <w:pStyle w:val="ListParagraph"/>
+        <w:rPr>
+          <w:b w:val="false"/>
+          <w:b w:val="false"/>
+          <w:bCs w:val="false"/>
+        </w:rPr>
+      </w:pPr>
+      <w:r>
+        <w:rPr>
+          <w:b/>
+          <w:bCs/>
+          <w:sz w:val="36"/>
+          <w:szCs w:val="36"/>
+        </w:rPr>
+        <w:t>View</w:t>
+      </w:r>
+    </w:p>
+    <w:p>
+      <w:pPr>
+        <w:pStyle w:val="ListParagraph"/>
+        <w:rPr>
+          <w:sz w:val="36"/>
+          <w:szCs w:val="36"/>
+        </w:rPr>
+      </w:pPr>
+      <w:r>
+        <w:rPr>
+          <w:b w:val="false"/>
+          <w:bCs w:val="false"/>
+        </w:rPr>
+      </w:r>
+    </w:p>
+    <w:p>
+      <w:pPr>
+        <w:pStyle w:val="ListParagraph"/>
+        <w:rPr>
+          <w:b w:val="false"/>
+          <w:b w:val="false"/>
+          <w:bCs w:val="false"/>
+        </w:rPr>
+      </w:pPr>
+      <w:r>
+        <w:rPr>
+          <w:b w:val="false"/>
+          <w:bCs w:val="false"/>
+          <w:sz w:val="36"/>
+          <w:szCs w:val="36"/>
+        </w:rPr>
+        <w:t>Behaviours</w:t>
+      </w:r>
+    </w:p>
+    <w:p>
+      <w:pPr>
+        <w:pStyle w:val="ListParagraph"/>
+        <w:numPr>
+          <w:ilvl w:val="0"/>
+          <w:numId w:val="8"/>
+        </w:numPr>
+        <w:rPr>
+          <w:b w:val="false"/>
+          <w:b w:val="false"/>
+          <w:bCs w:val="false"/>
+        </w:rPr>
+      </w:pPr>
+      <w:r>
+        <w:rPr>
+          <w:b w:val="false"/>
+          <w:bCs w:val="false"/>
+          <w:sz w:val="36"/>
+          <w:szCs w:val="36"/>
+        </w:rPr>
+        <w:t>Print the cell state of the player and enemy boards to the user</w:t>
+      </w:r>
+    </w:p>
+    <w:p>
+      <w:pPr>
+        <w:pStyle w:val="ListParagraph"/>
+        <w:numPr>
+          <w:ilvl w:val="0"/>
+          <w:numId w:val="8"/>
+        </w:numPr>
+        <w:rPr>
+          <w:b w:val="false"/>
+          <w:b w:val="false"/>
+          <w:bCs w:val="false"/>
+        </w:rPr>
+      </w:pPr>
+      <w:r>
+        <w:rPr>
+          <w:b w:val="false"/>
+          <w:bCs w:val="false"/>
+          <w:sz w:val="36"/>
+          <w:szCs w:val="36"/>
+        </w:rPr>
+        <w:t>Print welcome message/game setup message to the user</w:t>
+      </w:r>
+    </w:p>
+    <w:p>
+      <w:pPr>
+        <w:pStyle w:val="ListParagraph"/>
+        <w:numPr>
+          <w:ilvl w:val="0"/>
+          <w:numId w:val="8"/>
+        </w:numPr>
+        <w:rPr>
+          <w:b w:val="false"/>
+          <w:b w:val="false"/>
+          <w:bCs w:val="false"/>
+        </w:rPr>
+      </w:pPr>
+      <w:r>
+        <w:rPr>
+          <w:b w:val="false"/>
+          <w:bCs w:val="false"/>
+          <w:sz w:val="36"/>
+          <w:szCs w:val="36"/>
+        </w:rPr>
+        <w:t>Print game over message</w:t>
+      </w:r>
+    </w:p>
+    <w:p>
+      <w:pPr>
+        <w:pStyle w:val="ListParagraph"/>
+        <w:numPr>
+          <w:ilvl w:val="0"/>
+          <w:numId w:val="8"/>
+        </w:numPr>
+        <w:rPr>
+          <w:b w:val="false"/>
+          <w:b w:val="false"/>
+          <w:bCs w:val="false"/>
+        </w:rPr>
+      </w:pPr>
+      <w:r>
+        <w:rPr>
+          <w:b w:val="false"/>
+          <w:bCs w:val="false"/>
+          <w:sz w:val="36"/>
+          <w:szCs w:val="36"/>
+        </w:rPr>
+        <w:t xml:space="preserve">Print who has won </w:t>
+      </w:r>
+    </w:p>
+    <w:p>
+      <w:pPr>
+        <w:pStyle w:val="ListParagraph"/>
+        <w:numPr>
+          <w:ilvl w:val="0"/>
+          <w:numId w:val="8"/>
+        </w:numPr>
+        <w:rPr>
+          <w:b w:val="false"/>
+          <w:b w:val="false"/>
+          <w:bCs w:val="false"/>
+        </w:rPr>
+      </w:pPr>
+      <w:r>
+        <w:rPr>
+          <w:b w:val="false"/>
+          <w:bCs w:val="false"/>
+          <w:sz w:val="36"/>
+          <w:szCs w:val="36"/>
+        </w:rPr>
+        <w:t>Print instructions to user</w:t>
+      </w:r>
+    </w:p>
+    <w:p>
+      <w:pPr>
+        <w:pStyle w:val="ListParagraph"/>
+        <w:numPr>
+          <w:ilvl w:val="0"/>
+          <w:numId w:val="8"/>
+        </w:numPr>
+        <w:rPr>
+          <w:b w:val="false"/>
+          <w:b w:val="false"/>
+          <w:bCs w:val="false"/>
+        </w:rPr>
+      </w:pPr>
+      <w:r>
+        <w:rPr>
+          <w:b w:val="false"/>
+          <w:bCs w:val="false"/>
+          <w:sz w:val="36"/>
+          <w:szCs w:val="36"/>
+        </w:rPr>
+        <w:t>Print result of the move that has been made</w:t>
+      </w:r>
+    </w:p>
+    <w:p>
+      <w:pPr>
+        <w:pStyle w:val="ListParagraph"/>
+        <w:numPr>
+          <w:ilvl w:val="0"/>
+          <w:numId w:val="8"/>
+        </w:numPr>
+        <w:rPr>
+          <w:b w:val="false"/>
+          <w:b w:val="false"/>
+          <w:bCs w:val="false"/>
+        </w:rPr>
+      </w:pPr>
+      <w:r>
+        <w:rPr>
+          <w:b w:val="false"/>
+          <w:bCs w:val="false"/>
+          <w:sz w:val="36"/>
+          <w:szCs w:val="36"/>
+        </w:rPr>
+        <w:t>Print types of ships left to place (during setup)</w:t>
+      </w:r>
+    </w:p>
+    <w:p>
+      <w:pPr>
+        <w:pStyle w:val="ListParagraph"/>
+        <w:rPr>
+          <w:sz w:val="36"/>
+          <w:szCs w:val="36"/>
+        </w:rPr>
+      </w:pPr>
+      <w:r>
+        <w:rPr>
+          <w:b w:val="false"/>
+          <w:bCs w:val="false"/>
+        </w:rPr>
+      </w:r>
+    </w:p>
+    <w:p>
+      <w:pPr>
+        <w:pStyle w:val="ListParagraph"/>
+        <w:rPr>
+          <w:b/>
+          <w:b/>
+          <w:bCs/>
+        </w:rPr>
+      </w:pPr>
+      <w:r>
+        <w:rPr>
+          <w:b/>
+          <w:bCs/>
+          <w:sz w:val="36"/>
+          <w:szCs w:val="36"/>
+        </w:rPr>
+        <w:t>Player</w:t>
+      </w:r>
+    </w:p>
+    <w:p>
+      <w:pPr>
+        <w:pStyle w:val="ListParagraph"/>
+        <w:rPr>
+          <w:b w:val="false"/>
+          <w:b w:val="false"/>
+          <w:bCs w:val="false"/>
+        </w:rPr>
+      </w:pPr>
+      <w:r>
+        <w:rPr>
+          <w:b w:val="false"/>
+          <w:bCs w:val="false"/>
+          <w:sz w:val="36"/>
+          <w:szCs w:val="36"/>
+        </w:rPr>
+        <w:t>State</w:t>
+      </w:r>
+    </w:p>
+    <w:p>
+      <w:pPr>
+        <w:pStyle w:val="ListParagraph"/>
+        <w:numPr>
+          <w:ilvl w:val="0"/>
+          <w:numId w:val="10"/>
+        </w:numPr>
+        <w:rPr>
+          <w:b w:val="false"/>
+          <w:b w:val="false"/>
+          <w:bCs w:val="false"/>
+        </w:rPr>
+      </w:pPr>
+      <w:r>
+        <w:rPr>
+          <w:b w:val="false"/>
+          <w:bCs w:val="false"/>
+          <w:sz w:val="36"/>
+          <w:szCs w:val="36"/>
+        </w:rPr>
+        <w:t>Player board</w:t>
+      </w:r>
+    </w:p>
+    <w:p>
+      <w:pPr>
+        <w:pStyle w:val="ListParagraph"/>
+        <w:numPr>
+          <w:ilvl w:val="0"/>
+          <w:numId w:val="10"/>
+        </w:numPr>
+        <w:rPr>
+          <w:b w:val="false"/>
+          <w:b w:val="false"/>
+          <w:bCs w:val="false"/>
+        </w:rPr>
+      </w:pPr>
+      <w:r>
+        <w:rPr>
+          <w:b w:val="false"/>
+          <w:bCs w:val="false"/>
+          <w:sz w:val="36"/>
+          <w:szCs w:val="36"/>
+        </w:rPr>
+        <w:t>Enemy board</w:t>
+      </w:r>
+    </w:p>
+    <w:p>
+      <w:pPr>
+        <w:pStyle w:val="ListParagraph"/>
+        <w:rPr>
+          <w:b w:val="false"/>
+          <w:b w:val="false"/>
+          <w:bCs w:val="false"/>
+        </w:rPr>
+      </w:pPr>
+      <w:r>
+        <w:rPr>
+          <w:b w:val="false"/>
+          <w:bCs w:val="false"/>
+          <w:sz w:val="36"/>
+          <w:szCs w:val="36"/>
+        </w:rPr>
+        <w:t>Behaviours</w:t>
+      </w:r>
+    </w:p>
+    <w:p>
+      <w:pPr>
+        <w:pStyle w:val="ListParagraph"/>
+        <w:numPr>
+          <w:ilvl w:val="0"/>
+          <w:numId w:val="9"/>
+        </w:numPr>
+        <w:rPr>
+          <w:b w:val="false"/>
+          <w:b w:val="false"/>
+          <w:bCs w:val="false"/>
+        </w:rPr>
+      </w:pPr>
+      <w:r>
+        <w:rPr>
+          <w:b w:val="false"/>
+          <w:bCs w:val="false"/>
+          <w:sz w:val="36"/>
+          <w:szCs w:val="36"/>
+        </w:rPr>
+        <w:t xml:space="preserve">Construct a player </w:t>
+      </w:r>
+      <w:r>
+        <w:rPr>
+          <w:b w:val="false"/>
+          <w:bCs w:val="false"/>
+          <w:sz w:val="36"/>
+          <w:szCs w:val="36"/>
+        </w:rPr>
+        <w:t>(...)</w:t>
+      </w:r>
+    </w:p>
+    <w:p>
+      <w:pPr>
+        <w:pStyle w:val="ListParagraph"/>
+        <w:numPr>
+          <w:ilvl w:val="0"/>
+          <w:numId w:val="9"/>
+        </w:numPr>
+        <w:rPr>
+          <w:b w:val="false"/>
+          <w:b w:val="false"/>
+          <w:bCs w:val="false"/>
+        </w:rPr>
+      </w:pPr>
+      <w:r>
+        <w:rPr>
+          <w:b w:val="false"/>
+          <w:bCs w:val="false"/>
+          <w:sz w:val="36"/>
+          <w:szCs w:val="36"/>
+        </w:rPr>
+        <w:t>Choose a position and orientation for a ship</w:t>
+      </w:r>
+    </w:p>
+    <w:p>
+      <w:pPr>
+        <w:pStyle w:val="ListParagraph"/>
+        <w:numPr>
+          <w:ilvl w:val="0"/>
+          <w:numId w:val="9"/>
+        </w:numPr>
+        <w:rPr>
+          <w:b w:val="false"/>
+          <w:b w:val="false"/>
+          <w:bCs w:val="false"/>
+        </w:rPr>
+      </w:pPr>
+      <w:r>
+        <w:rPr>
+          <w:b w:val="false"/>
+          <w:bCs w:val="false"/>
+          <w:sz w:val="36"/>
+          <w:szCs w:val="36"/>
+        </w:rPr>
+        <w:t>Choose coordinates to fire on (if player has resigned throw player resigned exception)</w:t>
+      </w:r>
+    </w:p>
+    <w:p>
+      <w:pPr>
+        <w:pStyle w:val="ListParagraph"/>
+        <w:numPr>
+          <w:ilvl w:val="0"/>
+          <w:numId w:val="9"/>
+        </w:numPr>
+        <w:rPr>
+          <w:b w:val="false"/>
+          <w:b w:val="false"/>
+          <w:bCs w:val="false"/>
+        </w:rPr>
+      </w:pPr>
+      <w:r>
+        <w:rPr>
+          <w:b w:val="false"/>
+          <w:bCs w:val="false"/>
+          <w:sz w:val="36"/>
+          <w:szCs w:val="36"/>
+        </w:rPr>
+        <w:t xml:space="preserve">Take a hit at coordinates </w:t>
+      </w:r>
+      <w:r>
+        <w:rPr>
+          <w:b w:val="false"/>
+          <w:bCs w:val="false"/>
+          <w:sz w:val="36"/>
+          <w:szCs w:val="36"/>
+        </w:rPr>
+        <w:t>returning new cell state</w:t>
+      </w:r>
+    </w:p>
+    <w:p>
+      <w:pPr>
+        <w:pStyle w:val="ListParagraph"/>
+        <w:numPr>
+          <w:ilvl w:val="0"/>
+          <w:numId w:val="9"/>
+        </w:numPr>
+        <w:rPr>
+          <w:b w:val="false"/>
+          <w:b w:val="false"/>
+          <w:bCs w:val="false"/>
+        </w:rPr>
+      </w:pPr>
+      <w:r>
+        <w:rPr>
+          <w:b w:val="false"/>
+          <w:bCs w:val="false"/>
+          <w:sz w:val="36"/>
+          <w:szCs w:val="36"/>
+        </w:rPr>
+        <w:t>Check whether game is over</w:t>
+      </w:r>
+    </w:p>
+    <w:p>
+      <w:pPr>
+        <w:pStyle w:val="Normal"/>
+        <w:numPr>
+          <w:ilvl w:val="0"/>
+          <w:numId w:val="9"/>
+        </w:numPr>
+        <w:spacing w:before="0" w:after="0"/>
+        <w:contextualSpacing/>
+        <w:rPr>
+          <w:b w:val="false"/>
+          <w:b w:val="false"/>
+          <w:bCs w:val="false"/>
+        </w:rPr>
+      </w:pPr>
+      <w:r>
+        <w:rPr>
+          <w:b w:val="false"/>
+          <w:bCs w:val="false"/>
+          <w:sz w:val="36"/>
+          <w:szCs w:val="36"/>
+        </w:rPr>
+        <w:t xml:space="preserve">Check whether co-ordinates have been guessed before </w:t>
+      </w:r>
+      <w:r>
+        <w:rPr>
+          <w:b w:val="false"/>
+          <w:bCs w:val="false"/>
+          <w:sz w:val="36"/>
+          <w:szCs w:val="36"/>
+        </w:rPr>
+        <w:t>by this player</w:t>
+      </w:r>
+    </w:p>
+    <w:p>
+      <w:pPr>
+        <w:pStyle w:val="Normal"/>
+        <w:numPr>
+          <w:ilvl w:val="0"/>
+          <w:numId w:val="9"/>
+        </w:numPr>
+        <w:spacing w:before="0" w:after="0"/>
+        <w:contextualSpacing/>
+        <w:rPr>
+          <w:b w:val="false"/>
+          <w:b w:val="false"/>
+          <w:bCs w:val="false"/>
+        </w:rPr>
+      </w:pPr>
+      <w:r>
+        <w:rPr>
+          <w:b w:val="false"/>
+          <w:bCs w:val="false"/>
+          <w:sz w:val="36"/>
+          <w:szCs w:val="36"/>
+        </w:rPr>
+        <w:t>V</w:t>
+      </w:r>
+      <w:r>
+        <w:rPr>
+          <w:b w:val="false"/>
+          <w:bCs w:val="false"/>
+          <w:sz w:val="36"/>
+          <w:szCs w:val="36"/>
+        </w:rPr>
+        <w:t>iew this player’s state with a view</w:t>
       </w:r>
     </w:p>
     <w:sectPr>
-      <w:pgSz w:w="11909" w:h="16834"/>
-      <w:pgMar w:top="1440" w:right="1440" w:bottom="1440" w:left="1440" w:header="0" w:footer="720" w:gutter="0"/>
-      <w:pgNumType w:start="1"/>
-      <w:cols w:space="720"/>
+      <w:type w:val="nextPage"/>
+      <w:pgSz w:w="11906" w:h="16838"/>
+      <w:pgMar w:left="1440" w:right="1440" w:header="0" w:top="1440" w:footer="0" w:bottom="1440" w:gutter="0"/>
+      <w:pgNumType w:start="1" w:fmt="decimal"/>
+      <w:formProt w:val="false"/>
+      <w:textDirection w:val="lrTb"/>
+      <w:docGrid w:type="default" w:linePitch="240" w:charSpace="4294965247"/>
     </w:sectPr>
   </w:body>
 </w:document>
 </file>
 
 <file path=word/numbering.xml><?xml version="1.0" encoding="utf-8"?>
-<w:numbering xmlns:wpc="http://schemas.microsoft.com/office/word/2010/wordprocessingCanvas" xmlns:mc="http://schemas.openxmlformats.org/markup-compatibility/2006" xmlns:o="urn:schemas-microsoft-com:office:office" xmlns:r="http://schemas.openxmlformats.org/officeDocument/2006/relationships" xmlns:m="http://schemas.openxmlformats.org/officeDocument/2006/math" xmlns:v="urn:schemas-microsoft-com:vml" xmlns:wp14="http://schemas.microsoft.com/office/word/2010/wordprocessingDrawing" xmlns:wp="http://schemas.openxmlformats.org/drawingml/2006/wordprocessingDrawing" xmlns:w10="urn:schemas-microsoft-com:office:word" xmlns:w="http://schemas.openxmlformats.org/wordprocessingml/2006/main" xmlns:w14="http://schemas.microsoft.com/office/word/2010/wordml" xmlns:w15="http://schemas.microsoft.com/office/word/2012/wordml" xmlns:wpg="http://schemas.microsoft.com/office/word/2010/wordprocessingGroup" xmlns:wpi="http://schemas.microsoft.com/office/word/2010/wordprocessingInk" xmlns:wne="http://schemas.microsoft.com/office/word/2006/wordml" xmlns:wps="http://schemas.microsoft.com/office/word/2010/wordprocessingShape" mc:Ignorable="w14 w15 wp14">
-  <w:abstractNum w:abstractNumId="0" w15:restartNumberingAfterBreak="0">
-    <w:nsid w:val="02995FF9"/>
-    <w:multiLevelType w:val="multilevel"/>
-    <w:tmpl w:val="5FF806F6"/>
+<w:numbering xmlns:w="http://schemas.openxmlformats.org/wordprocessingml/2006/main" xmlns:o="urn:schemas-microsoft-com:office:office" xmlns:r="http://schemas.openxmlformats.org/officeDocument/2006/relationships" xmlns:v="urn:schemas-microsoft-com:vml">
+  <w:abstractNum w:abstractNumId="1">
     <w:lvl w:ilvl="0">
       <w:start w:val="1"/>
       <w:numFmt w:val="bullet"/>
@@ -1044,6 +1861,8 @@
         <w:ind w:left="720" w:hanging="360"/>
       </w:pPr>
       <w:rPr>
+        <w:rFonts w:ascii="OpenSymbol" w:hAnsi="OpenSymbol" w:cs="OpenSymbol" w:hint="default"/>
+        <w:sz w:val="36"/>
         <w:u w:val="none"/>
       </w:rPr>
     </w:lvl>
@@ -1056,6 +1875,7 @@
         <w:ind w:left="1440" w:hanging="360"/>
       </w:pPr>
       <w:rPr>
+        <w:rFonts w:ascii="OpenSymbol" w:hAnsi="OpenSymbol" w:cs="OpenSymbol" w:hint="default"/>
         <w:u w:val="none"/>
       </w:rPr>
     </w:lvl>
@@ -1068,6 +1888,7 @@
         <w:ind w:left="2160" w:hanging="360"/>
       </w:pPr>
       <w:rPr>
+        <w:rFonts w:ascii="OpenSymbol" w:hAnsi="OpenSymbol" w:cs="OpenSymbol" w:hint="default"/>
         <w:u w:val="none"/>
       </w:rPr>
     </w:lvl>
@@ -1080,6 +1901,7 @@
         <w:ind w:left="2880" w:hanging="360"/>
       </w:pPr>
       <w:rPr>
+        <w:rFonts w:ascii="OpenSymbol" w:hAnsi="OpenSymbol" w:cs="OpenSymbol" w:hint="default"/>
         <w:u w:val="none"/>
       </w:rPr>
     </w:lvl>
@@ -1092,6 +1914,7 @@
         <w:ind w:left="3600" w:hanging="360"/>
       </w:pPr>
       <w:rPr>
+        <w:rFonts w:ascii="OpenSymbol" w:hAnsi="OpenSymbol" w:cs="OpenSymbol" w:hint="default"/>
         <w:u w:val="none"/>
       </w:rPr>
     </w:lvl>
@@ -1104,6 +1927,7 @@
         <w:ind w:left="4320" w:hanging="360"/>
       </w:pPr>
       <w:rPr>
+        <w:rFonts w:ascii="OpenSymbol" w:hAnsi="OpenSymbol" w:cs="OpenSymbol" w:hint="default"/>
         <w:u w:val="none"/>
       </w:rPr>
     </w:lvl>
@@ -1116,6 +1940,7 @@
         <w:ind w:left="5040" w:hanging="360"/>
       </w:pPr>
       <w:rPr>
+        <w:rFonts w:ascii="OpenSymbol" w:hAnsi="OpenSymbol" w:cs="OpenSymbol" w:hint="default"/>
         <w:u w:val="none"/>
       </w:rPr>
     </w:lvl>
@@ -1128,6 +1953,7 @@
         <w:ind w:left="5760" w:hanging="360"/>
       </w:pPr>
       <w:rPr>
+        <w:rFonts w:ascii="OpenSymbol" w:hAnsi="OpenSymbol" w:cs="OpenSymbol" w:hint="default"/>
         <w:u w:val="none"/>
       </w:rPr>
     </w:lvl>
@@ -1140,14 +1966,12 @@
         <w:ind w:left="6480" w:hanging="360"/>
       </w:pPr>
       <w:rPr>
+        <w:rFonts w:ascii="OpenSymbol" w:hAnsi="OpenSymbol" w:cs="OpenSymbol" w:hint="default"/>
         <w:u w:val="none"/>
       </w:rPr>
     </w:lvl>
   </w:abstractNum>
-  <w:abstractNum w:abstractNumId="1" w15:restartNumberingAfterBreak="0">
-    <w:nsid w:val="24C54819"/>
-    <w:multiLevelType w:val="multilevel"/>
-    <w:tmpl w:val="37F4D7B6"/>
+  <w:abstractNum w:abstractNumId="2">
     <w:lvl w:ilvl="0">
       <w:start w:val="1"/>
       <w:numFmt w:val="bullet"/>
@@ -1157,6 +1981,8 @@
         <w:ind w:left="720" w:hanging="360"/>
       </w:pPr>
       <w:rPr>
+        <w:rFonts w:ascii="OpenSymbol" w:hAnsi="OpenSymbol" w:cs="OpenSymbol" w:hint="default"/>
+        <w:sz w:val="36"/>
         <w:u w:val="none"/>
       </w:rPr>
     </w:lvl>
@@ -1169,6 +1995,7 @@
         <w:ind w:left="1440" w:hanging="360"/>
       </w:pPr>
       <w:rPr>
+        <w:rFonts w:ascii="OpenSymbol" w:hAnsi="OpenSymbol" w:cs="OpenSymbol" w:hint="default"/>
         <w:u w:val="none"/>
       </w:rPr>
     </w:lvl>
@@ -1181,6 +2008,7 @@
         <w:ind w:left="2160" w:hanging="360"/>
       </w:pPr>
       <w:rPr>
+        <w:rFonts w:ascii="OpenSymbol" w:hAnsi="OpenSymbol" w:cs="OpenSymbol" w:hint="default"/>
         <w:u w:val="none"/>
       </w:rPr>
     </w:lvl>
@@ -1193,6 +2021,7 @@
         <w:ind w:left="2880" w:hanging="360"/>
       </w:pPr>
       <w:rPr>
+        <w:rFonts w:ascii="OpenSymbol" w:hAnsi="OpenSymbol" w:cs="OpenSymbol" w:hint="default"/>
         <w:u w:val="none"/>
       </w:rPr>
     </w:lvl>
@@ -1205,6 +2034,7 @@
         <w:ind w:left="3600" w:hanging="360"/>
       </w:pPr>
       <w:rPr>
+        <w:rFonts w:ascii="OpenSymbol" w:hAnsi="OpenSymbol" w:cs="OpenSymbol" w:hint="default"/>
         <w:u w:val="none"/>
       </w:rPr>
     </w:lvl>
@@ -1217,6 +2047,7 @@
         <w:ind w:left="4320" w:hanging="360"/>
       </w:pPr>
       <w:rPr>
+        <w:rFonts w:ascii="OpenSymbol" w:hAnsi="OpenSymbol" w:cs="OpenSymbol" w:hint="default"/>
         <w:u w:val="none"/>
       </w:rPr>
     </w:lvl>
@@ -1229,6 +2060,7 @@
         <w:ind w:left="5040" w:hanging="360"/>
       </w:pPr>
       <w:rPr>
+        <w:rFonts w:ascii="OpenSymbol" w:hAnsi="OpenSymbol" w:cs="OpenSymbol" w:hint="default"/>
         <w:u w:val="none"/>
       </w:rPr>
     </w:lvl>
@@ -1241,6 +2073,7 @@
         <w:ind w:left="5760" w:hanging="360"/>
       </w:pPr>
       <w:rPr>
+        <w:rFonts w:ascii="OpenSymbol" w:hAnsi="OpenSymbol" w:cs="OpenSymbol" w:hint="default"/>
         <w:u w:val="none"/>
       </w:rPr>
     </w:lvl>
@@ -1253,14 +2086,12 @@
         <w:ind w:left="6480" w:hanging="360"/>
       </w:pPr>
       <w:rPr>
+        <w:rFonts w:ascii="OpenSymbol" w:hAnsi="OpenSymbol" w:cs="OpenSymbol" w:hint="default"/>
         <w:u w:val="none"/>
       </w:rPr>
     </w:lvl>
   </w:abstractNum>
-  <w:abstractNum w:abstractNumId="2" w15:restartNumberingAfterBreak="0">
-    <w:nsid w:val="26177D8E"/>
-    <w:multiLevelType w:val="multilevel"/>
-    <w:tmpl w:val="E2FA1DE6"/>
+  <w:abstractNum w:abstractNumId="3">
     <w:lvl w:ilvl="0">
       <w:start w:val="1"/>
       <w:numFmt w:val="bullet"/>
@@ -1270,6 +2101,8 @@
         <w:ind w:left="720" w:hanging="360"/>
       </w:pPr>
       <w:rPr>
+        <w:rFonts w:ascii="OpenSymbol" w:hAnsi="OpenSymbol" w:cs="OpenSymbol" w:hint="default"/>
+        <w:sz w:val="36"/>
         <w:u w:val="none"/>
       </w:rPr>
     </w:lvl>
@@ -1282,6 +2115,7 @@
         <w:ind w:left="1440" w:hanging="360"/>
       </w:pPr>
       <w:rPr>
+        <w:rFonts w:ascii="OpenSymbol" w:hAnsi="OpenSymbol" w:cs="OpenSymbol" w:hint="default"/>
         <w:u w:val="none"/>
       </w:rPr>
     </w:lvl>
@@ -1294,6 +2128,7 @@
         <w:ind w:left="2160" w:hanging="360"/>
       </w:pPr>
       <w:rPr>
+        <w:rFonts w:ascii="OpenSymbol" w:hAnsi="OpenSymbol" w:cs="OpenSymbol" w:hint="default"/>
         <w:u w:val="none"/>
       </w:rPr>
     </w:lvl>
@@ -1306,6 +2141,7 @@
         <w:ind w:left="2880" w:hanging="360"/>
       </w:pPr>
       <w:rPr>
+        <w:rFonts w:ascii="OpenSymbol" w:hAnsi="OpenSymbol" w:cs="OpenSymbol" w:hint="default"/>
         <w:u w:val="none"/>
       </w:rPr>
     </w:lvl>
@@ -1318,6 +2154,7 @@
         <w:ind w:left="3600" w:hanging="360"/>
       </w:pPr>
       <w:rPr>
+        <w:rFonts w:ascii="OpenSymbol" w:hAnsi="OpenSymbol" w:cs="OpenSymbol" w:hint="default"/>
         <w:u w:val="none"/>
       </w:rPr>
     </w:lvl>
@@ -1330,6 +2167,7 @@
         <w:ind w:left="4320" w:hanging="360"/>
       </w:pPr>
       <w:rPr>
+        <w:rFonts w:ascii="OpenSymbol" w:hAnsi="OpenSymbol" w:cs="OpenSymbol" w:hint="default"/>
         <w:u w:val="none"/>
       </w:rPr>
     </w:lvl>
@@ -1342,6 +2180,7 @@
         <w:ind w:left="5040" w:hanging="360"/>
       </w:pPr>
       <w:rPr>
+        <w:rFonts w:ascii="OpenSymbol" w:hAnsi="OpenSymbol" w:cs="OpenSymbol" w:hint="default"/>
         <w:u w:val="none"/>
       </w:rPr>
     </w:lvl>
@@ -1354,6 +2193,7 @@
         <w:ind w:left="5760" w:hanging="360"/>
       </w:pPr>
       <w:rPr>
+        <w:rFonts w:ascii="OpenSymbol" w:hAnsi="OpenSymbol" w:cs="OpenSymbol" w:hint="default"/>
         <w:u w:val="none"/>
       </w:rPr>
     </w:lvl>
@@ -1366,14 +2206,12 @@
         <w:ind w:left="6480" w:hanging="360"/>
       </w:pPr>
       <w:rPr>
+        <w:rFonts w:ascii="OpenSymbol" w:hAnsi="OpenSymbol" w:cs="OpenSymbol" w:hint="default"/>
         <w:u w:val="none"/>
       </w:rPr>
     </w:lvl>
   </w:abstractNum>
-  <w:abstractNum w:abstractNumId="3" w15:restartNumberingAfterBreak="0">
-    <w:nsid w:val="388D45D9"/>
-    <w:multiLevelType w:val="multilevel"/>
-    <w:tmpl w:val="BEB25EF6"/>
+  <w:abstractNum w:abstractNumId="4">
     <w:lvl w:ilvl="0">
       <w:start w:val="1"/>
       <w:numFmt w:val="bullet"/>
@@ -1383,6 +2221,8 @@
         <w:ind w:left="720" w:hanging="360"/>
       </w:pPr>
       <w:rPr>
+        <w:rFonts w:ascii="OpenSymbol" w:hAnsi="OpenSymbol" w:cs="OpenSymbol" w:hint="default"/>
+        <w:sz w:val="36"/>
         <w:u w:val="none"/>
       </w:rPr>
     </w:lvl>
@@ -1395,6 +2235,7 @@
         <w:ind w:left="1440" w:hanging="360"/>
       </w:pPr>
       <w:rPr>
+        <w:rFonts w:ascii="OpenSymbol" w:hAnsi="OpenSymbol" w:cs="OpenSymbol" w:hint="default"/>
         <w:u w:val="none"/>
       </w:rPr>
     </w:lvl>
@@ -1407,6 +2248,7 @@
         <w:ind w:left="2160" w:hanging="360"/>
       </w:pPr>
       <w:rPr>
+        <w:rFonts w:ascii="OpenSymbol" w:hAnsi="OpenSymbol" w:cs="OpenSymbol" w:hint="default"/>
         <w:u w:val="none"/>
       </w:rPr>
     </w:lvl>
@@ -1419,6 +2261,7 @@
         <w:ind w:left="2880" w:hanging="360"/>
       </w:pPr>
       <w:rPr>
+        <w:rFonts w:ascii="OpenSymbol" w:hAnsi="OpenSymbol" w:cs="OpenSymbol" w:hint="default"/>
         <w:u w:val="none"/>
       </w:rPr>
     </w:lvl>
@@ -1431,6 +2274,7 @@
         <w:ind w:left="3600" w:hanging="360"/>
       </w:pPr>
       <w:rPr>
+        <w:rFonts w:ascii="OpenSymbol" w:hAnsi="OpenSymbol" w:cs="OpenSymbol" w:hint="default"/>
         <w:u w:val="none"/>
       </w:rPr>
     </w:lvl>
@@ -1443,6 +2287,7 @@
         <w:ind w:left="4320" w:hanging="360"/>
       </w:pPr>
       <w:rPr>
+        <w:rFonts w:ascii="OpenSymbol" w:hAnsi="OpenSymbol" w:cs="OpenSymbol" w:hint="default"/>
         <w:u w:val="none"/>
       </w:rPr>
     </w:lvl>
@@ -1455,6 +2300,7 @@
         <w:ind w:left="5040" w:hanging="360"/>
       </w:pPr>
       <w:rPr>
+        <w:rFonts w:ascii="OpenSymbol" w:hAnsi="OpenSymbol" w:cs="OpenSymbol" w:hint="default"/>
         <w:u w:val="none"/>
       </w:rPr>
     </w:lvl>
@@ -1467,6 +2313,7 @@
         <w:ind w:left="5760" w:hanging="360"/>
       </w:pPr>
       <w:rPr>
+        <w:rFonts w:ascii="OpenSymbol" w:hAnsi="OpenSymbol" w:cs="OpenSymbol" w:hint="default"/>
         <w:u w:val="none"/>
       </w:rPr>
     </w:lvl>
@@ -1479,14 +2326,12 @@
         <w:ind w:left="6480" w:hanging="360"/>
       </w:pPr>
       <w:rPr>
+        <w:rFonts w:ascii="OpenSymbol" w:hAnsi="OpenSymbol" w:cs="OpenSymbol" w:hint="default"/>
         <w:u w:val="none"/>
       </w:rPr>
     </w:lvl>
   </w:abstractNum>
-  <w:abstractNum w:abstractNumId="4" w15:restartNumberingAfterBreak="0">
-    <w:nsid w:val="42B25C70"/>
-    <w:multiLevelType w:val="multilevel"/>
-    <w:tmpl w:val="20FA6338"/>
+  <w:abstractNum w:abstractNumId="5">
     <w:lvl w:ilvl="0">
       <w:start w:val="1"/>
       <w:numFmt w:val="bullet"/>
@@ -1496,6 +2341,8 @@
         <w:ind w:left="720" w:hanging="360"/>
       </w:pPr>
       <w:rPr>
+        <w:rFonts w:ascii="OpenSymbol" w:hAnsi="OpenSymbol" w:cs="OpenSymbol" w:hint="default"/>
+        <w:sz w:val="36"/>
         <w:u w:val="none"/>
       </w:rPr>
     </w:lvl>
@@ -1508,6 +2355,7 @@
         <w:ind w:left="1440" w:hanging="360"/>
       </w:pPr>
       <w:rPr>
+        <w:rFonts w:ascii="OpenSymbol" w:hAnsi="OpenSymbol" w:cs="OpenSymbol" w:hint="default"/>
         <w:u w:val="none"/>
       </w:rPr>
     </w:lvl>
@@ -1520,6 +2368,7 @@
         <w:ind w:left="2160" w:hanging="360"/>
       </w:pPr>
       <w:rPr>
+        <w:rFonts w:ascii="OpenSymbol" w:hAnsi="OpenSymbol" w:cs="OpenSymbol" w:hint="default"/>
         <w:u w:val="none"/>
       </w:rPr>
     </w:lvl>
@@ -1532,6 +2381,7 @@
         <w:ind w:left="2880" w:hanging="360"/>
       </w:pPr>
       <w:rPr>
+        <w:rFonts w:ascii="OpenSymbol" w:hAnsi="OpenSymbol" w:cs="OpenSymbol" w:hint="default"/>
         <w:u w:val="none"/>
       </w:rPr>
     </w:lvl>
@@ -1544,6 +2394,7 @@
         <w:ind w:left="3600" w:hanging="360"/>
       </w:pPr>
       <w:rPr>
+        <w:rFonts w:ascii="OpenSymbol" w:hAnsi="OpenSymbol" w:cs="OpenSymbol" w:hint="default"/>
         <w:u w:val="none"/>
       </w:rPr>
     </w:lvl>
@@ -1556,6 +2407,7 @@
         <w:ind w:left="4320" w:hanging="360"/>
       </w:pPr>
       <w:rPr>
+        <w:rFonts w:ascii="OpenSymbol" w:hAnsi="OpenSymbol" w:cs="OpenSymbol" w:hint="default"/>
         <w:u w:val="none"/>
       </w:rPr>
     </w:lvl>
@@ -1568,6 +2420,7 @@
         <w:ind w:left="5040" w:hanging="360"/>
       </w:pPr>
       <w:rPr>
+        <w:rFonts w:ascii="OpenSymbol" w:hAnsi="OpenSymbol" w:cs="OpenSymbol" w:hint="default"/>
         <w:u w:val="none"/>
       </w:rPr>
     </w:lvl>
@@ -1580,6 +2433,7 @@
         <w:ind w:left="5760" w:hanging="360"/>
       </w:pPr>
       <w:rPr>
+        <w:rFonts w:ascii="OpenSymbol" w:hAnsi="OpenSymbol" w:cs="OpenSymbol" w:hint="default"/>
         <w:u w:val="none"/>
       </w:rPr>
     </w:lvl>
@@ -1592,14 +2446,12 @@
         <w:ind w:left="6480" w:hanging="360"/>
       </w:pPr>
       <w:rPr>
+        <w:rFonts w:ascii="OpenSymbol" w:hAnsi="OpenSymbol" w:cs="OpenSymbol" w:hint="default"/>
         <w:u w:val="none"/>
       </w:rPr>
     </w:lvl>
   </w:abstractNum>
-  <w:abstractNum w:abstractNumId="5" w15:restartNumberingAfterBreak="0">
-    <w:nsid w:val="55311068"/>
-    <w:multiLevelType w:val="multilevel"/>
-    <w:tmpl w:val="17102704"/>
+  <w:abstractNum w:abstractNumId="6">
     <w:lvl w:ilvl="0">
       <w:start w:val="1"/>
       <w:numFmt w:val="bullet"/>
@@ -1609,6 +2461,8 @@
         <w:ind w:left="720" w:hanging="360"/>
       </w:pPr>
       <w:rPr>
+        <w:rFonts w:ascii="OpenSymbol" w:hAnsi="OpenSymbol" w:cs="OpenSymbol" w:hint="default"/>
+        <w:sz w:val="36"/>
         <w:u w:val="none"/>
       </w:rPr>
     </w:lvl>
@@ -1621,6 +2475,7 @@
         <w:ind w:left="1440" w:hanging="360"/>
       </w:pPr>
       <w:rPr>
+        <w:rFonts w:ascii="OpenSymbol" w:hAnsi="OpenSymbol" w:cs="OpenSymbol" w:hint="default"/>
         <w:u w:val="none"/>
       </w:rPr>
     </w:lvl>
@@ -1633,6 +2488,7 @@
         <w:ind w:left="2160" w:hanging="360"/>
       </w:pPr>
       <w:rPr>
+        <w:rFonts w:ascii="OpenSymbol" w:hAnsi="OpenSymbol" w:cs="OpenSymbol" w:hint="default"/>
         <w:u w:val="none"/>
       </w:rPr>
     </w:lvl>
@@ -1645,6 +2501,7 @@
         <w:ind w:left="2880" w:hanging="360"/>
       </w:pPr>
       <w:rPr>
+        <w:rFonts w:ascii="OpenSymbol" w:hAnsi="OpenSymbol" w:cs="OpenSymbol" w:hint="default"/>
         <w:u w:val="none"/>
       </w:rPr>
     </w:lvl>
@@ -1657,6 +2514,7 @@
         <w:ind w:left="3600" w:hanging="360"/>
       </w:pPr>
       <w:rPr>
+        <w:rFonts w:ascii="OpenSymbol" w:hAnsi="OpenSymbol" w:cs="OpenSymbol" w:hint="default"/>
         <w:u w:val="none"/>
       </w:rPr>
     </w:lvl>
@@ -1669,6 +2527,7 @@
         <w:ind w:left="4320" w:hanging="360"/>
       </w:pPr>
       <w:rPr>
+        <w:rFonts w:ascii="OpenSymbol" w:hAnsi="OpenSymbol" w:cs="OpenSymbol" w:hint="default"/>
         <w:u w:val="none"/>
       </w:rPr>
     </w:lvl>
@@ -1681,6 +2540,7 @@
         <w:ind w:left="5040" w:hanging="360"/>
       </w:pPr>
       <w:rPr>
+        <w:rFonts w:ascii="OpenSymbol" w:hAnsi="OpenSymbol" w:cs="OpenSymbol" w:hint="default"/>
         <w:u w:val="none"/>
       </w:rPr>
     </w:lvl>
@@ -1693,6 +2553,7 @@
         <w:ind w:left="5760" w:hanging="360"/>
       </w:pPr>
       <w:rPr>
+        <w:rFonts w:ascii="OpenSymbol" w:hAnsi="OpenSymbol" w:cs="OpenSymbol" w:hint="default"/>
         <w:u w:val="none"/>
       </w:rPr>
     </w:lvl>
@@ -1705,14 +2566,12 @@
         <w:ind w:left="6480" w:hanging="360"/>
       </w:pPr>
       <w:rPr>
+        <w:rFonts w:ascii="OpenSymbol" w:hAnsi="OpenSymbol" w:cs="OpenSymbol" w:hint="default"/>
         <w:u w:val="none"/>
       </w:rPr>
     </w:lvl>
   </w:abstractNum>
-  <w:abstractNum w:abstractNumId="6" w15:restartNumberingAfterBreak="0">
-    <w:nsid w:val="7929677F"/>
-    <w:multiLevelType w:val="multilevel"/>
-    <w:tmpl w:val="68D4E2CE"/>
+  <w:abstractNum w:abstractNumId="7">
     <w:lvl w:ilvl="0">
       <w:start w:val="1"/>
       <w:numFmt w:val="bullet"/>
@@ -1722,6 +2581,8 @@
         <w:ind w:left="720" w:hanging="360"/>
       </w:pPr>
       <w:rPr>
+        <w:rFonts w:ascii="OpenSymbol" w:hAnsi="OpenSymbol" w:cs="OpenSymbol" w:hint="default"/>
+        <w:sz w:val="36"/>
         <w:u w:val="none"/>
       </w:rPr>
     </w:lvl>
@@ -1734,6 +2595,7 @@
         <w:ind w:left="1440" w:hanging="360"/>
       </w:pPr>
       <w:rPr>
+        <w:rFonts w:ascii="OpenSymbol" w:hAnsi="OpenSymbol" w:cs="OpenSymbol" w:hint="default"/>
         <w:u w:val="none"/>
       </w:rPr>
     </w:lvl>
@@ -1746,6 +2608,7 @@
         <w:ind w:left="2160" w:hanging="360"/>
       </w:pPr>
       <w:rPr>
+        <w:rFonts w:ascii="OpenSymbol" w:hAnsi="OpenSymbol" w:cs="OpenSymbol" w:hint="default"/>
         <w:u w:val="none"/>
       </w:rPr>
     </w:lvl>
@@ -1758,6 +2621,7 @@
         <w:ind w:left="2880" w:hanging="360"/>
       </w:pPr>
       <w:rPr>
+        <w:rFonts w:ascii="OpenSymbol" w:hAnsi="OpenSymbol" w:cs="OpenSymbol" w:hint="default"/>
         <w:u w:val="none"/>
       </w:rPr>
     </w:lvl>
@@ -1770,6 +2634,7 @@
         <w:ind w:left="3600" w:hanging="360"/>
       </w:pPr>
       <w:rPr>
+        <w:rFonts w:ascii="OpenSymbol" w:hAnsi="OpenSymbol" w:cs="OpenSymbol" w:hint="default"/>
         <w:u w:val="none"/>
       </w:rPr>
     </w:lvl>
@@ -1782,6 +2647,7 @@
         <w:ind w:left="4320" w:hanging="360"/>
       </w:pPr>
       <w:rPr>
+        <w:rFonts w:ascii="OpenSymbol" w:hAnsi="OpenSymbol" w:cs="OpenSymbol" w:hint="default"/>
         <w:u w:val="none"/>
       </w:rPr>
     </w:lvl>
@@ -1794,6 +2660,7 @@
         <w:ind w:left="5040" w:hanging="360"/>
       </w:pPr>
       <w:rPr>
+        <w:rFonts w:ascii="OpenSymbol" w:hAnsi="OpenSymbol" w:cs="OpenSymbol" w:hint="default"/>
         <w:u w:val="none"/>
       </w:rPr>
     </w:lvl>
@@ -1806,6 +2673,7 @@
         <w:ind w:left="5760" w:hanging="360"/>
       </w:pPr>
       <w:rPr>
+        <w:rFonts w:ascii="OpenSymbol" w:hAnsi="OpenSymbol" w:cs="OpenSymbol" w:hint="default"/>
         <w:u w:val="none"/>
       </w:rPr>
     </w:lvl>
@@ -1818,40 +2686,610 @@
         <w:ind w:left="6480" w:hanging="360"/>
       </w:pPr>
       <w:rPr>
-        <w:u w:val="none"/>
-      </w:rPr>
+        <w:rFonts w:ascii="OpenSymbol" w:hAnsi="OpenSymbol" w:cs="OpenSymbol" w:hint="default"/>
+        <w:u w:val="none"/>
+      </w:rPr>
+    </w:lvl>
+  </w:abstractNum>
+  <w:abstractNum w:abstractNumId="8">
+    <w:lvl w:ilvl="0">
+      <w:start w:val="1"/>
+      <w:numFmt w:val="bullet"/>
+      <w:lvlText w:val=""/>
+      <w:lvlJc w:val="left"/>
+      <w:pPr>
+        <w:tabs>
+          <w:tab w:val="num" w:pos="1440"/>
+        </w:tabs>
+        <w:ind w:left="1440" w:hanging="360"/>
+      </w:pPr>
+      <w:rPr>
+        <w:rFonts w:ascii="Symbol" w:hAnsi="Symbol" w:cs="Symbol" w:hint="default"/>
+        <w:rFonts w:cs="OpenSymbol"/>
+      </w:rPr>
+    </w:lvl>
+    <w:lvl w:ilvl="1">
+      <w:start w:val="1"/>
+      <w:numFmt w:val="bullet"/>
+      <w:lvlText w:val="◦"/>
+      <w:lvlJc w:val="left"/>
+      <w:pPr>
+        <w:tabs>
+          <w:tab w:val="num" w:pos="1800"/>
+        </w:tabs>
+        <w:ind w:left="1800" w:hanging="360"/>
+      </w:pPr>
+      <w:rPr>
+        <w:rFonts w:ascii="OpenSymbol" w:hAnsi="OpenSymbol" w:cs="OpenSymbol" w:hint="default"/>
+        <w:rFonts w:cs="OpenSymbol"/>
+      </w:rPr>
+    </w:lvl>
+    <w:lvl w:ilvl="2">
+      <w:start w:val="1"/>
+      <w:numFmt w:val="bullet"/>
+      <w:lvlText w:val="▪"/>
+      <w:lvlJc w:val="left"/>
+      <w:pPr>
+        <w:tabs>
+          <w:tab w:val="num" w:pos="2160"/>
+        </w:tabs>
+        <w:ind w:left="2160" w:hanging="360"/>
+      </w:pPr>
+      <w:rPr>
+        <w:rFonts w:ascii="OpenSymbol" w:hAnsi="OpenSymbol" w:cs="OpenSymbol" w:hint="default"/>
+        <w:rFonts w:cs="OpenSymbol"/>
+      </w:rPr>
+    </w:lvl>
+    <w:lvl w:ilvl="3">
+      <w:start w:val="1"/>
+      <w:numFmt w:val="bullet"/>
+      <w:lvlText w:val=""/>
+      <w:lvlJc w:val="left"/>
+      <w:pPr>
+        <w:tabs>
+          <w:tab w:val="num" w:pos="2520"/>
+        </w:tabs>
+        <w:ind w:left="2520" w:hanging="360"/>
+      </w:pPr>
+      <w:rPr>
+        <w:rFonts w:ascii="Symbol" w:hAnsi="Symbol" w:cs="Symbol" w:hint="default"/>
+        <w:rFonts w:cs="OpenSymbol"/>
+      </w:rPr>
+    </w:lvl>
+    <w:lvl w:ilvl="4">
+      <w:start w:val="1"/>
+      <w:numFmt w:val="bullet"/>
+      <w:lvlText w:val="◦"/>
+      <w:lvlJc w:val="left"/>
+      <w:pPr>
+        <w:tabs>
+          <w:tab w:val="num" w:pos="2880"/>
+        </w:tabs>
+        <w:ind w:left="2880" w:hanging="360"/>
+      </w:pPr>
+      <w:rPr>
+        <w:rFonts w:ascii="OpenSymbol" w:hAnsi="OpenSymbol" w:cs="OpenSymbol" w:hint="default"/>
+        <w:rFonts w:cs="OpenSymbol"/>
+      </w:rPr>
+    </w:lvl>
+    <w:lvl w:ilvl="5">
+      <w:start w:val="1"/>
+      <w:numFmt w:val="bullet"/>
+      <w:lvlText w:val="▪"/>
+      <w:lvlJc w:val="left"/>
+      <w:pPr>
+        <w:tabs>
+          <w:tab w:val="num" w:pos="3240"/>
+        </w:tabs>
+        <w:ind w:left="3240" w:hanging="360"/>
+      </w:pPr>
+      <w:rPr>
+        <w:rFonts w:ascii="OpenSymbol" w:hAnsi="OpenSymbol" w:cs="OpenSymbol" w:hint="default"/>
+        <w:rFonts w:cs="OpenSymbol"/>
+      </w:rPr>
+    </w:lvl>
+    <w:lvl w:ilvl="6">
+      <w:start w:val="1"/>
+      <w:numFmt w:val="bullet"/>
+      <w:lvlText w:val=""/>
+      <w:lvlJc w:val="left"/>
+      <w:pPr>
+        <w:tabs>
+          <w:tab w:val="num" w:pos="3600"/>
+        </w:tabs>
+        <w:ind w:left="3600" w:hanging="360"/>
+      </w:pPr>
+      <w:rPr>
+        <w:rFonts w:ascii="Symbol" w:hAnsi="Symbol" w:cs="Symbol" w:hint="default"/>
+        <w:rFonts w:cs="OpenSymbol"/>
+      </w:rPr>
+    </w:lvl>
+    <w:lvl w:ilvl="7">
+      <w:start w:val="1"/>
+      <w:numFmt w:val="bullet"/>
+      <w:lvlText w:val="◦"/>
+      <w:lvlJc w:val="left"/>
+      <w:pPr>
+        <w:tabs>
+          <w:tab w:val="num" w:pos="3960"/>
+        </w:tabs>
+        <w:ind w:left="3960" w:hanging="360"/>
+      </w:pPr>
+      <w:rPr>
+        <w:rFonts w:ascii="OpenSymbol" w:hAnsi="OpenSymbol" w:cs="OpenSymbol" w:hint="default"/>
+        <w:rFonts w:cs="OpenSymbol"/>
+      </w:rPr>
+    </w:lvl>
+    <w:lvl w:ilvl="8">
+      <w:start w:val="1"/>
+      <w:numFmt w:val="bullet"/>
+      <w:lvlText w:val="▪"/>
+      <w:lvlJc w:val="left"/>
+      <w:pPr>
+        <w:tabs>
+          <w:tab w:val="num" w:pos="4320"/>
+        </w:tabs>
+        <w:ind w:left="4320" w:hanging="360"/>
+      </w:pPr>
+      <w:rPr>
+        <w:rFonts w:ascii="OpenSymbol" w:hAnsi="OpenSymbol" w:cs="OpenSymbol" w:hint="default"/>
+        <w:rFonts w:cs="OpenSymbol"/>
+      </w:rPr>
+    </w:lvl>
+  </w:abstractNum>
+  <w:abstractNum w:abstractNumId="9">
+    <w:lvl w:ilvl="0">
+      <w:start w:val="1"/>
+      <w:numFmt w:val="bullet"/>
+      <w:lvlText w:val=""/>
+      <w:lvlJc w:val="left"/>
+      <w:pPr>
+        <w:tabs>
+          <w:tab w:val="num" w:pos="1440"/>
+        </w:tabs>
+        <w:ind w:left="1440" w:hanging="360"/>
+      </w:pPr>
+      <w:rPr>
+        <w:rFonts w:ascii="Symbol" w:hAnsi="Symbol" w:cs="Symbol" w:hint="default"/>
+        <w:rFonts w:cs="OpenSymbol"/>
+      </w:rPr>
+    </w:lvl>
+    <w:lvl w:ilvl="1">
+      <w:start w:val="1"/>
+      <w:numFmt w:val="bullet"/>
+      <w:lvlText w:val="◦"/>
+      <w:lvlJc w:val="left"/>
+      <w:pPr>
+        <w:tabs>
+          <w:tab w:val="num" w:pos="1800"/>
+        </w:tabs>
+        <w:ind w:left="1800" w:hanging="360"/>
+      </w:pPr>
+      <w:rPr>
+        <w:rFonts w:ascii="OpenSymbol" w:hAnsi="OpenSymbol" w:cs="OpenSymbol" w:hint="default"/>
+        <w:rFonts w:cs="OpenSymbol"/>
+      </w:rPr>
+    </w:lvl>
+    <w:lvl w:ilvl="2">
+      <w:start w:val="1"/>
+      <w:numFmt w:val="bullet"/>
+      <w:lvlText w:val="▪"/>
+      <w:lvlJc w:val="left"/>
+      <w:pPr>
+        <w:tabs>
+          <w:tab w:val="num" w:pos="2160"/>
+        </w:tabs>
+        <w:ind w:left="2160" w:hanging="360"/>
+      </w:pPr>
+      <w:rPr>
+        <w:rFonts w:ascii="OpenSymbol" w:hAnsi="OpenSymbol" w:cs="OpenSymbol" w:hint="default"/>
+        <w:rFonts w:cs="OpenSymbol"/>
+      </w:rPr>
+    </w:lvl>
+    <w:lvl w:ilvl="3">
+      <w:start w:val="1"/>
+      <w:numFmt w:val="bullet"/>
+      <w:lvlText w:val=""/>
+      <w:lvlJc w:val="left"/>
+      <w:pPr>
+        <w:tabs>
+          <w:tab w:val="num" w:pos="2520"/>
+        </w:tabs>
+        <w:ind w:left="2520" w:hanging="360"/>
+      </w:pPr>
+      <w:rPr>
+        <w:rFonts w:ascii="Symbol" w:hAnsi="Symbol" w:cs="Symbol" w:hint="default"/>
+        <w:rFonts w:cs="OpenSymbol"/>
+      </w:rPr>
+    </w:lvl>
+    <w:lvl w:ilvl="4">
+      <w:start w:val="1"/>
+      <w:numFmt w:val="bullet"/>
+      <w:lvlText w:val="◦"/>
+      <w:lvlJc w:val="left"/>
+      <w:pPr>
+        <w:tabs>
+          <w:tab w:val="num" w:pos="2880"/>
+        </w:tabs>
+        <w:ind w:left="2880" w:hanging="360"/>
+      </w:pPr>
+      <w:rPr>
+        <w:rFonts w:ascii="OpenSymbol" w:hAnsi="OpenSymbol" w:cs="OpenSymbol" w:hint="default"/>
+        <w:rFonts w:cs="OpenSymbol"/>
+      </w:rPr>
+    </w:lvl>
+    <w:lvl w:ilvl="5">
+      <w:start w:val="1"/>
+      <w:numFmt w:val="bullet"/>
+      <w:lvlText w:val="▪"/>
+      <w:lvlJc w:val="left"/>
+      <w:pPr>
+        <w:tabs>
+          <w:tab w:val="num" w:pos="3240"/>
+        </w:tabs>
+        <w:ind w:left="3240" w:hanging="360"/>
+      </w:pPr>
+      <w:rPr>
+        <w:rFonts w:ascii="OpenSymbol" w:hAnsi="OpenSymbol" w:cs="OpenSymbol" w:hint="default"/>
+        <w:rFonts w:cs="OpenSymbol"/>
+      </w:rPr>
+    </w:lvl>
+    <w:lvl w:ilvl="6">
+      <w:start w:val="1"/>
+      <w:numFmt w:val="bullet"/>
+      <w:lvlText w:val=""/>
+      <w:lvlJc w:val="left"/>
+      <w:pPr>
+        <w:tabs>
+          <w:tab w:val="num" w:pos="3600"/>
+        </w:tabs>
+        <w:ind w:left="3600" w:hanging="360"/>
+      </w:pPr>
+      <w:rPr>
+        <w:rFonts w:ascii="Symbol" w:hAnsi="Symbol" w:cs="Symbol" w:hint="default"/>
+        <w:rFonts w:cs="OpenSymbol"/>
+      </w:rPr>
+    </w:lvl>
+    <w:lvl w:ilvl="7">
+      <w:start w:val="1"/>
+      <w:numFmt w:val="bullet"/>
+      <w:lvlText w:val="◦"/>
+      <w:lvlJc w:val="left"/>
+      <w:pPr>
+        <w:tabs>
+          <w:tab w:val="num" w:pos="3960"/>
+        </w:tabs>
+        <w:ind w:left="3960" w:hanging="360"/>
+      </w:pPr>
+      <w:rPr>
+        <w:rFonts w:ascii="OpenSymbol" w:hAnsi="OpenSymbol" w:cs="OpenSymbol" w:hint="default"/>
+        <w:rFonts w:cs="OpenSymbol"/>
+      </w:rPr>
+    </w:lvl>
+    <w:lvl w:ilvl="8">
+      <w:start w:val="1"/>
+      <w:numFmt w:val="bullet"/>
+      <w:lvlText w:val="▪"/>
+      <w:lvlJc w:val="left"/>
+      <w:pPr>
+        <w:tabs>
+          <w:tab w:val="num" w:pos="4320"/>
+        </w:tabs>
+        <w:ind w:left="4320" w:hanging="360"/>
+      </w:pPr>
+      <w:rPr>
+        <w:rFonts w:ascii="OpenSymbol" w:hAnsi="OpenSymbol" w:cs="OpenSymbol" w:hint="default"/>
+        <w:rFonts w:cs="OpenSymbol"/>
+      </w:rPr>
+    </w:lvl>
+  </w:abstractNum>
+  <w:abstractNum w:abstractNumId="10">
+    <w:lvl w:ilvl="0">
+      <w:start w:val="1"/>
+      <w:numFmt w:val="bullet"/>
+      <w:lvlText w:val=""/>
+      <w:lvlJc w:val="left"/>
+      <w:pPr>
+        <w:tabs>
+          <w:tab w:val="num" w:pos="1440"/>
+        </w:tabs>
+        <w:ind w:left="1440" w:hanging="360"/>
+      </w:pPr>
+      <w:rPr>
+        <w:rFonts w:ascii="Symbol" w:hAnsi="Symbol" w:cs="Symbol" w:hint="default"/>
+        <w:rFonts w:cs="OpenSymbol"/>
+      </w:rPr>
+    </w:lvl>
+    <w:lvl w:ilvl="1">
+      <w:start w:val="1"/>
+      <w:numFmt w:val="bullet"/>
+      <w:lvlText w:val="◦"/>
+      <w:lvlJc w:val="left"/>
+      <w:pPr>
+        <w:tabs>
+          <w:tab w:val="num" w:pos="1800"/>
+        </w:tabs>
+        <w:ind w:left="1800" w:hanging="360"/>
+      </w:pPr>
+      <w:rPr>
+        <w:rFonts w:ascii="OpenSymbol" w:hAnsi="OpenSymbol" w:cs="OpenSymbol" w:hint="default"/>
+        <w:rFonts w:cs="OpenSymbol"/>
+      </w:rPr>
+    </w:lvl>
+    <w:lvl w:ilvl="2">
+      <w:start w:val="1"/>
+      <w:numFmt w:val="bullet"/>
+      <w:lvlText w:val="▪"/>
+      <w:lvlJc w:val="left"/>
+      <w:pPr>
+        <w:tabs>
+          <w:tab w:val="num" w:pos="2160"/>
+        </w:tabs>
+        <w:ind w:left="2160" w:hanging="360"/>
+      </w:pPr>
+      <w:rPr>
+        <w:rFonts w:ascii="OpenSymbol" w:hAnsi="OpenSymbol" w:cs="OpenSymbol" w:hint="default"/>
+        <w:rFonts w:cs="OpenSymbol"/>
+      </w:rPr>
+    </w:lvl>
+    <w:lvl w:ilvl="3">
+      <w:start w:val="1"/>
+      <w:numFmt w:val="bullet"/>
+      <w:lvlText w:val=""/>
+      <w:lvlJc w:val="left"/>
+      <w:pPr>
+        <w:tabs>
+          <w:tab w:val="num" w:pos="2520"/>
+        </w:tabs>
+        <w:ind w:left="2520" w:hanging="360"/>
+      </w:pPr>
+      <w:rPr>
+        <w:rFonts w:ascii="Symbol" w:hAnsi="Symbol" w:cs="Symbol" w:hint="default"/>
+        <w:rFonts w:cs="OpenSymbol"/>
+      </w:rPr>
+    </w:lvl>
+    <w:lvl w:ilvl="4">
+      <w:start w:val="1"/>
+      <w:numFmt w:val="bullet"/>
+      <w:lvlText w:val="◦"/>
+      <w:lvlJc w:val="left"/>
+      <w:pPr>
+        <w:tabs>
+          <w:tab w:val="num" w:pos="2880"/>
+        </w:tabs>
+        <w:ind w:left="2880" w:hanging="360"/>
+      </w:pPr>
+      <w:rPr>
+        <w:rFonts w:ascii="OpenSymbol" w:hAnsi="OpenSymbol" w:cs="OpenSymbol" w:hint="default"/>
+        <w:rFonts w:cs="OpenSymbol"/>
+      </w:rPr>
+    </w:lvl>
+    <w:lvl w:ilvl="5">
+      <w:start w:val="1"/>
+      <w:numFmt w:val="bullet"/>
+      <w:lvlText w:val="▪"/>
+      <w:lvlJc w:val="left"/>
+      <w:pPr>
+        <w:tabs>
+          <w:tab w:val="num" w:pos="3240"/>
+        </w:tabs>
+        <w:ind w:left="3240" w:hanging="360"/>
+      </w:pPr>
+      <w:rPr>
+        <w:rFonts w:ascii="OpenSymbol" w:hAnsi="OpenSymbol" w:cs="OpenSymbol" w:hint="default"/>
+        <w:rFonts w:cs="OpenSymbol"/>
+      </w:rPr>
+    </w:lvl>
+    <w:lvl w:ilvl="6">
+      <w:start w:val="1"/>
+      <w:numFmt w:val="bullet"/>
+      <w:lvlText w:val=""/>
+      <w:lvlJc w:val="left"/>
+      <w:pPr>
+        <w:tabs>
+          <w:tab w:val="num" w:pos="3600"/>
+        </w:tabs>
+        <w:ind w:left="3600" w:hanging="360"/>
+      </w:pPr>
+      <w:rPr>
+        <w:rFonts w:ascii="Symbol" w:hAnsi="Symbol" w:cs="Symbol" w:hint="default"/>
+        <w:rFonts w:cs="OpenSymbol"/>
+      </w:rPr>
+    </w:lvl>
+    <w:lvl w:ilvl="7">
+      <w:start w:val="1"/>
+      <w:numFmt w:val="bullet"/>
+      <w:lvlText w:val="◦"/>
+      <w:lvlJc w:val="left"/>
+      <w:pPr>
+        <w:tabs>
+          <w:tab w:val="num" w:pos="3960"/>
+        </w:tabs>
+        <w:ind w:left="3960" w:hanging="360"/>
+      </w:pPr>
+      <w:rPr>
+        <w:rFonts w:ascii="OpenSymbol" w:hAnsi="OpenSymbol" w:cs="OpenSymbol" w:hint="default"/>
+        <w:rFonts w:cs="OpenSymbol"/>
+      </w:rPr>
+    </w:lvl>
+    <w:lvl w:ilvl="8">
+      <w:start w:val="1"/>
+      <w:numFmt w:val="bullet"/>
+      <w:lvlText w:val="▪"/>
+      <w:lvlJc w:val="left"/>
+      <w:pPr>
+        <w:tabs>
+          <w:tab w:val="num" w:pos="4320"/>
+        </w:tabs>
+        <w:ind w:left="4320" w:hanging="360"/>
+      </w:pPr>
+      <w:rPr>
+        <w:rFonts w:ascii="OpenSymbol" w:hAnsi="OpenSymbol" w:cs="OpenSymbol" w:hint="default"/>
+        <w:rFonts w:cs="OpenSymbol"/>
+      </w:rPr>
+    </w:lvl>
+  </w:abstractNum>
+  <w:abstractNum w:abstractNumId="11">
+    <w:lvl w:ilvl="0">
+      <w:start w:val="1"/>
+      <w:numFmt w:val="none"/>
+      <w:suff w:val="nothing"/>
+      <w:lvlText w:val=""/>
+      <w:lvlJc w:val="left"/>
+      <w:pPr>
+        <w:tabs>
+          <w:tab w:val="num" w:pos="432"/>
+        </w:tabs>
+        <w:ind w:left="432" w:hanging="432"/>
+      </w:pPr>
+    </w:lvl>
+    <w:lvl w:ilvl="1">
+      <w:start w:val="1"/>
+      <w:numFmt w:val="none"/>
+      <w:suff w:val="nothing"/>
+      <w:lvlText w:val=""/>
+      <w:lvlJc w:val="left"/>
+      <w:pPr>
+        <w:tabs>
+          <w:tab w:val="num" w:pos="576"/>
+        </w:tabs>
+        <w:ind w:left="576" w:hanging="576"/>
+      </w:pPr>
+    </w:lvl>
+    <w:lvl w:ilvl="2">
+      <w:start w:val="1"/>
+      <w:numFmt w:val="none"/>
+      <w:suff w:val="nothing"/>
+      <w:lvlText w:val=""/>
+      <w:lvlJc w:val="left"/>
+      <w:pPr>
+        <w:tabs>
+          <w:tab w:val="num" w:pos="720"/>
+        </w:tabs>
+        <w:ind w:left="720" w:hanging="720"/>
+      </w:pPr>
+    </w:lvl>
+    <w:lvl w:ilvl="3">
+      <w:start w:val="1"/>
+      <w:numFmt w:val="none"/>
+      <w:suff w:val="nothing"/>
+      <w:lvlText w:val=""/>
+      <w:lvlJc w:val="left"/>
+      <w:pPr>
+        <w:tabs>
+          <w:tab w:val="num" w:pos="864"/>
+        </w:tabs>
+        <w:ind w:left="864" w:hanging="864"/>
+      </w:pPr>
+    </w:lvl>
+    <w:lvl w:ilvl="4">
+      <w:start w:val="1"/>
+      <w:numFmt w:val="none"/>
+      <w:suff w:val="nothing"/>
+      <w:lvlText w:val=""/>
+      <w:lvlJc w:val="left"/>
+      <w:pPr>
+        <w:tabs>
+          <w:tab w:val="num" w:pos="1008"/>
+        </w:tabs>
+        <w:ind w:left="1008" w:hanging="1008"/>
+      </w:pPr>
+    </w:lvl>
+    <w:lvl w:ilvl="5">
+      <w:start w:val="1"/>
+      <w:numFmt w:val="none"/>
+      <w:suff w:val="nothing"/>
+      <w:lvlText w:val=""/>
+      <w:lvlJc w:val="left"/>
+      <w:pPr>
+        <w:tabs>
+          <w:tab w:val="num" w:pos="1152"/>
+        </w:tabs>
+        <w:ind w:left="1152" w:hanging="1152"/>
+      </w:pPr>
+    </w:lvl>
+    <w:lvl w:ilvl="6">
+      <w:start w:val="1"/>
+      <w:numFmt w:val="none"/>
+      <w:suff w:val="nothing"/>
+      <w:lvlText w:val=""/>
+      <w:lvlJc w:val="left"/>
+      <w:pPr>
+        <w:tabs>
+          <w:tab w:val="num" w:pos="1296"/>
+        </w:tabs>
+        <w:ind w:left="1296" w:hanging="1296"/>
+      </w:pPr>
+    </w:lvl>
+    <w:lvl w:ilvl="7">
+      <w:start w:val="1"/>
+      <w:numFmt w:val="none"/>
+      <w:suff w:val="nothing"/>
+      <w:lvlText w:val=""/>
+      <w:lvlJc w:val="left"/>
+      <w:pPr>
+        <w:tabs>
+          <w:tab w:val="num" w:pos="1440"/>
+        </w:tabs>
+        <w:ind w:left="1440" w:hanging="1440"/>
+      </w:pPr>
+    </w:lvl>
+    <w:lvl w:ilvl="8">
+      <w:start w:val="1"/>
+      <w:numFmt w:val="none"/>
+      <w:suff w:val="nothing"/>
+      <w:lvlText w:val=""/>
+      <w:lvlJc w:val="left"/>
+      <w:pPr>
+        <w:tabs>
+          <w:tab w:val="num" w:pos="1584"/>
+        </w:tabs>
+        <w:ind w:left="1584" w:hanging="1584"/>
+      </w:pPr>
     </w:lvl>
   </w:abstractNum>
   <w:num w:numId="1">
+    <w:abstractNumId w:val="1"/>
+  </w:num>
+  <w:num w:numId="2">
+    <w:abstractNumId w:val="2"/>
+  </w:num>
+  <w:num w:numId="3">
+    <w:abstractNumId w:val="3"/>
+  </w:num>
+  <w:num w:numId="4">
+    <w:abstractNumId w:val="4"/>
+  </w:num>
+  <w:num w:numId="5">
     <w:abstractNumId w:val="5"/>
   </w:num>
-  <w:num w:numId="2">
-    <w:abstractNumId w:val="1"/>
-  </w:num>
-  <w:num w:numId="3">
-    <w:abstractNumId w:val="0"/>
-  </w:num>
-  <w:num w:numId="4">
-    <w:abstractNumId w:val="2"/>
-  </w:num>
-  <w:num w:numId="5">
-    <w:abstractNumId w:val="3"/>
-  </w:num>
   <w:num w:numId="6">
-    <w:abstractNumId w:val="4"/>
+    <w:abstractNumId w:val="6"/>
   </w:num>
   <w:num w:numId="7">
-    <w:abstractNumId w:val="6"/>
+    <w:abstractNumId w:val="7"/>
+  </w:num>
+  <w:num w:numId="8">
+    <w:abstractNumId w:val="8"/>
+  </w:num>
+  <w:num w:numId="9">
+    <w:abstractNumId w:val="9"/>
+  </w:num>
+  <w:num w:numId="10">
+    <w:abstractNumId w:val="10"/>
+  </w:num>
+  <w:num w:numId="11">
+    <w:abstractNumId w:val="11"/>
   </w:num>
 </w:numbering>
 </file>
 
 <file path=word/styles.xml><?xml version="1.0" encoding="utf-8"?>
-<w:styles xmlns:mc="http://schemas.openxmlformats.org/markup-compatibility/2006" xmlns:r="http://schemas.openxmlformats.org/officeDocument/2006/relationships" xmlns:w="http://schemas.openxmlformats.org/wordprocessingml/2006/main" xmlns:w14="http://schemas.microsoft.com/office/word/2010/wordml" xmlns:w15="http://schemas.microsoft.com/office/word/2012/wordml" mc:Ignorable="w14 w15">
+<w:styles xmlns:w="http://schemas.openxmlformats.org/wordprocessingml/2006/main" xmlns:w14="http://schemas.microsoft.com/office/word/2010/wordml" xmlns:mc="http://schemas.openxmlformats.org/markup-compatibility/2006" mc:Ignorable="w14">
   <w:docDefaults>
     <w:rPrDefault>
       <w:rPr>
-        <w:rFonts w:ascii="Arial" w:eastAsia="Arial" w:hAnsi="Arial" w:cs="Arial"/>
+        <w:rFonts w:ascii="Arial" w:hAnsi="Arial" w:eastAsia="Arial" w:cs="Arial"/>
         <w:color w:val="000000"/>
         <w:sz w:val="22"/>
         <w:szCs w:val="22"/>
@@ -1859,29 +3297,20 @@
       </w:rPr>
     </w:rPrDefault>
     <w:pPrDefault>
-      <w:pPr>
-        <w:pBdr>
-          <w:top w:val="nil"/>
-          <w:left w:val="nil"/>
-          <w:bottom w:val="nil"/>
-          <w:right w:val="nil"/>
-          <w:between w:val="nil"/>
-        </w:pBdr>
-        <w:spacing w:line="276" w:lineRule="auto"/>
-      </w:pPr>
+      <w:pPr/>
     </w:pPrDefault>
   </w:docDefaults>
   <w:latentStyles w:defLockedState="0" w:defUIPriority="99" w:defSemiHidden="0" w:defUnhideWhenUsed="0" w:defQFormat="0" w:count="371">
     <w:lsdException w:name="Normal" w:uiPriority="0" w:qFormat="1"/>
     <w:lsdException w:name="heading 1" w:uiPriority="9" w:qFormat="1"/>
-    <w:lsdException w:name="heading 2" w:semiHidden="1" w:uiPriority="9" w:unhideWhenUsed="1" w:qFormat="1"/>
-    <w:lsdException w:name="heading 3" w:semiHidden="1" w:uiPriority="9" w:unhideWhenUsed="1" w:qFormat="1"/>
-    <w:lsdException w:name="heading 4" w:semiHidden="1" w:uiPriority="9" w:unhideWhenUsed="1" w:qFormat="1"/>
-    <w:lsdException w:name="heading 5" w:semiHidden="1" w:uiPriority="9" w:unhideWhenUsed="1" w:qFormat="1"/>
-    <w:lsdException w:name="heading 6" w:semiHidden="1" w:uiPriority="9" w:unhideWhenUsed="1" w:qFormat="1"/>
-    <w:lsdException w:name="heading 7" w:semiHidden="1" w:uiPriority="9" w:unhideWhenUsed="1" w:qFormat="1"/>
-    <w:lsdException w:name="heading 8" w:semiHidden="1" w:uiPriority="9" w:unhideWhenUsed="1" w:qFormat="1"/>
-    <w:lsdException w:name="heading 9" w:semiHidden="1" w:uiPriority="9" w:unhideWhenUsed="1" w:qFormat="1"/>
+    <w:lsdException w:name="heading 2" w:uiPriority="9" w:semiHidden="1" w:unhideWhenUsed="1" w:qFormat="1"/>
+    <w:lsdException w:name="heading 3" w:uiPriority="9" w:semiHidden="1" w:unhideWhenUsed="1" w:qFormat="1"/>
+    <w:lsdException w:name="heading 4" w:uiPriority="9" w:semiHidden="1" w:unhideWhenUsed="1" w:qFormat="1"/>
+    <w:lsdException w:name="heading 5" w:uiPriority="9" w:semiHidden="1" w:unhideWhenUsed="1" w:qFormat="1"/>
+    <w:lsdException w:name="heading 6" w:uiPriority="9" w:semiHidden="1" w:unhideWhenUsed="1" w:qFormat="1"/>
+    <w:lsdException w:name="heading 7" w:uiPriority="9" w:semiHidden="1" w:unhideWhenUsed="1" w:qFormat="1"/>
+    <w:lsdException w:name="heading 8" w:uiPriority="9" w:semiHidden="1" w:unhideWhenUsed="1" w:qFormat="1"/>
+    <w:lsdException w:name="heading 9" w:uiPriority="9" w:semiHidden="1" w:unhideWhenUsed="1" w:qFormat="1"/>
     <w:lsdException w:name="index 1" w:semiHidden="1" w:unhideWhenUsed="1"/>
     <w:lsdException w:name="index 2" w:semiHidden="1" w:unhideWhenUsed="1"/>
     <w:lsdException w:name="index 3" w:semiHidden="1" w:unhideWhenUsed="1"/>
@@ -1891,22 +3320,22 @@
     <w:lsdException w:name="index 7" w:semiHidden="1" w:unhideWhenUsed="1"/>
     <w:lsdException w:name="index 8" w:semiHidden="1" w:unhideWhenUsed="1"/>
     <w:lsdException w:name="index 9" w:semiHidden="1" w:unhideWhenUsed="1"/>
-    <w:lsdException w:name="toc 1" w:semiHidden="1" w:uiPriority="39" w:unhideWhenUsed="1"/>
-    <w:lsdException w:name="toc 2" w:semiHidden="1" w:uiPriority="39" w:unhideWhenUsed="1"/>
-    <w:lsdException w:name="toc 3" w:semiHidden="1" w:uiPriority="39" w:unhideWhenUsed="1"/>
-    <w:lsdException w:name="toc 4" w:semiHidden="1" w:uiPriority="39" w:unhideWhenUsed="1"/>
-    <w:lsdException w:name="toc 5" w:semiHidden="1" w:uiPriority="39" w:unhideWhenUsed="1"/>
-    <w:lsdException w:name="toc 6" w:semiHidden="1" w:uiPriority="39" w:unhideWhenUsed="1"/>
-    <w:lsdException w:name="toc 7" w:semiHidden="1" w:uiPriority="39" w:unhideWhenUsed="1"/>
-    <w:lsdException w:name="toc 8" w:semiHidden="1" w:uiPriority="39" w:unhideWhenUsed="1"/>
-    <w:lsdException w:name="toc 9" w:semiHidden="1" w:uiPriority="39" w:unhideWhenUsed="1"/>
+    <w:lsdException w:name="toc 1" w:uiPriority="39" w:semiHidden="1" w:unhideWhenUsed="1"/>
+    <w:lsdException w:name="toc 2" w:uiPriority="39" w:semiHidden="1" w:unhideWhenUsed="1"/>
+    <w:lsdException w:name="toc 3" w:uiPriority="39" w:semiHidden="1" w:unhideWhenUsed="1"/>
+    <w:lsdException w:name="toc 4" w:uiPriority="39" w:semiHidden="1" w:unhideWhenUsed="1"/>
+    <w:lsdException w:name="toc 5" w:uiPriority="39" w:semiHidden="1" w:unhideWhenUsed="1"/>
+    <w:lsdException w:name="toc 6" w:uiPriority="39" w:semiHidden="1" w:unhideWhenUsed="1"/>
+    <w:lsdException w:name="toc 7" w:uiPriority="39" w:semiHidden="1" w:unhideWhenUsed="1"/>
+    <w:lsdException w:name="toc 8" w:uiPriority="39" w:semiHidden="1" w:unhideWhenUsed="1"/>
+    <w:lsdException w:name="toc 9" w:uiPriority="39" w:semiHidden="1" w:unhideWhenUsed="1"/>
     <w:lsdException w:name="Normal Indent" w:semiHidden="1" w:unhideWhenUsed="1"/>
     <w:lsdException w:name="footnote text" w:semiHidden="1" w:unhideWhenUsed="1"/>
     <w:lsdException w:name="annotation text" w:semiHidden="1" w:unhideWhenUsed="1"/>
     <w:lsdException w:name="header" w:semiHidden="1" w:unhideWhenUsed="1"/>
     <w:lsdException w:name="footer" w:semiHidden="1" w:unhideWhenUsed="1"/>
     <w:lsdException w:name="index heading" w:semiHidden="1" w:unhideWhenUsed="1"/>
-    <w:lsdException w:name="caption" w:semiHidden="1" w:uiPriority="35" w:unhideWhenUsed="1" w:qFormat="1"/>
+    <w:lsdException w:name="caption" w:uiPriority="35" w:semiHidden="1" w:unhideWhenUsed="1" w:qFormat="1"/>
     <w:lsdException w:name="table of figures" w:semiHidden="1" w:unhideWhenUsed="1"/>
     <w:lsdException w:name="envelope address" w:semiHidden="1" w:unhideWhenUsed="1"/>
     <w:lsdException w:name="envelope return" w:semiHidden="1" w:unhideWhenUsed="1"/>
@@ -1937,7 +3366,7 @@
     <w:lsdException w:name="Title" w:uiPriority="10" w:qFormat="1"/>
     <w:lsdException w:name="Closing" w:semiHidden="1" w:unhideWhenUsed="1"/>
     <w:lsdException w:name="Signature" w:semiHidden="1" w:unhideWhenUsed="1"/>
-    <w:lsdException w:name="Default Paragraph Font" w:semiHidden="1" w:uiPriority="1" w:unhideWhenUsed="1"/>
+    <w:lsdException w:name="Default Paragraph Font" w:uiPriority="1" w:semiHidden="1" w:unhideWhenUsed="1"/>
     <w:lsdException w:name="Body Text" w:semiHidden="1" w:unhideWhenUsed="1"/>
     <w:lsdException w:name="Body Text Indent" w:semiHidden="1" w:unhideWhenUsed="1"/>
     <w:lsdException w:name="List Continue" w:semiHidden="1" w:unhideWhenUsed="1"/>
@@ -2137,8 +3566,8 @@
     <w:lsdException w:name="Subtle Reference" w:uiPriority="31" w:qFormat="1"/>
     <w:lsdException w:name="Intense Reference" w:uiPriority="32" w:qFormat="1"/>
     <w:lsdException w:name="Book Title" w:uiPriority="33" w:qFormat="1"/>
-    <w:lsdException w:name="Bibliography" w:semiHidden="1" w:uiPriority="37" w:unhideWhenUsed="1"/>
-    <w:lsdException w:name="TOC Heading" w:semiHidden="1" w:uiPriority="39" w:unhideWhenUsed="1" w:qFormat="1"/>
+    <w:lsdException w:name="Bibliography" w:uiPriority="37" w:semiHidden="1" w:unhideWhenUsed="1"/>
+    <w:lsdException w:name="TOC Heading" w:uiPriority="39" w:semiHidden="1" w:unhideWhenUsed="1" w:qFormat="1"/>
     <w:lsdException w:name="Plain Table 1" w:uiPriority="41"/>
     <w:lsdException w:name="Plain Table 2" w:uiPriority="42"/>
     <w:lsdException w:name="Plain Table 3" w:uiPriority="43"/>
@@ -2244,13 +3673,29 @@
     <w:lsdException w:name="List Table 6 Colorful Accent 6" w:uiPriority="51"/>
     <w:lsdException w:name="List Table 7 Colorful Accent 6" w:uiPriority="52"/>
   </w:latentStyles>
-  <w:style w:type="paragraph" w:default="1" w:styleId="Normal">
+  <w:style w:type="paragraph" w:styleId="Normal" w:default="1">
     <w:name w:val="Normal"/>
+    <w:qFormat/>
+    <w:pPr>
+      <w:widowControl/>
+      <w:pBdr/>
+      <w:bidi w:val="0"/>
+      <w:spacing w:lineRule="auto" w:line="276"/>
+      <w:jc w:val="left"/>
+    </w:pPr>
+    <w:rPr>
+      <w:rFonts w:ascii="Arial" w:hAnsi="Arial" w:eastAsia="Arial" w:cs="Arial"/>
+      <w:color w:val="000000"/>
+      <w:sz w:val="22"/>
+      <w:szCs w:val="22"/>
+      <w:lang w:val="en-GB" w:eastAsia="zh-CN" w:bidi="ar-SA"/>
+    </w:rPr>
   </w:style>
   <w:style w:type="paragraph" w:styleId="Heading1">
-    <w:name w:val="heading 1"/>
+    <w:name w:val="Heading 1"/>
     <w:basedOn w:val="Normal"/>
     <w:next w:val="Normal"/>
+    <w:qFormat/>
     <w:pPr>
       <w:keepNext/>
       <w:keepLines/>
@@ -2263,9 +3708,10 @@
     </w:rPr>
   </w:style>
   <w:style w:type="paragraph" w:styleId="Heading2">
-    <w:name w:val="heading 2"/>
+    <w:name w:val="Heading 2"/>
     <w:basedOn w:val="Normal"/>
     <w:next w:val="Normal"/>
+    <w:qFormat/>
     <w:pPr>
       <w:keepNext/>
       <w:keepLines/>
@@ -2278,9 +3724,10 @@
     </w:rPr>
   </w:style>
   <w:style w:type="paragraph" w:styleId="Heading3">
-    <w:name w:val="heading 3"/>
+    <w:name w:val="Heading 3"/>
     <w:basedOn w:val="Normal"/>
     <w:next w:val="Normal"/>
+    <w:qFormat/>
     <w:pPr>
       <w:keepNext/>
       <w:keepLines/>
@@ -2294,9 +3741,10 @@
     </w:rPr>
   </w:style>
   <w:style w:type="paragraph" w:styleId="Heading4">
-    <w:name w:val="heading 4"/>
+    <w:name w:val="Heading 4"/>
     <w:basedOn w:val="Normal"/>
     <w:next w:val="Normal"/>
+    <w:qFormat/>
     <w:pPr>
       <w:keepNext/>
       <w:keepLines/>
@@ -2310,9 +3758,10 @@
     </w:rPr>
   </w:style>
   <w:style w:type="paragraph" w:styleId="Heading5">
-    <w:name w:val="heading 5"/>
+    <w:name w:val="Heading 5"/>
     <w:basedOn w:val="Normal"/>
     <w:next w:val="Normal"/>
+    <w:qFormat/>
     <w:pPr>
       <w:keepNext/>
       <w:keepLines/>
@@ -2324,9 +3773,10 @@
     </w:rPr>
   </w:style>
   <w:style w:type="paragraph" w:styleId="Heading6">
-    <w:name w:val="heading 6"/>
+    <w:name w:val="Heading 6"/>
     <w:basedOn w:val="Normal"/>
     <w:next w:val="Normal"/>
+    <w:qFormat/>
     <w:pPr>
       <w:keepNext/>
       <w:keepLines/>
@@ -2338,11 +3788,585 @@
       <w:color w:val="666666"/>
     </w:rPr>
   </w:style>
-  <w:style w:type="character" w:default="1" w:styleId="DefaultParagraphFont">
+  <w:style w:type="character" w:styleId="DefaultParagraphFont" w:default="1">
     <w:name w:val="Default Paragraph Font"/>
     <w:uiPriority w:val="1"/>
     <w:semiHidden/>
     <w:unhideWhenUsed/>
+    <w:qFormat/>
+    <w:rPr/>
+  </w:style>
+  <w:style w:type="character" w:styleId="ListLabel1">
+    <w:name w:val="ListLabel 1"/>
+    <w:qFormat/>
+    <w:rPr>
+      <w:sz w:val="36"/>
+      <w:u w:val="none"/>
+    </w:rPr>
+  </w:style>
+  <w:style w:type="character" w:styleId="ListLabel2">
+    <w:name w:val="ListLabel 2"/>
+    <w:qFormat/>
+    <w:rPr>
+      <w:u w:val="none"/>
+    </w:rPr>
+  </w:style>
+  <w:style w:type="character" w:styleId="ListLabel3">
+    <w:name w:val="ListLabel 3"/>
+    <w:qFormat/>
+    <w:rPr>
+      <w:u w:val="none"/>
+    </w:rPr>
+  </w:style>
+  <w:style w:type="character" w:styleId="ListLabel4">
+    <w:name w:val="ListLabel 4"/>
+    <w:qFormat/>
+    <w:rPr>
+      <w:u w:val="none"/>
+    </w:rPr>
+  </w:style>
+  <w:style w:type="character" w:styleId="ListLabel5">
+    <w:name w:val="ListLabel 5"/>
+    <w:qFormat/>
+    <w:rPr>
+      <w:u w:val="none"/>
+    </w:rPr>
+  </w:style>
+  <w:style w:type="character" w:styleId="ListLabel6">
+    <w:name w:val="ListLabel 6"/>
+    <w:qFormat/>
+    <w:rPr>
+      <w:u w:val="none"/>
+    </w:rPr>
+  </w:style>
+  <w:style w:type="character" w:styleId="ListLabel7">
+    <w:name w:val="ListLabel 7"/>
+    <w:qFormat/>
+    <w:rPr>
+      <w:u w:val="none"/>
+    </w:rPr>
+  </w:style>
+  <w:style w:type="character" w:styleId="ListLabel8">
+    <w:name w:val="ListLabel 8"/>
+    <w:qFormat/>
+    <w:rPr>
+      <w:u w:val="none"/>
+    </w:rPr>
+  </w:style>
+  <w:style w:type="character" w:styleId="ListLabel9">
+    <w:name w:val="ListLabel 9"/>
+    <w:qFormat/>
+    <w:rPr>
+      <w:u w:val="none"/>
+    </w:rPr>
+  </w:style>
+  <w:style w:type="character" w:styleId="ListLabel10">
+    <w:name w:val="ListLabel 10"/>
+    <w:qFormat/>
+    <w:rPr>
+      <w:sz w:val="36"/>
+      <w:u w:val="none"/>
+    </w:rPr>
+  </w:style>
+  <w:style w:type="character" w:styleId="ListLabel11">
+    <w:name w:val="ListLabel 11"/>
+    <w:qFormat/>
+    <w:rPr>
+      <w:u w:val="none"/>
+    </w:rPr>
+  </w:style>
+  <w:style w:type="character" w:styleId="ListLabel12">
+    <w:name w:val="ListLabel 12"/>
+    <w:qFormat/>
+    <w:rPr>
+      <w:u w:val="none"/>
+    </w:rPr>
+  </w:style>
+  <w:style w:type="character" w:styleId="ListLabel13">
+    <w:name w:val="ListLabel 13"/>
+    <w:qFormat/>
+    <w:rPr>
+      <w:u w:val="none"/>
+    </w:rPr>
+  </w:style>
+  <w:style w:type="character" w:styleId="ListLabel14">
+    <w:name w:val="ListLabel 14"/>
+    <w:qFormat/>
+    <w:rPr>
+      <w:u w:val="none"/>
+    </w:rPr>
+  </w:style>
+  <w:style w:type="character" w:styleId="ListLabel15">
+    <w:name w:val="ListLabel 15"/>
+    <w:qFormat/>
+    <w:rPr>
+      <w:u w:val="none"/>
+    </w:rPr>
+  </w:style>
+  <w:style w:type="character" w:styleId="ListLabel16">
+    <w:name w:val="ListLabel 16"/>
+    <w:qFormat/>
+    <w:rPr>
+      <w:u w:val="none"/>
+    </w:rPr>
+  </w:style>
+  <w:style w:type="character" w:styleId="ListLabel17">
+    <w:name w:val="ListLabel 17"/>
+    <w:qFormat/>
+    <w:rPr>
+      <w:u w:val="none"/>
+    </w:rPr>
+  </w:style>
+  <w:style w:type="character" w:styleId="ListLabel18">
+    <w:name w:val="ListLabel 18"/>
+    <w:qFormat/>
+    <w:rPr>
+      <w:u w:val="none"/>
+    </w:rPr>
+  </w:style>
+  <w:style w:type="character" w:styleId="ListLabel19">
+    <w:name w:val="ListLabel 19"/>
+    <w:qFormat/>
+    <w:rPr>
+      <w:sz w:val="36"/>
+      <w:u w:val="none"/>
+    </w:rPr>
+  </w:style>
+  <w:style w:type="character" w:styleId="ListLabel20">
+    <w:name w:val="ListLabel 20"/>
+    <w:qFormat/>
+    <w:rPr>
+      <w:u w:val="none"/>
+    </w:rPr>
+  </w:style>
+  <w:style w:type="character" w:styleId="ListLabel21">
+    <w:name w:val="ListLabel 21"/>
+    <w:qFormat/>
+    <w:rPr>
+      <w:u w:val="none"/>
+    </w:rPr>
+  </w:style>
+  <w:style w:type="character" w:styleId="ListLabel22">
+    <w:name w:val="ListLabel 22"/>
+    <w:qFormat/>
+    <w:rPr>
+      <w:u w:val="none"/>
+    </w:rPr>
+  </w:style>
+  <w:style w:type="character" w:styleId="ListLabel23">
+    <w:name w:val="ListLabel 23"/>
+    <w:qFormat/>
+    <w:rPr>
+      <w:u w:val="none"/>
+    </w:rPr>
+  </w:style>
+  <w:style w:type="character" w:styleId="ListLabel24">
+    <w:name w:val="ListLabel 24"/>
+    <w:qFormat/>
+    <w:rPr>
+      <w:u w:val="none"/>
+    </w:rPr>
+  </w:style>
+  <w:style w:type="character" w:styleId="ListLabel25">
+    <w:name w:val="ListLabel 25"/>
+    <w:qFormat/>
+    <w:rPr>
+      <w:u w:val="none"/>
+    </w:rPr>
+  </w:style>
+  <w:style w:type="character" w:styleId="ListLabel26">
+    <w:name w:val="ListLabel 26"/>
+    <w:qFormat/>
+    <w:rPr>
+      <w:u w:val="none"/>
+    </w:rPr>
+  </w:style>
+  <w:style w:type="character" w:styleId="ListLabel27">
+    <w:name w:val="ListLabel 27"/>
+    <w:qFormat/>
+    <w:rPr>
+      <w:u w:val="none"/>
+    </w:rPr>
+  </w:style>
+  <w:style w:type="character" w:styleId="ListLabel28">
+    <w:name w:val="ListLabel 28"/>
+    <w:qFormat/>
+    <w:rPr>
+      <w:sz w:val="36"/>
+      <w:u w:val="none"/>
+    </w:rPr>
+  </w:style>
+  <w:style w:type="character" w:styleId="ListLabel29">
+    <w:name w:val="ListLabel 29"/>
+    <w:qFormat/>
+    <w:rPr>
+      <w:u w:val="none"/>
+    </w:rPr>
+  </w:style>
+  <w:style w:type="character" w:styleId="ListLabel30">
+    <w:name w:val="ListLabel 30"/>
+    <w:qFormat/>
+    <w:rPr>
+      <w:u w:val="none"/>
+    </w:rPr>
+  </w:style>
+  <w:style w:type="character" w:styleId="ListLabel31">
+    <w:name w:val="ListLabel 31"/>
+    <w:qFormat/>
+    <w:rPr>
+      <w:u w:val="none"/>
+    </w:rPr>
+  </w:style>
+  <w:style w:type="character" w:styleId="ListLabel32">
+    <w:name w:val="ListLabel 32"/>
+    <w:qFormat/>
+    <w:rPr>
+      <w:u w:val="none"/>
+    </w:rPr>
+  </w:style>
+  <w:style w:type="character" w:styleId="ListLabel33">
+    <w:name w:val="ListLabel 33"/>
+    <w:qFormat/>
+    <w:rPr>
+      <w:u w:val="none"/>
+    </w:rPr>
+  </w:style>
+  <w:style w:type="character" w:styleId="ListLabel34">
+    <w:name w:val="ListLabel 34"/>
+    <w:qFormat/>
+    <w:rPr>
+      <w:u w:val="none"/>
+    </w:rPr>
+  </w:style>
+  <w:style w:type="character" w:styleId="ListLabel35">
+    <w:name w:val="ListLabel 35"/>
+    <w:qFormat/>
+    <w:rPr>
+      <w:u w:val="none"/>
+    </w:rPr>
+  </w:style>
+  <w:style w:type="character" w:styleId="ListLabel36">
+    <w:name w:val="ListLabel 36"/>
+    <w:qFormat/>
+    <w:rPr>
+      <w:u w:val="none"/>
+    </w:rPr>
+  </w:style>
+  <w:style w:type="character" w:styleId="ListLabel37">
+    <w:name w:val="ListLabel 37"/>
+    <w:qFormat/>
+    <w:rPr>
+      <w:sz w:val="36"/>
+      <w:u w:val="none"/>
+    </w:rPr>
+  </w:style>
+  <w:style w:type="character" w:styleId="ListLabel38">
+    <w:name w:val="ListLabel 38"/>
+    <w:qFormat/>
+    <w:rPr>
+      <w:u w:val="none"/>
+    </w:rPr>
+  </w:style>
+  <w:style w:type="character" w:styleId="ListLabel39">
+    <w:name w:val="ListLabel 39"/>
+    <w:qFormat/>
+    <w:rPr>
+      <w:u w:val="none"/>
+    </w:rPr>
+  </w:style>
+  <w:style w:type="character" w:styleId="ListLabel40">
+    <w:name w:val="ListLabel 40"/>
+    <w:qFormat/>
+    <w:rPr>
+      <w:u w:val="none"/>
+    </w:rPr>
+  </w:style>
+  <w:style w:type="character" w:styleId="ListLabel41">
+    <w:name w:val="ListLabel 41"/>
+    <w:qFormat/>
+    <w:rPr>
+      <w:u w:val="none"/>
+    </w:rPr>
+  </w:style>
+  <w:style w:type="character" w:styleId="ListLabel42">
+    <w:name w:val="ListLabel 42"/>
+    <w:qFormat/>
+    <w:rPr>
+      <w:u w:val="none"/>
+    </w:rPr>
+  </w:style>
+  <w:style w:type="character" w:styleId="ListLabel43">
+    <w:name w:val="ListLabel 43"/>
+    <w:qFormat/>
+    <w:rPr>
+      <w:u w:val="none"/>
+    </w:rPr>
+  </w:style>
+  <w:style w:type="character" w:styleId="ListLabel44">
+    <w:name w:val="ListLabel 44"/>
+    <w:qFormat/>
+    <w:rPr>
+      <w:u w:val="none"/>
+    </w:rPr>
+  </w:style>
+  <w:style w:type="character" w:styleId="ListLabel45">
+    <w:name w:val="ListLabel 45"/>
+    <w:qFormat/>
+    <w:rPr>
+      <w:u w:val="none"/>
+    </w:rPr>
+  </w:style>
+  <w:style w:type="character" w:styleId="ListLabel46">
+    <w:name w:val="ListLabel 46"/>
+    <w:qFormat/>
+    <w:rPr>
+      <w:sz w:val="36"/>
+      <w:u w:val="none"/>
+    </w:rPr>
+  </w:style>
+  <w:style w:type="character" w:styleId="ListLabel47">
+    <w:name w:val="ListLabel 47"/>
+    <w:qFormat/>
+    <w:rPr>
+      <w:u w:val="none"/>
+    </w:rPr>
+  </w:style>
+  <w:style w:type="character" w:styleId="ListLabel48">
+    <w:name w:val="ListLabel 48"/>
+    <w:qFormat/>
+    <w:rPr>
+      <w:u w:val="none"/>
+    </w:rPr>
+  </w:style>
+  <w:style w:type="character" w:styleId="ListLabel49">
+    <w:name w:val="ListLabel 49"/>
+    <w:qFormat/>
+    <w:rPr>
+      <w:u w:val="none"/>
+    </w:rPr>
+  </w:style>
+  <w:style w:type="character" w:styleId="ListLabel50">
+    <w:name w:val="ListLabel 50"/>
+    <w:qFormat/>
+    <w:rPr>
+      <w:u w:val="none"/>
+    </w:rPr>
+  </w:style>
+  <w:style w:type="character" w:styleId="ListLabel51">
+    <w:name w:val="ListLabel 51"/>
+    <w:qFormat/>
+    <w:rPr>
+      <w:u w:val="none"/>
+    </w:rPr>
+  </w:style>
+  <w:style w:type="character" w:styleId="ListLabel52">
+    <w:name w:val="ListLabel 52"/>
+    <w:qFormat/>
+    <w:rPr>
+      <w:u w:val="none"/>
+    </w:rPr>
+  </w:style>
+  <w:style w:type="character" w:styleId="ListLabel53">
+    <w:name w:val="ListLabel 53"/>
+    <w:qFormat/>
+    <w:rPr>
+      <w:u w:val="none"/>
+    </w:rPr>
+  </w:style>
+  <w:style w:type="character" w:styleId="ListLabel54">
+    <w:name w:val="ListLabel 54"/>
+    <w:qFormat/>
+    <w:rPr>
+      <w:u w:val="none"/>
+    </w:rPr>
+  </w:style>
+  <w:style w:type="character" w:styleId="ListLabel55">
+    <w:name w:val="ListLabel 55"/>
+    <w:qFormat/>
+    <w:rPr>
+      <w:sz w:val="36"/>
+      <w:u w:val="none"/>
+    </w:rPr>
+  </w:style>
+  <w:style w:type="character" w:styleId="ListLabel56">
+    <w:name w:val="ListLabel 56"/>
+    <w:qFormat/>
+    <w:rPr>
+      <w:u w:val="none"/>
+    </w:rPr>
+  </w:style>
+  <w:style w:type="character" w:styleId="ListLabel57">
+    <w:name w:val="ListLabel 57"/>
+    <w:qFormat/>
+    <w:rPr>
+      <w:u w:val="none"/>
+    </w:rPr>
+  </w:style>
+  <w:style w:type="character" w:styleId="ListLabel58">
+    <w:name w:val="ListLabel 58"/>
+    <w:qFormat/>
+    <w:rPr>
+      <w:u w:val="none"/>
+    </w:rPr>
+  </w:style>
+  <w:style w:type="character" w:styleId="ListLabel59">
+    <w:name w:val="ListLabel 59"/>
+    <w:qFormat/>
+    <w:rPr>
+      <w:u w:val="none"/>
+    </w:rPr>
+  </w:style>
+  <w:style w:type="character" w:styleId="ListLabel60">
+    <w:name w:val="ListLabel 60"/>
+    <w:qFormat/>
+    <w:rPr>
+      <w:u w:val="none"/>
+    </w:rPr>
+  </w:style>
+  <w:style w:type="character" w:styleId="ListLabel61">
+    <w:name w:val="ListLabel 61"/>
+    <w:qFormat/>
+    <w:rPr>
+      <w:u w:val="none"/>
+    </w:rPr>
+  </w:style>
+  <w:style w:type="character" w:styleId="ListLabel62">
+    <w:name w:val="ListLabel 62"/>
+    <w:qFormat/>
+    <w:rPr>
+      <w:u w:val="none"/>
+    </w:rPr>
+  </w:style>
+  <w:style w:type="character" w:styleId="ListLabel63">
+    <w:name w:val="ListLabel 63"/>
+    <w:qFormat/>
+    <w:rPr>
+      <w:u w:val="none"/>
+    </w:rPr>
+  </w:style>
+  <w:style w:type="character" w:styleId="InternetLink">
+    <w:name w:val="Internet Link"/>
+    <w:rPr>
+      <w:color w:val="000080"/>
+      <w:u w:val="single"/>
+      <w:lang w:val="zxx" w:eastAsia="zxx" w:bidi="zxx"/>
+    </w:rPr>
+  </w:style>
+  <w:style w:type="character" w:styleId="Bullets">
+    <w:name w:val="Bullets"/>
+    <w:qFormat/>
+    <w:rPr>
+      <w:rFonts w:ascii="OpenSymbol" w:hAnsi="OpenSymbol" w:eastAsia="OpenSymbol" w:cs="OpenSymbol"/>
+    </w:rPr>
+  </w:style>
+  <w:style w:type="paragraph" w:styleId="Heading">
+    <w:name w:val="Heading"/>
+    <w:basedOn w:val="Normal"/>
+    <w:next w:val="TextBody"/>
+    <w:qFormat/>
+    <w:pPr>
+      <w:keepNext/>
+      <w:spacing w:before="240" w:after="120"/>
+    </w:pPr>
+    <w:rPr>
+      <w:rFonts w:ascii="Liberation Sans" w:hAnsi="Liberation Sans" w:eastAsia="Noto Sans CJK SC Regular" w:cs="FreeSans"/>
+      <w:sz w:val="28"/>
+      <w:szCs w:val="28"/>
+    </w:rPr>
+  </w:style>
+  <w:style w:type="paragraph" w:styleId="TextBody">
+    <w:name w:val="Body Text"/>
+    <w:basedOn w:val="Normal"/>
+    <w:pPr>
+      <w:spacing w:lineRule="auto" w:line="288" w:before="0" w:after="140"/>
+    </w:pPr>
+    <w:rPr/>
+  </w:style>
+  <w:style w:type="paragraph" w:styleId="List">
+    <w:name w:val="List"/>
+    <w:basedOn w:val="TextBody"/>
+    <w:pPr/>
+    <w:rPr>
+      <w:rFonts w:cs="FreeSans"/>
+    </w:rPr>
+  </w:style>
+  <w:style w:type="paragraph" w:styleId="Caption">
+    <w:name w:val="Caption"/>
+    <w:basedOn w:val="Normal"/>
+    <w:qFormat/>
+    <w:pPr>
+      <w:suppressLineNumbers/>
+      <w:spacing w:before="120" w:after="120"/>
+    </w:pPr>
+    <w:rPr>
+      <w:rFonts w:cs="FreeSans"/>
+      <w:i/>
+      <w:iCs/>
+      <w:sz w:val="24"/>
+      <w:szCs w:val="24"/>
+    </w:rPr>
+  </w:style>
+  <w:style w:type="paragraph" w:styleId="Index">
+    <w:name w:val="Index"/>
+    <w:basedOn w:val="Normal"/>
+    <w:qFormat/>
+    <w:pPr>
+      <w:suppressLineNumbers/>
+    </w:pPr>
+    <w:rPr>
+      <w:rFonts w:cs="FreeSans"/>
+    </w:rPr>
+  </w:style>
+  <w:style w:type="paragraph" w:styleId="Title">
+    <w:name w:val="Title"/>
+    <w:basedOn w:val="Normal"/>
+    <w:next w:val="Normal"/>
+    <w:qFormat/>
+    <w:pPr>
+      <w:keepNext/>
+      <w:keepLines/>
+      <w:spacing w:before="0" w:after="60"/>
+    </w:pPr>
+    <w:rPr>
+      <w:sz w:val="52"/>
+      <w:szCs w:val="52"/>
+    </w:rPr>
+  </w:style>
+  <w:style w:type="paragraph" w:styleId="Subtitle">
+    <w:name w:val="Subtitle"/>
+    <w:basedOn w:val="Normal"/>
+    <w:next w:val="Normal"/>
+    <w:qFormat/>
+    <w:pPr>
+      <w:keepNext/>
+      <w:keepLines/>
+      <w:spacing w:before="0" w:after="320"/>
+    </w:pPr>
+    <w:rPr>
+      <w:color w:val="666666"/>
+      <w:sz w:val="30"/>
+      <w:szCs w:val="30"/>
+    </w:rPr>
+  </w:style>
+  <w:style w:type="paragraph" w:styleId="ListParagraph">
+    <w:name w:val="List Paragraph"/>
+    <w:basedOn w:val="Normal"/>
+    <w:uiPriority w:val="34"/>
+    <w:qFormat/>
+    <w:rsid w:val="003010dc"/>
+    <w:pPr>
+      <w:spacing w:before="0" w:after="0"/>
+      <w:ind w:left="720" w:hanging="0"/>
+      <w:contextualSpacing/>
+    </w:pPr>
+    <w:rPr/>
+  </w:style>
+  <w:style w:type="numbering" w:styleId="NoList" w:default="1">
+    <w:name w:val="No List"/>
+    <w:uiPriority w:val="99"/>
+    <w:semiHidden/>
+    <w:unhideWhenUsed/>
+    <w:qFormat/>
   </w:style>
   <w:style w:type="table" w:default="1" w:styleId="TableNormal">
     <w:name w:val="Normal Table"/>
@@ -2358,52 +4382,6 @@
         <w:right w:w="108" w:type="dxa"/>
       </w:tblCellMar>
     </w:tblPr>
-  </w:style>
-  <w:style w:type="numbering" w:default="1" w:styleId="NoList">
-    <w:name w:val="No List"/>
-    <w:uiPriority w:val="99"/>
-    <w:semiHidden/>
-    <w:unhideWhenUsed/>
-  </w:style>
-  <w:style w:type="paragraph" w:styleId="Title">
-    <w:name w:val="Title"/>
-    <w:basedOn w:val="Normal"/>
-    <w:next w:val="Normal"/>
-    <w:pPr>
-      <w:keepNext/>
-      <w:keepLines/>
-      <w:spacing w:after="60"/>
-    </w:pPr>
-    <w:rPr>
-      <w:sz w:val="52"/>
-      <w:szCs w:val="52"/>
-    </w:rPr>
-  </w:style>
-  <w:style w:type="paragraph" w:styleId="Subtitle">
-    <w:name w:val="Subtitle"/>
-    <w:basedOn w:val="Normal"/>
-    <w:next w:val="Normal"/>
-    <w:pPr>
-      <w:keepNext/>
-      <w:keepLines/>
-      <w:spacing w:after="320"/>
-    </w:pPr>
-    <w:rPr>
-      <w:color w:val="666666"/>
-      <w:sz w:val="30"/>
-      <w:szCs w:val="30"/>
-    </w:rPr>
-  </w:style>
-  <w:style w:type="paragraph" w:styleId="ListParagraph">
-    <w:name w:val="List Paragraph"/>
-    <w:basedOn w:val="Normal"/>
-    <w:uiPriority w:val="34"/>
-    <w:qFormat/>
-    <w:rsid w:val="003010DC"/>
-    <w:pPr>
-      <w:ind w:left="720"/>
-      <w:contextualSpacing/>
-    </w:pPr>
   </w:style>
 </w:styles>
 </file>

</xml_diff>

<commit_message>
documenation change: Orientation enum added
</commit_message>
<xml_diff>
--- a/Battleships Technical Specification.docx
+++ b/Battleships Technical Specification.docx
@@ -318,6 +318,7 @@
       <w:pPr>
         <w:rPr>
           <w:b/>
+          <w:bCs/>
           <w:sz w:val="36"/>
           <w:szCs w:val="36"/>
         </w:rPr>
@@ -325,36 +326,102 @@
       <w:r>
         <w:rPr>
           <w:b/>
-          <w:sz w:val="36"/>
-          <w:szCs w:val="36"/>
-        </w:rPr>
-        <w:t>Cell State</w:t>
-      </w:r>
-    </w:p>
-    <w:p>
-      <w:pPr>
-        <w:numPr>
-          <w:ilvl w:val="0"/>
-          <w:numId w:val="2"/>
-        </w:numPr>
-        <w:contextualSpacing/>
-        <w:rPr>
-          <w:sz w:val="36"/>
-          <w:szCs w:val="36"/>
-        </w:rPr>
-      </w:pPr>
-      <w:r>
-        <w:rPr>
-          <w:sz w:val="36"/>
-          <w:szCs w:val="36"/>
-        </w:rPr>
-        <w:t>Nothing</w:t>
+          <w:bCs/>
+          <w:sz w:val="36"/>
+          <w:szCs w:val="36"/>
+        </w:rPr>
+        <w:t>Orientation</w:t>
+      </w:r>
+    </w:p>
+    <w:p>
+      <w:pPr>
+        <w:pStyle w:val="ListParagraph"/>
+        <w:numPr>
+          <w:ilvl w:val="0"/>
+          <w:numId w:val="6"/>
+        </w:numPr>
+        <w:rPr>
+          <w:sz w:val="36"/>
+          <w:szCs w:val="36"/>
+        </w:rPr>
+      </w:pPr>
+      <w:r>
+        <w:rPr>
+          <w:sz w:val="36"/>
+          <w:szCs w:val="36"/>
+        </w:rPr>
+        <w:t>Right</w:t>
       </w:r>
       <w:bookmarkStart w:id="0" w:name="_GoBack"/>
       <w:bookmarkEnd w:id="0"/>
     </w:p>
     <w:p>
       <w:pPr>
+        <w:pStyle w:val="ListParagraph"/>
+        <w:numPr>
+          <w:ilvl w:val="0"/>
+          <w:numId w:val="6"/>
+        </w:numPr>
+        <w:rPr>
+          <w:sz w:val="36"/>
+          <w:szCs w:val="36"/>
+        </w:rPr>
+      </w:pPr>
+      <w:r>
+        <w:rPr>
+          <w:sz w:val="36"/>
+          <w:szCs w:val="36"/>
+        </w:rPr>
+        <w:t>Down</w:t>
+      </w:r>
+    </w:p>
+    <w:p>
+      <w:pPr>
+        <w:rPr>
+          <w:sz w:val="36"/>
+          <w:szCs w:val="36"/>
+        </w:rPr>
+      </w:pPr>
+    </w:p>
+    <w:p>
+      <w:pPr>
+        <w:rPr>
+          <w:b/>
+          <w:sz w:val="36"/>
+          <w:szCs w:val="36"/>
+        </w:rPr>
+      </w:pPr>
+      <w:r>
+        <w:rPr>
+          <w:b/>
+          <w:sz w:val="36"/>
+          <w:szCs w:val="36"/>
+        </w:rPr>
+        <w:t>Cell State</w:t>
+      </w:r>
+    </w:p>
+    <w:p>
+      <w:pPr>
+        <w:numPr>
+          <w:ilvl w:val="0"/>
+          <w:numId w:val="2"/>
+        </w:numPr>
+        <w:contextualSpacing/>
+        <w:rPr>
+          <w:sz w:val="36"/>
+          <w:szCs w:val="36"/>
+        </w:rPr>
+      </w:pPr>
+      <w:r>
+        <w:rPr>
+          <w:sz w:val="36"/>
+          <w:szCs w:val="36"/>
+        </w:rPr>
+        <w:t>Nothing</w:t>
+      </w:r>
+    </w:p>
+    <w:p>
+      <w:pPr>
         <w:numPr>
           <w:ilvl w:val="0"/>
           <w:numId w:val="1"/>
@@ -454,6 +521,7 @@
           <w:sz w:val="36"/>
           <w:szCs w:val="36"/>
         </w:rPr>
+        <w:lastRenderedPageBreak/>
         <w:t>Player Board</w:t>
       </w:r>
     </w:p>
@@ -544,418 +612,411 @@
           <w:sz w:val="36"/>
           <w:szCs w:val="36"/>
         </w:rPr>
+        <w:t>How do we interact with it?</w:t>
+      </w:r>
+    </w:p>
+    <w:p>
+      <w:pPr>
+        <w:numPr>
+          <w:ilvl w:val="0"/>
+          <w:numId w:val="7"/>
+        </w:numPr>
+        <w:contextualSpacing/>
+        <w:rPr>
+          <w:sz w:val="36"/>
+          <w:szCs w:val="36"/>
+        </w:rPr>
+      </w:pPr>
+      <w:r>
+        <w:rPr>
+          <w:sz w:val="36"/>
+          <w:szCs w:val="36"/>
+        </w:rPr>
+        <w:t>Create a board with a width and height</w:t>
+      </w:r>
+    </w:p>
+    <w:p>
+      <w:pPr>
+        <w:numPr>
+          <w:ilvl w:val="0"/>
+          <w:numId w:val="7"/>
+        </w:numPr>
+        <w:contextualSpacing/>
+        <w:rPr>
+          <w:sz w:val="36"/>
+          <w:szCs w:val="36"/>
+        </w:rPr>
+      </w:pPr>
+      <w:r>
+        <w:rPr>
+          <w:sz w:val="36"/>
+          <w:szCs w:val="36"/>
+        </w:rPr>
+        <w:t>Get width</w:t>
+      </w:r>
+    </w:p>
+    <w:p>
+      <w:pPr>
+        <w:numPr>
+          <w:ilvl w:val="0"/>
+          <w:numId w:val="7"/>
+        </w:numPr>
+        <w:contextualSpacing/>
+        <w:rPr>
+          <w:sz w:val="36"/>
+          <w:szCs w:val="36"/>
+        </w:rPr>
+      </w:pPr>
+      <w:r>
+        <w:rPr>
+          <w:sz w:val="36"/>
+          <w:szCs w:val="36"/>
+        </w:rPr>
+        <w:t>Get height</w:t>
+      </w:r>
+    </w:p>
+    <w:p>
+      <w:pPr>
+        <w:numPr>
+          <w:ilvl w:val="0"/>
+          <w:numId w:val="3"/>
+        </w:numPr>
+        <w:contextualSpacing/>
+        <w:rPr>
+          <w:sz w:val="36"/>
+          <w:szCs w:val="36"/>
+        </w:rPr>
+      </w:pPr>
+      <w:r>
+        <w:rPr>
+          <w:sz w:val="36"/>
+          <w:szCs w:val="36"/>
+        </w:rPr>
+        <w:t>Place a ship on to board</w:t>
+      </w:r>
+    </w:p>
+    <w:p>
+      <w:pPr>
+        <w:numPr>
+          <w:ilvl w:val="0"/>
+          <w:numId w:val="3"/>
+        </w:numPr>
+        <w:contextualSpacing/>
+        <w:rPr>
+          <w:sz w:val="36"/>
+          <w:szCs w:val="36"/>
+        </w:rPr>
+      </w:pPr>
+      <w:r>
+        <w:rPr>
+          <w:sz w:val="36"/>
+          <w:szCs w:val="36"/>
+        </w:rPr>
+        <w:t>Get cell state at co-ordinates</w:t>
+      </w:r>
+    </w:p>
+    <w:p>
+      <w:pPr>
+        <w:numPr>
+          <w:ilvl w:val="0"/>
+          <w:numId w:val="3"/>
+        </w:numPr>
+        <w:contextualSpacing/>
+        <w:rPr>
+          <w:sz w:val="36"/>
+          <w:szCs w:val="36"/>
+        </w:rPr>
+      </w:pPr>
+      <w:r>
+        <w:rPr>
+          <w:sz w:val="36"/>
+          <w:szCs w:val="36"/>
+        </w:rPr>
+        <w:t>Check whether co-ordinates have been guessed before</w:t>
+      </w:r>
+    </w:p>
+    <w:p>
+      <w:pPr>
+        <w:numPr>
+          <w:ilvl w:val="0"/>
+          <w:numId w:val="3"/>
+        </w:numPr>
+        <w:contextualSpacing/>
+        <w:rPr>
+          <w:sz w:val="36"/>
+          <w:szCs w:val="36"/>
+        </w:rPr>
+      </w:pPr>
+      <w:r>
+        <w:rPr>
+          <w:sz w:val="36"/>
+          <w:szCs w:val="36"/>
+        </w:rPr>
+        <w:t>Get ship at co-ordinates if any</w:t>
+      </w:r>
+    </w:p>
+    <w:p>
+      <w:pPr>
+        <w:numPr>
+          <w:ilvl w:val="0"/>
+          <w:numId w:val="3"/>
+        </w:numPr>
+        <w:contextualSpacing/>
+        <w:rPr>
+          <w:sz w:val="36"/>
+          <w:szCs w:val="36"/>
+        </w:rPr>
+      </w:pPr>
+      <w:r>
+        <w:rPr>
+          <w:sz w:val="36"/>
+          <w:szCs w:val="36"/>
+        </w:rPr>
+        <w:t>Get number of ships remaining</w:t>
+      </w:r>
+    </w:p>
+    <w:p>
+      <w:pPr>
+        <w:numPr>
+          <w:ilvl w:val="0"/>
+          <w:numId w:val="3"/>
+        </w:numPr>
+        <w:contextualSpacing/>
+        <w:rPr>
+          <w:sz w:val="36"/>
+          <w:szCs w:val="36"/>
+        </w:rPr>
+      </w:pPr>
+      <w:r>
+        <w:rPr>
+          <w:sz w:val="36"/>
+          <w:szCs w:val="36"/>
+        </w:rPr>
+        <w:t>Get an unmodifiable list of ships</w:t>
+      </w:r>
+    </w:p>
+    <w:p>
+      <w:pPr>
+        <w:numPr>
+          <w:ilvl w:val="0"/>
+          <w:numId w:val="3"/>
+        </w:numPr>
+        <w:contextualSpacing/>
+        <w:rPr>
+          <w:sz w:val="36"/>
+          <w:szCs w:val="36"/>
+        </w:rPr>
+      </w:pPr>
+      <w:r>
+        <w:rPr>
+          <w:sz w:val="36"/>
+          <w:szCs w:val="36"/>
+        </w:rPr>
+        <w:t>Check for game over</w:t>
+      </w:r>
+    </w:p>
+    <w:p>
+      <w:pPr>
+        <w:rPr>
+          <w:b/>
+          <w:sz w:val="36"/>
+          <w:szCs w:val="36"/>
+        </w:rPr>
+      </w:pPr>
+    </w:p>
+    <w:p>
+      <w:pPr>
+        <w:rPr>
+          <w:b/>
+          <w:sz w:val="36"/>
+          <w:szCs w:val="36"/>
+        </w:rPr>
+      </w:pPr>
+      <w:r>
+        <w:rPr>
+          <w:b/>
+          <w:sz w:val="36"/>
+          <w:szCs w:val="36"/>
+        </w:rPr>
+        <w:t>Enemy Board</w:t>
+      </w:r>
+    </w:p>
+    <w:p>
+      <w:pPr>
+        <w:rPr>
+          <w:sz w:val="36"/>
+          <w:szCs w:val="36"/>
+        </w:rPr>
+      </w:pPr>
+    </w:p>
+    <w:p>
+      <w:pPr>
+        <w:rPr>
+          <w:sz w:val="36"/>
+          <w:szCs w:val="36"/>
+        </w:rPr>
+      </w:pPr>
+      <w:r>
+        <w:rPr>
+          <w:sz w:val="36"/>
+          <w:szCs w:val="36"/>
+        </w:rPr>
+        <w:t>State</w:t>
+      </w:r>
+    </w:p>
+    <w:p>
+      <w:pPr>
+        <w:pStyle w:val="ListParagraph"/>
+        <w:numPr>
+          <w:ilvl w:val="0"/>
+          <w:numId w:val="3"/>
+        </w:numPr>
+        <w:rPr>
+          <w:sz w:val="36"/>
+          <w:szCs w:val="36"/>
+        </w:rPr>
+      </w:pPr>
+      <w:r>
+        <w:rPr>
+          <w:sz w:val="36"/>
+          <w:szCs w:val="36"/>
+        </w:rPr>
+        <w:t>Board has a grid of cell states</w:t>
+      </w:r>
+    </w:p>
+    <w:p>
+      <w:pPr>
+        <w:pStyle w:val="ListParagraph"/>
+        <w:numPr>
+          <w:ilvl w:val="0"/>
+          <w:numId w:val="3"/>
+        </w:numPr>
+        <w:rPr>
+          <w:sz w:val="36"/>
+          <w:szCs w:val="36"/>
+        </w:rPr>
+      </w:pPr>
+      <w:r>
+        <w:rPr>
+          <w:sz w:val="36"/>
+          <w:szCs w:val="36"/>
+        </w:rPr>
+        <w:t>Board has width</w:t>
+      </w:r>
+    </w:p>
+    <w:p>
+      <w:pPr>
+        <w:pStyle w:val="ListParagraph"/>
+        <w:numPr>
+          <w:ilvl w:val="0"/>
+          <w:numId w:val="3"/>
+        </w:numPr>
+        <w:rPr>
+          <w:sz w:val="36"/>
+          <w:szCs w:val="36"/>
+        </w:rPr>
+      </w:pPr>
+      <w:r>
+        <w:rPr>
+          <w:sz w:val="36"/>
+          <w:szCs w:val="36"/>
+        </w:rPr>
+        <w:t>Board has height</w:t>
+      </w:r>
+    </w:p>
+    <w:p>
+      <w:pPr>
+        <w:rPr>
+          <w:sz w:val="36"/>
+          <w:szCs w:val="36"/>
+        </w:rPr>
+      </w:pPr>
+      <w:r>
+        <w:rPr>
+          <w:sz w:val="36"/>
+          <w:szCs w:val="36"/>
+        </w:rPr>
+        <w:t>Behaviour</w:t>
+      </w:r>
+    </w:p>
+    <w:p>
+      <w:pPr>
+        <w:pStyle w:val="ListParagraph"/>
+        <w:numPr>
+          <w:ilvl w:val="0"/>
+          <w:numId w:val="3"/>
+        </w:numPr>
+        <w:rPr>
+          <w:sz w:val="36"/>
+          <w:szCs w:val="36"/>
+        </w:rPr>
+      </w:pPr>
+      <w:r>
+        <w:rPr>
+          <w:sz w:val="36"/>
+          <w:szCs w:val="36"/>
+        </w:rPr>
+        <w:t>Fire on co-ordinates then return state of the cell</w:t>
+      </w:r>
+    </w:p>
+    <w:p>
+      <w:pPr>
+        <w:pStyle w:val="ListParagraph"/>
+        <w:numPr>
+          <w:ilvl w:val="0"/>
+          <w:numId w:val="3"/>
+        </w:numPr>
+        <w:rPr>
+          <w:sz w:val="36"/>
+          <w:szCs w:val="36"/>
+        </w:rPr>
+      </w:pPr>
+      <w:r>
+        <w:rPr>
+          <w:sz w:val="36"/>
+          <w:szCs w:val="36"/>
+        </w:rPr>
+        <w:t>Get number of ships remaining</w:t>
+      </w:r>
+    </w:p>
+    <w:p>
+      <w:pPr>
+        <w:pStyle w:val="ListParagraph"/>
+        <w:numPr>
+          <w:ilvl w:val="0"/>
+          <w:numId w:val="3"/>
+        </w:numPr>
+        <w:rPr>
+          <w:sz w:val="36"/>
+          <w:szCs w:val="36"/>
+        </w:rPr>
+      </w:pPr>
+      <w:r>
+        <w:rPr>
+          <w:sz w:val="36"/>
+          <w:szCs w:val="36"/>
+        </w:rPr>
+        <w:t>Check whether co-ordinates have been guessed before</w:t>
+      </w:r>
+    </w:p>
+    <w:p>
+      <w:pPr>
+        <w:pStyle w:val="ListParagraph"/>
+        <w:numPr>
+          <w:ilvl w:val="0"/>
+          <w:numId w:val="3"/>
+        </w:numPr>
+        <w:rPr>
+          <w:sz w:val="36"/>
+          <w:szCs w:val="36"/>
+        </w:rPr>
+      </w:pPr>
+      <w:r>
+        <w:rPr>
+          <w:sz w:val="36"/>
+          <w:szCs w:val="36"/>
+        </w:rPr>
         <w:lastRenderedPageBreak/>
-        <w:t>How do we interact with it?</w:t>
-      </w:r>
-    </w:p>
-    <w:p>
-      <w:pPr>
-        <w:numPr>
-          <w:ilvl w:val="0"/>
-          <w:numId w:val="7"/>
-        </w:numPr>
-        <w:contextualSpacing/>
-        <w:rPr>
-          <w:sz w:val="36"/>
-          <w:szCs w:val="36"/>
-        </w:rPr>
-      </w:pPr>
-      <w:r>
-        <w:rPr>
-          <w:sz w:val="36"/>
-          <w:szCs w:val="36"/>
-        </w:rPr>
-        <w:t>Create a board with a width and height</w:t>
-      </w:r>
-    </w:p>
-    <w:p>
-      <w:pPr>
-        <w:numPr>
-          <w:ilvl w:val="0"/>
-          <w:numId w:val="7"/>
-        </w:numPr>
-        <w:contextualSpacing/>
-        <w:rPr>
-          <w:sz w:val="36"/>
-          <w:szCs w:val="36"/>
-        </w:rPr>
-      </w:pPr>
-      <w:r>
-        <w:rPr>
-          <w:sz w:val="36"/>
-          <w:szCs w:val="36"/>
-        </w:rPr>
-        <w:t>Get width</w:t>
-      </w:r>
-    </w:p>
-    <w:p>
-      <w:pPr>
-        <w:numPr>
-          <w:ilvl w:val="0"/>
-          <w:numId w:val="7"/>
-        </w:numPr>
-        <w:contextualSpacing/>
-        <w:rPr>
-          <w:sz w:val="36"/>
-          <w:szCs w:val="36"/>
-        </w:rPr>
-      </w:pPr>
-      <w:r>
-        <w:rPr>
-          <w:sz w:val="36"/>
-          <w:szCs w:val="36"/>
-        </w:rPr>
-        <w:t>Get height</w:t>
-      </w:r>
-    </w:p>
-    <w:p>
-      <w:pPr>
-        <w:numPr>
-          <w:ilvl w:val="0"/>
-          <w:numId w:val="3"/>
-        </w:numPr>
-        <w:contextualSpacing/>
-        <w:rPr>
-          <w:sz w:val="36"/>
-          <w:szCs w:val="36"/>
-        </w:rPr>
-      </w:pPr>
-      <w:r>
-        <w:rPr>
-          <w:sz w:val="36"/>
-          <w:szCs w:val="36"/>
-        </w:rPr>
-        <w:t>Place a ship on to board</w:t>
-      </w:r>
-    </w:p>
-    <w:p>
-      <w:pPr>
-        <w:numPr>
-          <w:ilvl w:val="0"/>
-          <w:numId w:val="3"/>
-        </w:numPr>
-        <w:contextualSpacing/>
-        <w:rPr>
-          <w:sz w:val="36"/>
-          <w:szCs w:val="36"/>
-        </w:rPr>
-      </w:pPr>
-      <w:r>
-        <w:rPr>
-          <w:sz w:val="36"/>
-          <w:szCs w:val="36"/>
-        </w:rPr>
-        <w:t>Get cell state at co-ordinates</w:t>
-      </w:r>
-    </w:p>
-    <w:p>
-      <w:pPr>
-        <w:numPr>
-          <w:ilvl w:val="0"/>
-          <w:numId w:val="3"/>
-        </w:numPr>
-        <w:contextualSpacing/>
-        <w:rPr>
-          <w:sz w:val="36"/>
-          <w:szCs w:val="36"/>
-        </w:rPr>
-      </w:pPr>
-      <w:r>
-        <w:rPr>
-          <w:sz w:val="36"/>
-          <w:szCs w:val="36"/>
-        </w:rPr>
-        <w:t>Check whether co-or</w:t>
-      </w:r>
-      <w:r>
-        <w:rPr>
-          <w:sz w:val="36"/>
-          <w:szCs w:val="36"/>
-        </w:rPr>
-        <w:t>dinates have been guessed before</w:t>
-      </w:r>
-    </w:p>
-    <w:p>
-      <w:pPr>
-        <w:numPr>
-          <w:ilvl w:val="0"/>
-          <w:numId w:val="3"/>
-        </w:numPr>
-        <w:contextualSpacing/>
-        <w:rPr>
-          <w:sz w:val="36"/>
-          <w:szCs w:val="36"/>
-        </w:rPr>
-      </w:pPr>
-      <w:r>
-        <w:rPr>
-          <w:sz w:val="36"/>
-          <w:szCs w:val="36"/>
-        </w:rPr>
-        <w:t>Get ship at co-ordinates if any</w:t>
-      </w:r>
-    </w:p>
-    <w:p>
-      <w:pPr>
-        <w:numPr>
-          <w:ilvl w:val="0"/>
-          <w:numId w:val="3"/>
-        </w:numPr>
-        <w:contextualSpacing/>
-        <w:rPr>
-          <w:sz w:val="36"/>
-          <w:szCs w:val="36"/>
-        </w:rPr>
-      </w:pPr>
-      <w:r>
-        <w:rPr>
-          <w:sz w:val="36"/>
-          <w:szCs w:val="36"/>
-        </w:rPr>
-        <w:t>Get number of ships remaining</w:t>
-      </w:r>
-    </w:p>
-    <w:p>
-      <w:pPr>
-        <w:numPr>
-          <w:ilvl w:val="0"/>
-          <w:numId w:val="3"/>
-        </w:numPr>
-        <w:contextualSpacing/>
-        <w:rPr>
-          <w:sz w:val="36"/>
-          <w:szCs w:val="36"/>
-        </w:rPr>
-      </w:pPr>
-      <w:r>
-        <w:rPr>
-          <w:sz w:val="36"/>
-          <w:szCs w:val="36"/>
-        </w:rPr>
-        <w:t>Get an unmodifiable list of ships</w:t>
-      </w:r>
-    </w:p>
-    <w:p>
-      <w:pPr>
-        <w:numPr>
-          <w:ilvl w:val="0"/>
-          <w:numId w:val="3"/>
-        </w:numPr>
-        <w:contextualSpacing/>
-        <w:rPr>
-          <w:sz w:val="36"/>
-          <w:szCs w:val="36"/>
-        </w:rPr>
-      </w:pPr>
-      <w:r>
-        <w:rPr>
-          <w:sz w:val="36"/>
-          <w:szCs w:val="36"/>
-        </w:rPr>
-        <w:t>Check for game over</w:t>
-      </w:r>
-    </w:p>
-    <w:p>
-      <w:pPr>
-        <w:rPr>
-          <w:b/>
-          <w:sz w:val="36"/>
-          <w:szCs w:val="36"/>
-        </w:rPr>
-      </w:pPr>
-    </w:p>
-    <w:p>
-      <w:pPr>
-        <w:rPr>
-          <w:b/>
-          <w:sz w:val="36"/>
-          <w:szCs w:val="36"/>
-        </w:rPr>
-      </w:pPr>
-      <w:r>
-        <w:rPr>
-          <w:b/>
-          <w:sz w:val="36"/>
-          <w:szCs w:val="36"/>
-        </w:rPr>
-        <w:t>Enemy Board</w:t>
-      </w:r>
-    </w:p>
-    <w:p>
-      <w:pPr>
-        <w:rPr>
-          <w:sz w:val="36"/>
-          <w:szCs w:val="36"/>
-        </w:rPr>
-      </w:pPr>
-    </w:p>
-    <w:p>
-      <w:pPr>
-        <w:rPr>
-          <w:sz w:val="36"/>
-          <w:szCs w:val="36"/>
-        </w:rPr>
-      </w:pPr>
-      <w:r>
-        <w:rPr>
-          <w:sz w:val="36"/>
-          <w:szCs w:val="36"/>
-        </w:rPr>
-        <w:t>State</w:t>
-      </w:r>
-    </w:p>
-    <w:p>
-      <w:pPr>
-        <w:pStyle w:val="ListParagraph"/>
-        <w:numPr>
-          <w:ilvl w:val="0"/>
-          <w:numId w:val="3"/>
-        </w:numPr>
-        <w:rPr>
-          <w:sz w:val="36"/>
-          <w:szCs w:val="36"/>
-        </w:rPr>
-      </w:pPr>
-      <w:r>
-        <w:rPr>
-          <w:sz w:val="36"/>
-          <w:szCs w:val="36"/>
-        </w:rPr>
-        <w:t>Board has a grid of cell states</w:t>
-      </w:r>
-    </w:p>
-    <w:p>
-      <w:pPr>
-        <w:pStyle w:val="ListParagraph"/>
-        <w:numPr>
-          <w:ilvl w:val="0"/>
-          <w:numId w:val="3"/>
-        </w:numPr>
-        <w:rPr>
-          <w:sz w:val="36"/>
-          <w:szCs w:val="36"/>
-        </w:rPr>
-      </w:pPr>
-      <w:r>
-        <w:rPr>
-          <w:sz w:val="36"/>
-          <w:szCs w:val="36"/>
-        </w:rPr>
-        <w:t>Board has width</w:t>
-      </w:r>
-    </w:p>
-    <w:p>
-      <w:pPr>
-        <w:pStyle w:val="ListParagraph"/>
-        <w:numPr>
-          <w:ilvl w:val="0"/>
-          <w:numId w:val="3"/>
-        </w:numPr>
-        <w:rPr>
-          <w:sz w:val="36"/>
-          <w:szCs w:val="36"/>
-        </w:rPr>
-      </w:pPr>
-      <w:r>
-        <w:rPr>
-          <w:sz w:val="36"/>
-          <w:szCs w:val="36"/>
-        </w:rPr>
-        <w:t>Board has height</w:t>
-      </w:r>
-    </w:p>
-    <w:p>
-      <w:pPr>
-        <w:rPr>
-          <w:sz w:val="36"/>
-          <w:szCs w:val="36"/>
-        </w:rPr>
-      </w:pPr>
-      <w:r>
-        <w:rPr>
-          <w:sz w:val="36"/>
-          <w:szCs w:val="36"/>
-        </w:rPr>
-        <w:t>Behaviour</w:t>
-      </w:r>
-    </w:p>
-    <w:p>
-      <w:pPr>
-        <w:pStyle w:val="ListParagraph"/>
-        <w:numPr>
-          <w:ilvl w:val="0"/>
-          <w:numId w:val="3"/>
-        </w:numPr>
-        <w:rPr>
-          <w:sz w:val="36"/>
-          <w:szCs w:val="36"/>
-        </w:rPr>
-      </w:pPr>
-      <w:r>
-        <w:rPr>
-          <w:sz w:val="36"/>
-          <w:szCs w:val="36"/>
-        </w:rPr>
-        <w:t>Fire on co-ordinates then return state of the cell</w:t>
-      </w:r>
-    </w:p>
-    <w:p>
-      <w:pPr>
-        <w:pStyle w:val="ListParagraph"/>
-        <w:numPr>
-          <w:ilvl w:val="0"/>
-          <w:numId w:val="3"/>
-        </w:numPr>
-        <w:rPr>
-          <w:sz w:val="36"/>
-          <w:szCs w:val="36"/>
-        </w:rPr>
-      </w:pPr>
-      <w:r>
-        <w:rPr>
-          <w:sz w:val="36"/>
-          <w:szCs w:val="36"/>
-        </w:rPr>
-        <w:t>Get number of ships remaining</w:t>
-      </w:r>
-    </w:p>
-    <w:p>
-      <w:pPr>
-        <w:pStyle w:val="ListParagraph"/>
-        <w:numPr>
-          <w:ilvl w:val="0"/>
-          <w:numId w:val="3"/>
-        </w:numPr>
-        <w:rPr>
-          <w:sz w:val="36"/>
-          <w:szCs w:val="36"/>
-        </w:rPr>
-      </w:pPr>
-      <w:r>
-        <w:rPr>
-          <w:sz w:val="36"/>
-          <w:szCs w:val="36"/>
-        </w:rPr>
-        <w:t>Check whether co-ordinates have been guessed before</w:t>
-      </w:r>
-    </w:p>
-    <w:p>
-      <w:pPr>
-        <w:pStyle w:val="ListParagraph"/>
-        <w:numPr>
-          <w:ilvl w:val="0"/>
-          <w:numId w:val="3"/>
-        </w:numPr>
-        <w:rPr>
-          <w:sz w:val="36"/>
-          <w:szCs w:val="36"/>
-        </w:rPr>
-      </w:pPr>
-      <w:r>
-        <w:rPr>
-          <w:sz w:val="36"/>
-          <w:szCs w:val="36"/>
-        </w:rPr>
         <w:t>Check for game over</w:t>
       </w:r>
     </w:p>

</xml_diff>

<commit_message>
Specification: HumanPlayer, ComputerPlayer, TextView, Game, Program
</commit_message>
<xml_diff>
--- a/Battleships Technical Specification.docx
+++ b/Battleships Technical Specification.docx
@@ -274,7 +274,14 @@
           <w:sz w:val="36"/>
           <w:szCs w:val="36"/>
         </w:rPr>
-        <w:t>Get starting position</w:t>
+        <w:t xml:space="preserve">Get starting </w:t>
+      </w:r>
+      <w:r>
+        <w:rPr>
+          <w:sz w:val="36"/>
+          <w:szCs w:val="36"/>
+        </w:rPr>
+        <w:t>co-ordinates</w:t>
       </w:r>
     </w:p>
     <w:p>
@@ -293,7 +300,7 @@
           <w:sz w:val="36"/>
           <w:szCs w:val="36"/>
         </w:rPr>
-        <w:t>Get orientation</w:t>
+        <w:t>Get ending co-ordinates</w:t>
       </w:r>
     </w:p>
     <w:p>
@@ -305,17 +312,14 @@
         </w:numPr>
         <w:spacing w:before="0" w:after="0"/>
         <w:contextualSpacing/>
-        <w:rPr>
-          <w:sz w:val="36"/>
-          <w:szCs w:val="36"/>
-        </w:rPr>
-      </w:pPr>
-      <w:r>
-        <w:rPr>
-          <w:sz w:val="36"/>
-          <w:szCs w:val="36"/>
-        </w:rPr>
-        <w:t>Check whether ship exists at co-ordinates</w:t>
+        <w:rPr/>
+      </w:pPr>
+      <w:r>
+        <w:rPr>
+          <w:sz w:val="36"/>
+          <w:szCs w:val="36"/>
+        </w:rPr>
+        <w:t>Get an array of all co-ordinates</w:t>
       </w:r>
     </w:p>
     <w:p>
@@ -327,17 +331,14 @@
         </w:numPr>
         <w:spacing w:before="0" w:after="0"/>
         <w:contextualSpacing/>
-        <w:rPr>
-          <w:sz w:val="36"/>
-          <w:szCs w:val="36"/>
-        </w:rPr>
-      </w:pPr>
-      <w:r>
-        <w:rPr>
-          <w:sz w:val="36"/>
-          <w:szCs w:val="36"/>
-        </w:rPr>
-        <w:t>Take a hit</w:t>
+        <w:rPr/>
+      </w:pPr>
+      <w:r>
+        <w:rPr>
+          <w:sz w:val="36"/>
+          <w:szCs w:val="36"/>
+        </w:rPr>
+        <w:t>Get orientation</w:t>
       </w:r>
     </w:p>
     <w:p>
@@ -359,6 +360,50 @@
           <w:sz w:val="36"/>
           <w:szCs w:val="36"/>
         </w:rPr>
+        <w:t>Check whether ship exists at co-ordinates</w:t>
+      </w:r>
+    </w:p>
+    <w:p>
+      <w:pPr>
+        <w:pStyle w:val="Normal"/>
+        <w:numPr>
+          <w:ilvl w:val="0"/>
+          <w:numId w:val="6"/>
+        </w:numPr>
+        <w:spacing w:before="0" w:after="0"/>
+        <w:contextualSpacing/>
+        <w:rPr>
+          <w:sz w:val="36"/>
+          <w:szCs w:val="36"/>
+        </w:rPr>
+      </w:pPr>
+      <w:r>
+        <w:rPr>
+          <w:sz w:val="36"/>
+          <w:szCs w:val="36"/>
+        </w:rPr>
+        <w:t>Take a hit</w:t>
+      </w:r>
+    </w:p>
+    <w:p>
+      <w:pPr>
+        <w:pStyle w:val="Normal"/>
+        <w:numPr>
+          <w:ilvl w:val="0"/>
+          <w:numId w:val="6"/>
+        </w:numPr>
+        <w:spacing w:before="0" w:after="0"/>
+        <w:contextualSpacing/>
+        <w:rPr>
+          <w:sz w:val="36"/>
+          <w:szCs w:val="36"/>
+        </w:rPr>
+      </w:pPr>
+      <w:r>
+        <w:rPr>
+          <w:sz w:val="36"/>
+          <w:szCs w:val="36"/>
+        </w:rPr>
         <w:t>Check whether the ship is sunk</w:t>
       </w:r>
     </w:p>
@@ -543,17 +588,21 @@
     <w:p>
       <w:pPr>
         <w:pStyle w:val="Normal"/>
-        <w:rPr>
-          <w:sz w:val="36"/>
-          <w:szCs w:val="36"/>
-        </w:rPr>
-      </w:pPr>
-      <w:r>
-        <w:rPr>
-          <w:sz w:val="36"/>
-          <w:szCs w:val="36"/>
-        </w:rPr>
-        <w:t xml:space="preserve">What is a board? </w:t>
+        <w:rPr/>
+      </w:pPr>
+      <w:r>
+        <w:rPr>
+          <w:sz w:val="36"/>
+          <w:szCs w:val="36"/>
+        </w:rPr>
+        <w:t>State</w:t>
+      </w:r>
+      <w:r>
+        <w:rPr>
+          <w:sz w:val="36"/>
+          <w:szCs w:val="36"/>
+        </w:rPr>
+        <w:t xml:space="preserve"> </w:t>
       </w:r>
     </w:p>
     <w:p>
@@ -625,17 +674,14 @@
     <w:p>
       <w:pPr>
         <w:pStyle w:val="Normal"/>
-        <w:rPr>
-          <w:sz w:val="36"/>
-          <w:szCs w:val="36"/>
-        </w:rPr>
-      </w:pPr>
-      <w:r>
-        <w:rPr>
-          <w:sz w:val="36"/>
-          <w:szCs w:val="36"/>
-        </w:rPr>
-        <w:t>How do we interact with it?</w:t>
+        <w:rPr/>
+      </w:pPr>
+      <w:r>
+        <w:rPr>
+          <w:sz w:val="36"/>
+          <w:szCs w:val="36"/>
+        </w:rPr>
+        <w:t>Behaviours</w:t>
       </w:r>
     </w:p>
     <w:p>
@@ -897,35 +943,15 @@
     <w:p>
       <w:pPr>
         <w:pStyle w:val="Normal"/>
+        <w:rPr/>
+      </w:pPr>
+      <w:r>
         <w:rPr>
           <w:b/>
-          <w:b/>
-          <w:sz w:val="36"/>
-          <w:szCs w:val="36"/>
-        </w:rPr>
-      </w:pPr>
-      <w:r>
-        <w:rPr>
-          <w:b/>
           <w:sz w:val="36"/>
           <w:szCs w:val="36"/>
         </w:rPr>
         <w:t>Enemy Board</w:t>
-      </w:r>
-    </w:p>
-    <w:p>
-      <w:pPr>
-        <w:pStyle w:val="Normal"/>
-        <w:rPr>
-          <w:sz w:val="36"/>
-          <w:szCs w:val="36"/>
-        </w:rPr>
-      </w:pPr>
-      <w:r>
-        <w:rPr>
-          <w:sz w:val="36"/>
-          <w:szCs w:val="36"/>
-        </w:rPr>
       </w:r>
     </w:p>
     <w:p>
@@ -1165,6 +1191,7 @@
     <w:p>
       <w:pPr>
         <w:pStyle w:val="ListParagraph"/>
+        <w:ind w:hanging="0"/>
         <w:rPr>
           <w:sz w:val="36"/>
           <w:szCs w:val="36"/>
@@ -1180,6 +1207,7 @@
     <w:p>
       <w:pPr>
         <w:pStyle w:val="ListParagraph"/>
+        <w:ind w:hanging="0"/>
         <w:rPr>
           <w:sz w:val="36"/>
           <w:szCs w:val="36"/>
@@ -1195,29 +1223,152 @@
     <w:p>
       <w:pPr>
         <w:pStyle w:val="ListParagraph"/>
-        <w:rPr>
-          <w:sz w:val="36"/>
-          <w:szCs w:val="36"/>
-        </w:rPr>
-      </w:pPr>
-      <w:r>
-        <w:rPr>
-          <w:sz w:val="36"/>
-          <w:szCs w:val="36"/>
-        </w:rPr>
-      </w:r>
-      <w:r>
-        <w:br w:type="page"/>
-      </w:r>
-    </w:p>
-    <w:p>
-      <w:pPr>
-        <w:pStyle w:val="ListParagraph"/>
-        <w:rPr>
-          <w:b/>
+        <w:ind w:left="0" w:hanging="0"/>
+        <w:rPr/>
+      </w:pPr>
+      <w:r>
+        <w:rPr>
           <w:b/>
           <w:bCs/>
-        </w:rPr>
+          <w:sz w:val="36"/>
+          <w:szCs w:val="36"/>
+        </w:rPr>
+        <w:t>Game Over Message</w:t>
+      </w:r>
+    </w:p>
+    <w:p>
+      <w:pPr>
+        <w:pStyle w:val="ListParagraph"/>
+        <w:ind w:left="0" w:hanging="0"/>
+        <w:rPr>
+          <w:sz w:val="36"/>
+          <w:szCs w:val="36"/>
+        </w:rPr>
+      </w:pPr>
+      <w:r>
+        <w:rPr>
+          <w:sz w:val="36"/>
+          <w:szCs w:val="36"/>
+        </w:rPr>
+      </w:r>
+    </w:p>
+    <w:p>
+      <w:pPr>
+        <w:pStyle w:val="ListParagraph"/>
+        <w:ind w:left="0" w:hanging="0"/>
+        <w:rPr>
+          <w:b w:val="false"/>
+          <w:b w:val="false"/>
+          <w:bCs w:val="false"/>
+        </w:rPr>
+      </w:pPr>
+      <w:r>
+        <w:rPr>
+          <w:b w:val="false"/>
+          <w:bCs w:val="false"/>
+          <w:sz w:val="36"/>
+          <w:szCs w:val="36"/>
+        </w:rPr>
+        <w:t>- You won</w:t>
+      </w:r>
+    </w:p>
+    <w:p>
+      <w:pPr>
+        <w:pStyle w:val="ListParagraph"/>
+        <w:ind w:left="0" w:hanging="0"/>
+        <w:rPr>
+          <w:b w:val="false"/>
+          <w:b w:val="false"/>
+          <w:bCs w:val="false"/>
+        </w:rPr>
+      </w:pPr>
+      <w:r>
+        <w:rPr>
+          <w:b w:val="false"/>
+          <w:bCs w:val="false"/>
+          <w:sz w:val="36"/>
+          <w:szCs w:val="36"/>
+        </w:rPr>
+        <w:t>- You lost</w:t>
+      </w:r>
+    </w:p>
+    <w:p>
+      <w:pPr>
+        <w:pStyle w:val="ListParagraph"/>
+        <w:ind w:left="0" w:hanging="0"/>
+        <w:rPr>
+          <w:b w:val="false"/>
+          <w:b w:val="false"/>
+          <w:bCs w:val="false"/>
+        </w:rPr>
+      </w:pPr>
+      <w:r>
+        <w:rPr>
+          <w:b w:val="false"/>
+          <w:bCs w:val="false"/>
+          <w:sz w:val="36"/>
+          <w:szCs w:val="36"/>
+        </w:rPr>
+        <w:t>- You resigned</w:t>
+      </w:r>
+    </w:p>
+    <w:p>
+      <w:pPr>
+        <w:pStyle w:val="ListParagraph"/>
+        <w:ind w:left="0" w:hanging="0"/>
+        <w:rPr>
+          <w:b w:val="false"/>
+          <w:b w:val="false"/>
+          <w:bCs w:val="false"/>
+        </w:rPr>
+      </w:pPr>
+      <w:r>
+        <w:rPr>
+          <w:b w:val="false"/>
+          <w:bCs w:val="false"/>
+          <w:sz w:val="36"/>
+          <w:szCs w:val="36"/>
+        </w:rPr>
+        <w:t>- Your opponent resigned</w:t>
+      </w:r>
+    </w:p>
+    <w:p>
+      <w:pPr>
+        <w:pStyle w:val="ListParagraph"/>
+        <w:ind w:left="0" w:hanging="0"/>
+        <w:rPr>
+          <w:sz w:val="36"/>
+          <w:szCs w:val="36"/>
+        </w:rPr>
+      </w:pPr>
+      <w:r>
+        <w:rPr>
+          <w:sz w:val="36"/>
+          <w:szCs w:val="36"/>
+        </w:rPr>
+      </w:r>
+    </w:p>
+    <w:p>
+      <w:pPr>
+        <w:pStyle w:val="ListParagraph"/>
+        <w:ind w:left="0" w:hanging="0"/>
+        <w:rPr>
+          <w:sz w:val="36"/>
+          <w:szCs w:val="36"/>
+        </w:rPr>
+      </w:pPr>
+      <w:r>
+        <w:rPr>
+          <w:sz w:val="36"/>
+          <w:szCs w:val="36"/>
+        </w:rPr>
+      </w:r>
+    </w:p>
+    <w:p>
+      <w:pPr>
+        <w:pStyle w:val="ListParagraph"/>
+        <w:ind w:hanging="0"/>
+        <w:rPr/>
       </w:pPr>
       <w:r>
         <w:rPr>
@@ -1226,12 +1377,13 @@
           <w:sz w:val="36"/>
           <w:szCs w:val="36"/>
         </w:rPr>
-        <w:t>Game Over Message</w:t>
+        <w:t>View</w:t>
       </w:r>
     </w:p>
     <w:p>
       <w:pPr>
         <w:pStyle w:val="ListParagraph"/>
+        <w:ind w:hanging="0"/>
         <w:rPr>
           <w:sz w:val="36"/>
           <w:szCs w:val="36"/>
@@ -1247,151 +1399,8 @@
     <w:p>
       <w:pPr>
         <w:pStyle w:val="ListParagraph"/>
-        <w:rPr>
-          <w:b w:val="false"/>
-          <w:b w:val="false"/>
-          <w:bCs w:val="false"/>
-        </w:rPr>
-      </w:pPr>
-      <w:r>
-        <w:rPr>
-          <w:b w:val="false"/>
-          <w:bCs w:val="false"/>
-          <w:sz w:val="36"/>
-          <w:szCs w:val="36"/>
-        </w:rPr>
-        <w:t>- You won</w:t>
-      </w:r>
-    </w:p>
-    <w:p>
-      <w:pPr>
-        <w:pStyle w:val="ListParagraph"/>
-        <w:rPr>
-          <w:b w:val="false"/>
-          <w:b w:val="false"/>
-          <w:bCs w:val="false"/>
-        </w:rPr>
-      </w:pPr>
-      <w:r>
-        <w:rPr>
-          <w:b w:val="false"/>
-          <w:bCs w:val="false"/>
-          <w:sz w:val="36"/>
-          <w:szCs w:val="36"/>
-        </w:rPr>
-        <w:t>- You lost</w:t>
-      </w:r>
-    </w:p>
-    <w:p>
-      <w:pPr>
-        <w:pStyle w:val="ListParagraph"/>
-        <w:rPr>
-          <w:b w:val="false"/>
-          <w:b w:val="false"/>
-          <w:bCs w:val="false"/>
-        </w:rPr>
-      </w:pPr>
-      <w:r>
-        <w:rPr>
-          <w:b w:val="false"/>
-          <w:bCs w:val="false"/>
-          <w:sz w:val="36"/>
-          <w:szCs w:val="36"/>
-        </w:rPr>
-        <w:t>- You resigned</w:t>
-      </w:r>
-    </w:p>
-    <w:p>
-      <w:pPr>
-        <w:pStyle w:val="ListParagraph"/>
-        <w:rPr>
-          <w:b w:val="false"/>
-          <w:b w:val="false"/>
-          <w:bCs w:val="false"/>
-        </w:rPr>
-      </w:pPr>
-      <w:r>
-        <w:rPr>
-          <w:b w:val="false"/>
-          <w:bCs w:val="false"/>
-          <w:sz w:val="36"/>
-          <w:szCs w:val="36"/>
-        </w:rPr>
-        <w:t>- Your opponent resigned</w:t>
-      </w:r>
-    </w:p>
-    <w:p>
-      <w:pPr>
-        <w:pStyle w:val="ListParagraph"/>
-        <w:rPr>
-          <w:sz w:val="36"/>
-          <w:szCs w:val="36"/>
-        </w:rPr>
-      </w:pPr>
-      <w:r>
-        <w:rPr>
-          <w:sz w:val="36"/>
-          <w:szCs w:val="36"/>
-        </w:rPr>
-      </w:r>
-    </w:p>
-    <w:p>
-      <w:pPr>
-        <w:pStyle w:val="ListParagraph"/>
-        <w:rPr>
-          <w:sz w:val="36"/>
-          <w:szCs w:val="36"/>
-        </w:rPr>
-      </w:pPr>
-      <w:r>
-        <w:rPr>
-          <w:sz w:val="36"/>
-          <w:szCs w:val="36"/>
-        </w:rPr>
-      </w:r>
-    </w:p>
-    <w:p>
-      <w:pPr>
-        <w:pStyle w:val="ListParagraph"/>
-        <w:rPr>
-          <w:b w:val="false"/>
-          <w:b w:val="false"/>
-          <w:bCs w:val="false"/>
-        </w:rPr>
-      </w:pPr>
-      <w:r>
-        <w:rPr>
-          <w:b/>
-          <w:bCs/>
-          <w:sz w:val="36"/>
-          <w:szCs w:val="36"/>
-        </w:rPr>
-        <w:t>View</w:t>
-      </w:r>
-    </w:p>
-    <w:p>
-      <w:pPr>
-        <w:pStyle w:val="ListParagraph"/>
-        <w:rPr>
-          <w:sz w:val="36"/>
-          <w:szCs w:val="36"/>
-        </w:rPr>
-      </w:pPr>
-      <w:r>
-        <w:rPr>
-          <w:sz w:val="36"/>
-          <w:szCs w:val="36"/>
-        </w:rPr>
-      </w:r>
-    </w:p>
-    <w:p>
-      <w:pPr>
-        <w:pStyle w:val="ListParagraph"/>
-        <w:rPr>
-          <w:b w:val="false"/>
-          <w:b w:val="false"/>
-          <w:bCs w:val="false"/>
-        </w:rPr>
+        <w:ind w:hanging="0"/>
+        <w:rPr/>
       </w:pPr>
       <w:r>
         <w:rPr>
@@ -1582,16 +1591,13 @@
     <w:p>
       <w:pPr>
         <w:pStyle w:val="ListParagraph"/>
-        <w:rPr>
-          <w:b/>
+        <w:ind w:hanging="0"/>
+        <w:rPr/>
+      </w:pPr>
+      <w:r>
+        <w:rPr>
           <w:b/>
           <w:bCs/>
-        </w:rPr>
-      </w:pPr>
-      <w:r>
-        <w:rPr>
-          <w:b/>
-          <w:bCs/>
           <w:sz w:val="36"/>
           <w:szCs w:val="36"/>
         </w:rPr>
@@ -1601,11 +1607,8 @@
     <w:p>
       <w:pPr>
         <w:pStyle w:val="ListParagraph"/>
-        <w:rPr>
-          <w:b w:val="false"/>
-          <w:b w:val="false"/>
-          <w:bCs w:val="false"/>
-        </w:rPr>
+        <w:ind w:hanging="0"/>
+        <w:rPr/>
       </w:pPr>
       <w:r>
         <w:rPr>
@@ -1666,11 +1669,8 @@
     <w:p>
       <w:pPr>
         <w:pStyle w:val="ListParagraph"/>
-        <w:rPr>
-          <w:b w:val="false"/>
-          <w:b w:val="false"/>
-          <w:bCs w:val="false"/>
-        </w:rPr>
+        <w:ind w:hanging="0"/>
+        <w:rPr/>
       </w:pPr>
       <w:r>
         <w:rPr>
@@ -1841,6 +1841,492 @@
           <w:szCs w:val="36"/>
         </w:rPr>
         <w:t>View this player’s state with a view</w:t>
+      </w:r>
+    </w:p>
+    <w:p>
+      <w:pPr>
+        <w:pStyle w:val="Normal"/>
+        <w:numPr>
+          <w:ilvl w:val="0"/>
+          <w:numId w:val="9"/>
+        </w:numPr>
+        <w:spacing w:before="0" w:after="0"/>
+        <w:contextualSpacing/>
+        <w:rPr/>
+      </w:pPr>
+      <w:r>
+        <w:rPr>
+          <w:b w:val="false"/>
+          <w:bCs w:val="false"/>
+          <w:sz w:val="36"/>
+          <w:szCs w:val="36"/>
+        </w:rPr>
+        <w:t>Report the result of a played move, to update the enemy board</w:t>
+      </w:r>
+    </w:p>
+    <w:p>
+      <w:pPr>
+        <w:pStyle w:val="Normal"/>
+        <w:spacing w:before="0" w:after="0"/>
+        <w:contextualSpacing/>
+        <w:rPr>
+          <w:b w:val="false"/>
+          <w:b w:val="false"/>
+          <w:bCs w:val="false"/>
+          <w:sz w:val="36"/>
+          <w:szCs w:val="36"/>
+        </w:rPr>
+      </w:pPr>
+      <w:r>
+        <w:rPr/>
+      </w:r>
+    </w:p>
+    <w:p>
+      <w:pPr>
+        <w:pStyle w:val="Normal"/>
+        <w:spacing w:before="0" w:after="0"/>
+        <w:contextualSpacing/>
+        <w:rPr>
+          <w:b w:val="false"/>
+          <w:b w:val="false"/>
+          <w:bCs w:val="false"/>
+          <w:sz w:val="36"/>
+          <w:szCs w:val="36"/>
+        </w:rPr>
+      </w:pPr>
+      <w:r>
+        <w:rPr/>
+      </w:r>
+    </w:p>
+    <w:p>
+      <w:pPr>
+        <w:pStyle w:val="Normal"/>
+        <w:spacing w:before="0" w:after="0"/>
+        <w:contextualSpacing/>
+        <w:rPr>
+          <w:b/>
+          <w:b/>
+          <w:bCs/>
+        </w:rPr>
+      </w:pPr>
+      <w:r>
+        <w:rPr>
+          <w:b/>
+          <w:bCs/>
+          <w:sz w:val="36"/>
+          <w:szCs w:val="36"/>
+        </w:rPr>
+        <w:t>TextView</w:t>
+      </w:r>
+      <w:r>
+        <w:rPr>
+          <w:b w:val="false"/>
+          <w:bCs w:val="false"/>
+          <w:sz w:val="36"/>
+          <w:szCs w:val="36"/>
+        </w:rPr>
+        <w:t xml:space="preserve"> </w:t>
+      </w:r>
+      <w:r>
+        <w:rPr>
+          <w:b w:val="false"/>
+          <w:bCs w:val="false"/>
+          <w:i/>
+          <w:iCs/>
+          <w:sz w:val="36"/>
+          <w:szCs w:val="36"/>
+        </w:rPr>
+        <w:t>implements View</w:t>
+      </w:r>
+    </w:p>
+    <w:p>
+      <w:pPr>
+        <w:pStyle w:val="Normal"/>
+        <w:spacing w:before="0" w:after="0"/>
+        <w:contextualSpacing/>
+        <w:rPr>
+          <w:b w:val="false"/>
+          <w:b w:val="false"/>
+          <w:bCs w:val="false"/>
+          <w:sz w:val="36"/>
+          <w:szCs w:val="36"/>
+        </w:rPr>
+      </w:pPr>
+      <w:r>
+        <w:rPr>
+          <w:b/>
+          <w:bCs/>
+        </w:rPr>
+      </w:r>
+    </w:p>
+    <w:p>
+      <w:pPr>
+        <w:pStyle w:val="Normal"/>
+        <w:spacing w:before="0" w:after="0"/>
+        <w:contextualSpacing/>
+        <w:rPr>
+          <w:b/>
+          <w:b/>
+          <w:bCs/>
+        </w:rPr>
+      </w:pPr>
+      <w:r>
+        <w:rPr>
+          <w:b/>
+          <w:bCs/>
+          <w:sz w:val="36"/>
+          <w:szCs w:val="36"/>
+        </w:rPr>
+        <w:t>Human Player</w:t>
+      </w:r>
+      <w:r>
+        <w:rPr>
+          <w:b w:val="false"/>
+          <w:bCs w:val="false"/>
+          <w:sz w:val="36"/>
+          <w:szCs w:val="36"/>
+        </w:rPr>
+        <w:t xml:space="preserve"> </w:t>
+      </w:r>
+      <w:r>
+        <w:rPr>
+          <w:b w:val="false"/>
+          <w:bCs w:val="false"/>
+          <w:i/>
+          <w:iCs/>
+          <w:sz w:val="36"/>
+          <w:szCs w:val="36"/>
+        </w:rPr>
+        <w:t>implements Player, using console I/O</w:t>
+      </w:r>
+    </w:p>
+    <w:p>
+      <w:pPr>
+        <w:pStyle w:val="Normal"/>
+        <w:spacing w:before="0" w:after="0"/>
+        <w:contextualSpacing/>
+        <w:rPr>
+          <w:b w:val="false"/>
+          <w:b w:val="false"/>
+          <w:bCs w:val="false"/>
+          <w:sz w:val="36"/>
+          <w:szCs w:val="36"/>
+        </w:rPr>
+      </w:pPr>
+      <w:r>
+        <w:rPr>
+          <w:b/>
+          <w:bCs/>
+        </w:rPr>
+      </w:r>
+    </w:p>
+    <w:p>
+      <w:pPr>
+        <w:pStyle w:val="Normal"/>
+        <w:spacing w:before="0" w:after="0"/>
+        <w:contextualSpacing/>
+        <w:rPr>
+          <w:b/>
+          <w:b/>
+          <w:bCs/>
+        </w:rPr>
+      </w:pPr>
+      <w:r>
+        <w:rPr>
+          <w:b/>
+          <w:bCs/>
+          <w:sz w:val="36"/>
+          <w:szCs w:val="36"/>
+        </w:rPr>
+        <w:t>Computer Player</w:t>
+      </w:r>
+      <w:r>
+        <w:rPr>
+          <w:b w:val="false"/>
+          <w:bCs w:val="false"/>
+          <w:sz w:val="36"/>
+          <w:szCs w:val="36"/>
+        </w:rPr>
+        <w:t xml:space="preserve"> </w:t>
+      </w:r>
+      <w:r>
+        <w:rPr>
+          <w:b w:val="false"/>
+          <w:bCs w:val="false"/>
+          <w:i/>
+          <w:iCs/>
+          <w:sz w:val="36"/>
+          <w:szCs w:val="36"/>
+        </w:rPr>
+        <w:t>implements Player, choosing randomly</w:t>
+      </w:r>
+    </w:p>
+    <w:p>
+      <w:pPr>
+        <w:pStyle w:val="Normal"/>
+        <w:spacing w:before="0" w:after="0"/>
+        <w:contextualSpacing/>
+        <w:rPr>
+          <w:b w:val="false"/>
+          <w:b w:val="false"/>
+          <w:bCs w:val="false"/>
+          <w:sz w:val="36"/>
+          <w:szCs w:val="36"/>
+        </w:rPr>
+      </w:pPr>
+      <w:r>
+        <w:rPr>
+          <w:b/>
+          <w:bCs/>
+        </w:rPr>
+      </w:r>
+    </w:p>
+    <w:p>
+      <w:pPr>
+        <w:pStyle w:val="Normal"/>
+        <w:spacing w:before="0" w:after="0"/>
+        <w:contextualSpacing/>
+        <w:rPr>
+          <w:b/>
+          <w:b/>
+          <w:bCs/>
+        </w:rPr>
+      </w:pPr>
+      <w:r>
+        <w:rPr>
+          <w:b/>
+          <w:bCs/>
+          <w:sz w:val="36"/>
+          <w:szCs w:val="36"/>
+        </w:rPr>
+        <w:t>Game</w:t>
+      </w:r>
+    </w:p>
+    <w:p>
+      <w:pPr>
+        <w:pStyle w:val="Normal"/>
+        <w:spacing w:before="0" w:after="0"/>
+        <w:contextualSpacing/>
+        <w:rPr>
+          <w:b/>
+          <w:b/>
+          <w:bCs/>
+        </w:rPr>
+      </w:pPr>
+      <w:r>
+        <w:rPr>
+          <w:b w:val="false"/>
+          <w:bCs w:val="false"/>
+          <w:sz w:val="36"/>
+          <w:szCs w:val="36"/>
+        </w:rPr>
+        <w:t>State</w:t>
+      </w:r>
+    </w:p>
+    <w:p>
+      <w:pPr>
+        <w:pStyle w:val="Normal"/>
+        <w:numPr>
+          <w:ilvl w:val="0"/>
+          <w:numId w:val="11"/>
+        </w:numPr>
+        <w:spacing w:before="0" w:after="0"/>
+        <w:contextualSpacing/>
+        <w:rPr/>
+      </w:pPr>
+      <w:r>
+        <w:rPr>
+          <w:b w:val="false"/>
+          <w:bCs w:val="false"/>
+          <w:sz w:val="36"/>
+          <w:szCs w:val="36"/>
+        </w:rPr>
+        <w:t>Two players</w:t>
+      </w:r>
+    </w:p>
+    <w:p>
+      <w:pPr>
+        <w:pStyle w:val="Normal"/>
+        <w:spacing w:before="0" w:after="0"/>
+        <w:contextualSpacing/>
+        <w:rPr>
+          <w:b/>
+          <w:b/>
+          <w:bCs/>
+        </w:rPr>
+      </w:pPr>
+      <w:r>
+        <w:rPr>
+          <w:b w:val="false"/>
+          <w:bCs w:val="false"/>
+          <w:sz w:val="36"/>
+          <w:szCs w:val="36"/>
+        </w:rPr>
+        <w:t>Behaviour</w:t>
+      </w:r>
+    </w:p>
+    <w:p>
+      <w:pPr>
+        <w:pStyle w:val="Normal"/>
+        <w:numPr>
+          <w:ilvl w:val="0"/>
+          <w:numId w:val="12"/>
+        </w:numPr>
+        <w:spacing w:before="0" w:after="0"/>
+        <w:contextualSpacing/>
+        <w:rPr>
+          <w:b/>
+          <w:b/>
+          <w:bCs/>
+        </w:rPr>
+      </w:pPr>
+      <w:r>
+        <w:rPr>
+          <w:b w:val="false"/>
+          <w:bCs w:val="false"/>
+          <w:sz w:val="36"/>
+          <w:szCs w:val="36"/>
+        </w:rPr>
+        <w:t>Get the next player</w:t>
+      </w:r>
+    </w:p>
+    <w:p>
+      <w:pPr>
+        <w:pStyle w:val="Normal"/>
+        <w:numPr>
+          <w:ilvl w:val="0"/>
+          <w:numId w:val="12"/>
+        </w:numPr>
+        <w:spacing w:before="0" w:after="0"/>
+        <w:contextualSpacing/>
+        <w:rPr>
+          <w:b/>
+          <w:b/>
+          <w:bCs/>
+        </w:rPr>
+      </w:pPr>
+      <w:r>
+        <w:rPr>
+          <w:b w:val="false"/>
+          <w:bCs w:val="false"/>
+          <w:sz w:val="36"/>
+          <w:szCs w:val="36"/>
+        </w:rPr>
+        <w:t>Play</w:t>
+      </w:r>
+    </w:p>
+    <w:p>
+      <w:pPr>
+        <w:pStyle w:val="Normal"/>
+        <w:numPr>
+          <w:ilvl w:val="1"/>
+          <w:numId w:val="12"/>
+        </w:numPr>
+        <w:spacing w:before="0" w:after="0"/>
+        <w:contextualSpacing/>
+        <w:rPr>
+          <w:b/>
+          <w:b/>
+          <w:bCs/>
+        </w:rPr>
+      </w:pPr>
+      <w:r>
+        <w:rPr>
+          <w:b w:val="false"/>
+          <w:bCs w:val="false"/>
+          <w:i/>
+          <w:iCs/>
+          <w:sz w:val="36"/>
+          <w:szCs w:val="36"/>
+        </w:rPr>
+        <w:t>While there is no winner:</w:t>
+      </w:r>
+      <w:r>
+        <w:rPr>
+          <w:b w:val="false"/>
+          <w:bCs w:val="false"/>
+          <w:sz w:val="36"/>
+          <w:szCs w:val="36"/>
+        </w:rPr>
+        <w:t xml:space="preserve"> get the next player, ask the player to make a move, check with other player whether hit/miss/sunk, report result back to player</w:t>
+      </w:r>
+    </w:p>
+    <w:p>
+      <w:pPr>
+        <w:pStyle w:val="Normal"/>
+        <w:spacing w:before="0" w:after="0"/>
+        <w:contextualSpacing/>
+        <w:rPr>
+          <w:b w:val="false"/>
+          <w:b w:val="false"/>
+          <w:bCs w:val="false"/>
+          <w:sz w:val="36"/>
+          <w:szCs w:val="36"/>
+        </w:rPr>
+      </w:pPr>
+      <w:r>
+        <w:rPr>
+          <w:b/>
+          <w:bCs/>
+        </w:rPr>
+      </w:r>
+    </w:p>
+    <w:p>
+      <w:pPr>
+        <w:pStyle w:val="Normal"/>
+        <w:spacing w:before="0" w:after="0"/>
+        <w:contextualSpacing/>
+        <w:rPr>
+          <w:b w:val="false"/>
+          <w:b w:val="false"/>
+          <w:bCs w:val="false"/>
+          <w:sz w:val="36"/>
+          <w:szCs w:val="36"/>
+        </w:rPr>
+      </w:pPr>
+      <w:r>
+        <w:rPr>
+          <w:b/>
+          <w:bCs/>
+        </w:rPr>
+      </w:r>
+    </w:p>
+    <w:p>
+      <w:pPr>
+        <w:pStyle w:val="Normal"/>
+        <w:spacing w:before="0" w:after="0"/>
+        <w:contextualSpacing/>
+        <w:rPr>
+          <w:b/>
+          <w:b/>
+          <w:bCs/>
+        </w:rPr>
+      </w:pPr>
+      <w:r>
+        <w:rPr>
+          <w:b/>
+          <w:bCs/>
+          <w:sz w:val="36"/>
+          <w:szCs w:val="36"/>
+        </w:rPr>
+        <w:t>Program</w:t>
+      </w:r>
+    </w:p>
+    <w:p>
+      <w:pPr>
+        <w:pStyle w:val="Normal"/>
+        <w:spacing w:before="0" w:after="0"/>
+        <w:contextualSpacing/>
+        <w:rPr>
+          <w:sz w:val="36"/>
+          <w:szCs w:val="36"/>
+        </w:rPr>
+      </w:pPr>
+      <w:r>
+        <w:rPr>
+          <w:b w:val="false"/>
+          <w:bCs w:val="false"/>
+        </w:rPr>
       </w:r>
     </w:p>
     <w:sectPr>
@@ -2769,20 +3255,52 @@
       <w:lvlJc w:val="left"/>
       <w:pPr>
         <w:tabs>
+          <w:tab w:val="num" w:pos="720"/>
+        </w:tabs>
+        <w:ind w:left="720" w:hanging="360"/>
+      </w:pPr>
+      <w:rPr>
+        <w:rFonts w:ascii="Symbol" w:hAnsi="Symbol" w:cs="Symbol" w:hint="default"/>
+        <w:b w:val="false"/>
+        <w:rFonts w:cs="OpenSymbol"/>
+      </w:rPr>
+    </w:lvl>
+    <w:lvl w:ilvl="1">
+      <w:start w:val="1"/>
+      <w:numFmt w:val="bullet"/>
+      <w:lvlText w:val="◦"/>
+      <w:lvlJc w:val="left"/>
+      <w:pPr>
+        <w:tabs>
+          <w:tab w:val="num" w:pos="1080"/>
+        </w:tabs>
+        <w:ind w:left="1080" w:hanging="360"/>
+      </w:pPr>
+      <w:rPr>
+        <w:rFonts w:ascii="OpenSymbol" w:hAnsi="OpenSymbol" w:cs="OpenSymbol" w:hint="default"/>
+        <w:rFonts w:cs="OpenSymbol"/>
+      </w:rPr>
+    </w:lvl>
+    <w:lvl w:ilvl="2">
+      <w:start w:val="1"/>
+      <w:numFmt w:val="bullet"/>
+      <w:lvlText w:val="▪"/>
+      <w:lvlJc w:val="left"/>
+      <w:pPr>
+        <w:tabs>
           <w:tab w:val="num" w:pos="1440"/>
         </w:tabs>
         <w:ind w:left="1440" w:hanging="360"/>
       </w:pPr>
       <w:rPr>
-        <w:rFonts w:ascii="Symbol" w:hAnsi="Symbol" w:cs="Symbol" w:hint="default"/>
-        <w:b w:val="false"/>
-        <w:rFonts w:cs="OpenSymbol"/>
-      </w:rPr>
-    </w:lvl>
-    <w:lvl w:ilvl="1">
-      <w:start w:val="1"/>
-      <w:numFmt w:val="bullet"/>
-      <w:lvlText w:val="◦"/>
+        <w:rFonts w:ascii="OpenSymbol" w:hAnsi="OpenSymbol" w:cs="OpenSymbol" w:hint="default"/>
+        <w:rFonts w:cs="OpenSymbol"/>
+      </w:rPr>
+    </w:lvl>
+    <w:lvl w:ilvl="3">
+      <w:start w:val="1"/>
+      <w:numFmt w:val="bullet"/>
+      <w:lvlText w:val=""/>
       <w:lvlJc w:val="left"/>
       <w:pPr>
         <w:tabs>
@@ -2791,14 +3309,14 @@
         <w:ind w:left="1800" w:hanging="360"/>
       </w:pPr>
       <w:rPr>
-        <w:rFonts w:ascii="OpenSymbol" w:hAnsi="OpenSymbol" w:cs="OpenSymbol" w:hint="default"/>
-        <w:rFonts w:cs="OpenSymbol"/>
-      </w:rPr>
-    </w:lvl>
-    <w:lvl w:ilvl="2">
-      <w:start w:val="1"/>
-      <w:numFmt w:val="bullet"/>
-      <w:lvlText w:val="▪"/>
+        <w:rFonts w:ascii="Symbol" w:hAnsi="Symbol" w:cs="Symbol" w:hint="default"/>
+        <w:rFonts w:cs="OpenSymbol"/>
+      </w:rPr>
+    </w:lvl>
+    <w:lvl w:ilvl="4">
+      <w:start w:val="1"/>
+      <w:numFmt w:val="bullet"/>
+      <w:lvlText w:val="◦"/>
       <w:lvlJc w:val="left"/>
       <w:pPr>
         <w:tabs>
@@ -2811,10 +3329,10 @@
         <w:rFonts w:cs="OpenSymbol"/>
       </w:rPr>
     </w:lvl>
-    <w:lvl w:ilvl="3">
-      <w:start w:val="1"/>
-      <w:numFmt w:val="bullet"/>
-      <w:lvlText w:val=""/>
+    <w:lvl w:ilvl="5">
+      <w:start w:val="1"/>
+      <w:numFmt w:val="bullet"/>
+      <w:lvlText w:val="▪"/>
       <w:lvlJc w:val="left"/>
       <w:pPr>
         <w:tabs>
@@ -2823,14 +3341,14 @@
         <w:ind w:left="2520" w:hanging="360"/>
       </w:pPr>
       <w:rPr>
-        <w:rFonts w:ascii="Symbol" w:hAnsi="Symbol" w:cs="Symbol" w:hint="default"/>
-        <w:rFonts w:cs="OpenSymbol"/>
-      </w:rPr>
-    </w:lvl>
-    <w:lvl w:ilvl="4">
-      <w:start w:val="1"/>
-      <w:numFmt w:val="bullet"/>
-      <w:lvlText w:val="◦"/>
+        <w:rFonts w:ascii="OpenSymbol" w:hAnsi="OpenSymbol" w:cs="OpenSymbol" w:hint="default"/>
+        <w:rFonts w:cs="OpenSymbol"/>
+      </w:rPr>
+    </w:lvl>
+    <w:lvl w:ilvl="6">
+      <w:start w:val="1"/>
+      <w:numFmt w:val="bullet"/>
+      <w:lvlText w:val=""/>
       <w:lvlJc w:val="left"/>
       <w:pPr>
         <w:tabs>
@@ -2839,14 +3357,14 @@
         <w:ind w:left="2880" w:hanging="360"/>
       </w:pPr>
       <w:rPr>
-        <w:rFonts w:ascii="OpenSymbol" w:hAnsi="OpenSymbol" w:cs="OpenSymbol" w:hint="default"/>
-        <w:rFonts w:cs="OpenSymbol"/>
-      </w:rPr>
-    </w:lvl>
-    <w:lvl w:ilvl="5">
-      <w:start w:val="1"/>
-      <w:numFmt w:val="bullet"/>
-      <w:lvlText w:val="▪"/>
+        <w:rFonts w:ascii="Symbol" w:hAnsi="Symbol" w:cs="Symbol" w:hint="default"/>
+        <w:rFonts w:cs="OpenSymbol"/>
+      </w:rPr>
+    </w:lvl>
+    <w:lvl w:ilvl="7">
+      <w:start w:val="1"/>
+      <w:numFmt w:val="bullet"/>
+      <w:lvlText w:val="◦"/>
       <w:lvlJc w:val="left"/>
       <w:pPr>
         <w:tabs>
@@ -2859,10 +3377,10 @@
         <w:rFonts w:cs="OpenSymbol"/>
       </w:rPr>
     </w:lvl>
-    <w:lvl w:ilvl="6">
-      <w:start w:val="1"/>
-      <w:numFmt w:val="bullet"/>
-      <w:lvlText w:val=""/>
+    <w:lvl w:ilvl="8">
+      <w:start w:val="1"/>
+      <w:numFmt w:val="bullet"/>
+      <w:lvlText w:val="▪"/>
       <w:lvlJc w:val="left"/>
       <w:pPr>
         <w:tabs>
@@ -2871,38 +3389,6 @@
         <w:ind w:left="3600" w:hanging="360"/>
       </w:pPr>
       <w:rPr>
-        <w:rFonts w:ascii="Symbol" w:hAnsi="Symbol" w:cs="Symbol" w:hint="default"/>
-        <w:rFonts w:cs="OpenSymbol"/>
-      </w:rPr>
-    </w:lvl>
-    <w:lvl w:ilvl="7">
-      <w:start w:val="1"/>
-      <w:numFmt w:val="bullet"/>
-      <w:lvlText w:val="◦"/>
-      <w:lvlJc w:val="left"/>
-      <w:pPr>
-        <w:tabs>
-          <w:tab w:val="num" w:pos="3960"/>
-        </w:tabs>
-        <w:ind w:left="3960" w:hanging="360"/>
-      </w:pPr>
-      <w:rPr>
-        <w:rFonts w:ascii="OpenSymbol" w:hAnsi="OpenSymbol" w:cs="OpenSymbol" w:hint="default"/>
-        <w:rFonts w:cs="OpenSymbol"/>
-      </w:rPr>
-    </w:lvl>
-    <w:lvl w:ilvl="8">
-      <w:start w:val="1"/>
-      <w:numFmt w:val="bullet"/>
-      <w:lvlText w:val="▪"/>
-      <w:lvlJc w:val="left"/>
-      <w:pPr>
-        <w:tabs>
-          <w:tab w:val="num" w:pos="4320"/>
-        </w:tabs>
-        <w:ind w:left="4320" w:hanging="360"/>
-      </w:pPr>
-      <w:rPr>
         <w:rFonts w:ascii="OpenSymbol" w:hAnsi="OpenSymbol" w:cs="OpenSymbol" w:hint="default"/>
         <w:rFonts w:cs="OpenSymbol"/>
       </w:rPr>
@@ -2913,6 +3399,39 @@
       <w:start w:val="1"/>
       <w:numFmt w:val="bullet"/>
       <w:lvlText w:val=""/>
+      <w:lvlJc w:val="left"/>
+      <w:pPr>
+        <w:tabs>
+          <w:tab w:val="num" w:pos="720"/>
+        </w:tabs>
+        <w:ind w:left="720" w:hanging="360"/>
+      </w:pPr>
+      <w:rPr>
+        <w:rFonts w:ascii="Symbol" w:hAnsi="Symbol" w:cs="Symbol" w:hint="default"/>
+        <w:b w:val="false"/>
+        <w:rFonts w:cs="OpenSymbol"/>
+      </w:rPr>
+    </w:lvl>
+    <w:lvl w:ilvl="1">
+      <w:start w:val="1"/>
+      <w:numFmt w:val="bullet"/>
+      <w:lvlText w:val="◦"/>
+      <w:lvlJc w:val="left"/>
+      <w:pPr>
+        <w:tabs>
+          <w:tab w:val="num" w:pos="1080"/>
+        </w:tabs>
+        <w:ind w:left="1080" w:hanging="360"/>
+      </w:pPr>
+      <w:rPr>
+        <w:rFonts w:ascii="OpenSymbol" w:hAnsi="OpenSymbol" w:cs="OpenSymbol" w:hint="default"/>
+        <w:rFonts w:cs="OpenSymbol"/>
+      </w:rPr>
+    </w:lvl>
+    <w:lvl w:ilvl="2">
+      <w:start w:val="1"/>
+      <w:numFmt w:val="bullet"/>
+      <w:lvlText w:val="▪"/>
       <w:lvlJc w:val="left"/>
       <w:pPr>
         <w:tabs>
@@ -2921,15 +3440,14 @@
         <w:ind w:left="1440" w:hanging="360"/>
       </w:pPr>
       <w:rPr>
-        <w:rFonts w:ascii="Symbol" w:hAnsi="Symbol" w:cs="Symbol" w:hint="default"/>
-        <w:b w:val="false"/>
-        <w:rFonts w:cs="OpenSymbol"/>
-      </w:rPr>
-    </w:lvl>
-    <w:lvl w:ilvl="1">
-      <w:start w:val="1"/>
-      <w:numFmt w:val="bullet"/>
-      <w:lvlText w:val="◦"/>
+        <w:rFonts w:ascii="OpenSymbol" w:hAnsi="OpenSymbol" w:cs="OpenSymbol" w:hint="default"/>
+        <w:rFonts w:cs="OpenSymbol"/>
+      </w:rPr>
+    </w:lvl>
+    <w:lvl w:ilvl="3">
+      <w:start w:val="1"/>
+      <w:numFmt w:val="bullet"/>
+      <w:lvlText w:val=""/>
       <w:lvlJc w:val="left"/>
       <w:pPr>
         <w:tabs>
@@ -2938,14 +3456,14 @@
         <w:ind w:left="1800" w:hanging="360"/>
       </w:pPr>
       <w:rPr>
-        <w:rFonts w:ascii="OpenSymbol" w:hAnsi="OpenSymbol" w:cs="OpenSymbol" w:hint="default"/>
-        <w:rFonts w:cs="OpenSymbol"/>
-      </w:rPr>
-    </w:lvl>
-    <w:lvl w:ilvl="2">
-      <w:start w:val="1"/>
-      <w:numFmt w:val="bullet"/>
-      <w:lvlText w:val="▪"/>
+        <w:rFonts w:ascii="Symbol" w:hAnsi="Symbol" w:cs="Symbol" w:hint="default"/>
+        <w:rFonts w:cs="OpenSymbol"/>
+      </w:rPr>
+    </w:lvl>
+    <w:lvl w:ilvl="4">
+      <w:start w:val="1"/>
+      <w:numFmt w:val="bullet"/>
+      <w:lvlText w:val="◦"/>
       <w:lvlJc w:val="left"/>
       <w:pPr>
         <w:tabs>
@@ -2958,10 +3476,10 @@
         <w:rFonts w:cs="OpenSymbol"/>
       </w:rPr>
     </w:lvl>
-    <w:lvl w:ilvl="3">
-      <w:start w:val="1"/>
-      <w:numFmt w:val="bullet"/>
-      <w:lvlText w:val=""/>
+    <w:lvl w:ilvl="5">
+      <w:start w:val="1"/>
+      <w:numFmt w:val="bullet"/>
+      <w:lvlText w:val="▪"/>
       <w:lvlJc w:val="left"/>
       <w:pPr>
         <w:tabs>
@@ -2970,14 +3488,14 @@
         <w:ind w:left="2520" w:hanging="360"/>
       </w:pPr>
       <w:rPr>
-        <w:rFonts w:ascii="Symbol" w:hAnsi="Symbol" w:cs="Symbol" w:hint="default"/>
-        <w:rFonts w:cs="OpenSymbol"/>
-      </w:rPr>
-    </w:lvl>
-    <w:lvl w:ilvl="4">
-      <w:start w:val="1"/>
-      <w:numFmt w:val="bullet"/>
-      <w:lvlText w:val="◦"/>
+        <w:rFonts w:ascii="OpenSymbol" w:hAnsi="OpenSymbol" w:cs="OpenSymbol" w:hint="default"/>
+        <w:rFonts w:cs="OpenSymbol"/>
+      </w:rPr>
+    </w:lvl>
+    <w:lvl w:ilvl="6">
+      <w:start w:val="1"/>
+      <w:numFmt w:val="bullet"/>
+      <w:lvlText w:val=""/>
       <w:lvlJc w:val="left"/>
       <w:pPr>
         <w:tabs>
@@ -2986,14 +3504,14 @@
         <w:ind w:left="2880" w:hanging="360"/>
       </w:pPr>
       <w:rPr>
-        <w:rFonts w:ascii="OpenSymbol" w:hAnsi="OpenSymbol" w:cs="OpenSymbol" w:hint="default"/>
-        <w:rFonts w:cs="OpenSymbol"/>
-      </w:rPr>
-    </w:lvl>
-    <w:lvl w:ilvl="5">
-      <w:start w:val="1"/>
-      <w:numFmt w:val="bullet"/>
-      <w:lvlText w:val="▪"/>
+        <w:rFonts w:ascii="Symbol" w:hAnsi="Symbol" w:cs="Symbol" w:hint="default"/>
+        <w:rFonts w:cs="OpenSymbol"/>
+      </w:rPr>
+    </w:lvl>
+    <w:lvl w:ilvl="7">
+      <w:start w:val="1"/>
+      <w:numFmt w:val="bullet"/>
+      <w:lvlText w:val="◦"/>
       <w:lvlJc w:val="left"/>
       <w:pPr>
         <w:tabs>
@@ -3006,10 +3524,10 @@
         <w:rFonts w:cs="OpenSymbol"/>
       </w:rPr>
     </w:lvl>
-    <w:lvl w:ilvl="6">
-      <w:start w:val="1"/>
-      <w:numFmt w:val="bullet"/>
-      <w:lvlText w:val=""/>
+    <w:lvl w:ilvl="8">
+      <w:start w:val="1"/>
+      <w:numFmt w:val="bullet"/>
+      <w:lvlText w:val="▪"/>
       <w:lvlJc w:val="left"/>
       <w:pPr>
         <w:tabs>
@@ -3018,38 +3536,6 @@
         <w:ind w:left="3600" w:hanging="360"/>
       </w:pPr>
       <w:rPr>
-        <w:rFonts w:ascii="Symbol" w:hAnsi="Symbol" w:cs="Symbol" w:hint="default"/>
-        <w:rFonts w:cs="OpenSymbol"/>
-      </w:rPr>
-    </w:lvl>
-    <w:lvl w:ilvl="7">
-      <w:start w:val="1"/>
-      <w:numFmt w:val="bullet"/>
-      <w:lvlText w:val="◦"/>
-      <w:lvlJc w:val="left"/>
-      <w:pPr>
-        <w:tabs>
-          <w:tab w:val="num" w:pos="3960"/>
-        </w:tabs>
-        <w:ind w:left="3960" w:hanging="360"/>
-      </w:pPr>
-      <w:rPr>
-        <w:rFonts w:ascii="OpenSymbol" w:hAnsi="OpenSymbol" w:cs="OpenSymbol" w:hint="default"/>
-        <w:rFonts w:cs="OpenSymbol"/>
-      </w:rPr>
-    </w:lvl>
-    <w:lvl w:ilvl="8">
-      <w:start w:val="1"/>
-      <w:numFmt w:val="bullet"/>
-      <w:lvlText w:val="▪"/>
-      <w:lvlJc w:val="left"/>
-      <w:pPr>
-        <w:tabs>
-          <w:tab w:val="num" w:pos="4320"/>
-        </w:tabs>
-        <w:ind w:left="4320" w:hanging="360"/>
-      </w:pPr>
-      <w:rPr>
         <w:rFonts w:ascii="OpenSymbol" w:hAnsi="OpenSymbol" w:cs="OpenSymbol" w:hint="default"/>
         <w:rFonts w:cs="OpenSymbol"/>
       </w:rPr>
@@ -3060,6 +3546,39 @@
       <w:start w:val="1"/>
       <w:numFmt w:val="bullet"/>
       <w:lvlText w:val=""/>
+      <w:lvlJc w:val="left"/>
+      <w:pPr>
+        <w:tabs>
+          <w:tab w:val="num" w:pos="720"/>
+        </w:tabs>
+        <w:ind w:left="720" w:hanging="360"/>
+      </w:pPr>
+      <w:rPr>
+        <w:rFonts w:ascii="Symbol" w:hAnsi="Symbol" w:cs="Symbol" w:hint="default"/>
+        <w:b w:val="false"/>
+        <w:rFonts w:cs="OpenSymbol"/>
+      </w:rPr>
+    </w:lvl>
+    <w:lvl w:ilvl="1">
+      <w:start w:val="1"/>
+      <w:numFmt w:val="bullet"/>
+      <w:lvlText w:val="◦"/>
+      <w:lvlJc w:val="left"/>
+      <w:pPr>
+        <w:tabs>
+          <w:tab w:val="num" w:pos="1080"/>
+        </w:tabs>
+        <w:ind w:left="1080" w:hanging="360"/>
+      </w:pPr>
+      <w:rPr>
+        <w:rFonts w:ascii="OpenSymbol" w:hAnsi="OpenSymbol" w:cs="OpenSymbol" w:hint="default"/>
+        <w:rFonts w:cs="OpenSymbol"/>
+      </w:rPr>
+    </w:lvl>
+    <w:lvl w:ilvl="2">
+      <w:start w:val="1"/>
+      <w:numFmt w:val="bullet"/>
+      <w:lvlText w:val="▪"/>
       <w:lvlJc w:val="left"/>
       <w:pPr>
         <w:tabs>
@@ -3068,15 +3587,14 @@
         <w:ind w:left="1440" w:hanging="360"/>
       </w:pPr>
       <w:rPr>
-        <w:rFonts w:ascii="Symbol" w:hAnsi="Symbol" w:cs="Symbol" w:hint="default"/>
-        <w:b w:val="false"/>
-        <w:rFonts w:cs="OpenSymbol"/>
-      </w:rPr>
-    </w:lvl>
-    <w:lvl w:ilvl="1">
-      <w:start w:val="1"/>
-      <w:numFmt w:val="bullet"/>
-      <w:lvlText w:val="◦"/>
+        <w:rFonts w:ascii="OpenSymbol" w:hAnsi="OpenSymbol" w:cs="OpenSymbol" w:hint="default"/>
+        <w:rFonts w:cs="OpenSymbol"/>
+      </w:rPr>
+    </w:lvl>
+    <w:lvl w:ilvl="3">
+      <w:start w:val="1"/>
+      <w:numFmt w:val="bullet"/>
+      <w:lvlText w:val=""/>
       <w:lvlJc w:val="left"/>
       <w:pPr>
         <w:tabs>
@@ -3085,14 +3603,14 @@
         <w:ind w:left="1800" w:hanging="360"/>
       </w:pPr>
       <w:rPr>
-        <w:rFonts w:ascii="OpenSymbol" w:hAnsi="OpenSymbol" w:cs="OpenSymbol" w:hint="default"/>
-        <w:rFonts w:cs="OpenSymbol"/>
-      </w:rPr>
-    </w:lvl>
-    <w:lvl w:ilvl="2">
-      <w:start w:val="1"/>
-      <w:numFmt w:val="bullet"/>
-      <w:lvlText w:val="▪"/>
+        <w:rFonts w:ascii="Symbol" w:hAnsi="Symbol" w:cs="Symbol" w:hint="default"/>
+        <w:rFonts w:cs="OpenSymbol"/>
+      </w:rPr>
+    </w:lvl>
+    <w:lvl w:ilvl="4">
+      <w:start w:val="1"/>
+      <w:numFmt w:val="bullet"/>
+      <w:lvlText w:val="◦"/>
       <w:lvlJc w:val="left"/>
       <w:pPr>
         <w:tabs>
@@ -3105,10 +3623,10 @@
         <w:rFonts w:cs="OpenSymbol"/>
       </w:rPr>
     </w:lvl>
-    <w:lvl w:ilvl="3">
-      <w:start w:val="1"/>
-      <w:numFmt w:val="bullet"/>
-      <w:lvlText w:val=""/>
+    <w:lvl w:ilvl="5">
+      <w:start w:val="1"/>
+      <w:numFmt w:val="bullet"/>
+      <w:lvlText w:val="▪"/>
       <w:lvlJc w:val="left"/>
       <w:pPr>
         <w:tabs>
@@ -3117,14 +3635,14 @@
         <w:ind w:left="2520" w:hanging="360"/>
       </w:pPr>
       <w:rPr>
-        <w:rFonts w:ascii="Symbol" w:hAnsi="Symbol" w:cs="Symbol" w:hint="default"/>
-        <w:rFonts w:cs="OpenSymbol"/>
-      </w:rPr>
-    </w:lvl>
-    <w:lvl w:ilvl="4">
-      <w:start w:val="1"/>
-      <w:numFmt w:val="bullet"/>
-      <w:lvlText w:val="◦"/>
+        <w:rFonts w:ascii="OpenSymbol" w:hAnsi="OpenSymbol" w:cs="OpenSymbol" w:hint="default"/>
+        <w:rFonts w:cs="OpenSymbol"/>
+      </w:rPr>
+    </w:lvl>
+    <w:lvl w:ilvl="6">
+      <w:start w:val="1"/>
+      <w:numFmt w:val="bullet"/>
+      <w:lvlText w:val=""/>
       <w:lvlJc w:val="left"/>
       <w:pPr>
         <w:tabs>
@@ -3133,14 +3651,14 @@
         <w:ind w:left="2880" w:hanging="360"/>
       </w:pPr>
       <w:rPr>
-        <w:rFonts w:ascii="OpenSymbol" w:hAnsi="OpenSymbol" w:cs="OpenSymbol" w:hint="default"/>
-        <w:rFonts w:cs="OpenSymbol"/>
-      </w:rPr>
-    </w:lvl>
-    <w:lvl w:ilvl="5">
-      <w:start w:val="1"/>
-      <w:numFmt w:val="bullet"/>
-      <w:lvlText w:val="▪"/>
+        <w:rFonts w:ascii="Symbol" w:hAnsi="Symbol" w:cs="Symbol" w:hint="default"/>
+        <w:rFonts w:cs="OpenSymbol"/>
+      </w:rPr>
+    </w:lvl>
+    <w:lvl w:ilvl="7">
+      <w:start w:val="1"/>
+      <w:numFmt w:val="bullet"/>
+      <w:lvlText w:val="◦"/>
       <w:lvlJc w:val="left"/>
       <w:pPr>
         <w:tabs>
@@ -3153,10 +3671,10 @@
         <w:rFonts w:cs="OpenSymbol"/>
       </w:rPr>
     </w:lvl>
-    <w:lvl w:ilvl="6">
-      <w:start w:val="1"/>
-      <w:numFmt w:val="bullet"/>
-      <w:lvlText w:val=""/>
+    <w:lvl w:ilvl="8">
+      <w:start w:val="1"/>
+      <w:numFmt w:val="bullet"/>
+      <w:lvlText w:val="▪"/>
       <w:lvlJc w:val="left"/>
       <w:pPr>
         <w:tabs>
@@ -3165,44 +3683,304 @@
         <w:ind w:left="3600" w:hanging="360"/>
       </w:pPr>
       <w:rPr>
-        <w:rFonts w:ascii="Symbol" w:hAnsi="Symbol" w:cs="Symbol" w:hint="default"/>
-        <w:rFonts w:cs="OpenSymbol"/>
-      </w:rPr>
-    </w:lvl>
-    <w:lvl w:ilvl="7">
-      <w:start w:val="1"/>
-      <w:numFmt w:val="bullet"/>
-      <w:lvlText w:val="◦"/>
-      <w:lvlJc w:val="left"/>
-      <w:pPr>
-        <w:tabs>
-          <w:tab w:val="num" w:pos="3960"/>
-        </w:tabs>
-        <w:ind w:left="3960" w:hanging="360"/>
-      </w:pPr>
-      <w:rPr>
-        <w:rFonts w:ascii="OpenSymbol" w:hAnsi="OpenSymbol" w:cs="OpenSymbol" w:hint="default"/>
-        <w:rFonts w:cs="OpenSymbol"/>
-      </w:rPr>
-    </w:lvl>
-    <w:lvl w:ilvl="8">
-      <w:start w:val="1"/>
-      <w:numFmt w:val="bullet"/>
-      <w:lvlText w:val="▪"/>
-      <w:lvlJc w:val="left"/>
-      <w:pPr>
-        <w:tabs>
-          <w:tab w:val="num" w:pos="4320"/>
-        </w:tabs>
-        <w:ind w:left="4320" w:hanging="360"/>
-      </w:pPr>
-      <w:rPr>
         <w:rFonts w:ascii="OpenSymbol" w:hAnsi="OpenSymbol" w:cs="OpenSymbol" w:hint="default"/>
         <w:rFonts w:cs="OpenSymbol"/>
       </w:rPr>
     </w:lvl>
   </w:abstractNum>
   <w:abstractNum w:abstractNumId="11">
+    <w:lvl w:ilvl="0">
+      <w:start w:val="1"/>
+      <w:numFmt w:val="bullet"/>
+      <w:lvlText w:val=""/>
+      <w:lvlJc w:val="left"/>
+      <w:pPr>
+        <w:tabs>
+          <w:tab w:val="num" w:pos="720"/>
+        </w:tabs>
+        <w:ind w:left="720" w:hanging="360"/>
+      </w:pPr>
+      <w:rPr>
+        <w:rFonts w:ascii="Symbol" w:hAnsi="Symbol" w:cs="Symbol" w:hint="default"/>
+        <w:rFonts w:cs="OpenSymbol"/>
+      </w:rPr>
+    </w:lvl>
+    <w:lvl w:ilvl="1">
+      <w:start w:val="1"/>
+      <w:numFmt w:val="bullet"/>
+      <w:lvlText w:val="◦"/>
+      <w:lvlJc w:val="left"/>
+      <w:pPr>
+        <w:tabs>
+          <w:tab w:val="num" w:pos="1080"/>
+        </w:tabs>
+        <w:ind w:left="1080" w:hanging="360"/>
+      </w:pPr>
+      <w:rPr>
+        <w:rFonts w:ascii="OpenSymbol" w:hAnsi="OpenSymbol" w:cs="OpenSymbol" w:hint="default"/>
+        <w:rFonts w:cs="OpenSymbol"/>
+      </w:rPr>
+    </w:lvl>
+    <w:lvl w:ilvl="2">
+      <w:start w:val="1"/>
+      <w:numFmt w:val="bullet"/>
+      <w:lvlText w:val="▪"/>
+      <w:lvlJc w:val="left"/>
+      <w:pPr>
+        <w:tabs>
+          <w:tab w:val="num" w:pos="1440"/>
+        </w:tabs>
+        <w:ind w:left="1440" w:hanging="360"/>
+      </w:pPr>
+      <w:rPr>
+        <w:rFonts w:ascii="OpenSymbol" w:hAnsi="OpenSymbol" w:cs="OpenSymbol" w:hint="default"/>
+        <w:rFonts w:cs="OpenSymbol"/>
+      </w:rPr>
+    </w:lvl>
+    <w:lvl w:ilvl="3">
+      <w:start w:val="1"/>
+      <w:numFmt w:val="bullet"/>
+      <w:lvlText w:val=""/>
+      <w:lvlJc w:val="left"/>
+      <w:pPr>
+        <w:tabs>
+          <w:tab w:val="num" w:pos="1800"/>
+        </w:tabs>
+        <w:ind w:left="1800" w:hanging="360"/>
+      </w:pPr>
+      <w:rPr>
+        <w:rFonts w:ascii="Symbol" w:hAnsi="Symbol" w:cs="Symbol" w:hint="default"/>
+        <w:rFonts w:cs="OpenSymbol"/>
+      </w:rPr>
+    </w:lvl>
+    <w:lvl w:ilvl="4">
+      <w:start w:val="1"/>
+      <w:numFmt w:val="bullet"/>
+      <w:lvlText w:val="◦"/>
+      <w:lvlJc w:val="left"/>
+      <w:pPr>
+        <w:tabs>
+          <w:tab w:val="num" w:pos="2160"/>
+        </w:tabs>
+        <w:ind w:left="2160" w:hanging="360"/>
+      </w:pPr>
+      <w:rPr>
+        <w:rFonts w:ascii="OpenSymbol" w:hAnsi="OpenSymbol" w:cs="OpenSymbol" w:hint="default"/>
+        <w:rFonts w:cs="OpenSymbol"/>
+      </w:rPr>
+    </w:lvl>
+    <w:lvl w:ilvl="5">
+      <w:start w:val="1"/>
+      <w:numFmt w:val="bullet"/>
+      <w:lvlText w:val="▪"/>
+      <w:lvlJc w:val="left"/>
+      <w:pPr>
+        <w:tabs>
+          <w:tab w:val="num" w:pos="2520"/>
+        </w:tabs>
+        <w:ind w:left="2520" w:hanging="360"/>
+      </w:pPr>
+      <w:rPr>
+        <w:rFonts w:ascii="OpenSymbol" w:hAnsi="OpenSymbol" w:cs="OpenSymbol" w:hint="default"/>
+        <w:rFonts w:cs="OpenSymbol"/>
+      </w:rPr>
+    </w:lvl>
+    <w:lvl w:ilvl="6">
+      <w:start w:val="1"/>
+      <w:numFmt w:val="bullet"/>
+      <w:lvlText w:val=""/>
+      <w:lvlJc w:val="left"/>
+      <w:pPr>
+        <w:tabs>
+          <w:tab w:val="num" w:pos="2880"/>
+        </w:tabs>
+        <w:ind w:left="2880" w:hanging="360"/>
+      </w:pPr>
+      <w:rPr>
+        <w:rFonts w:ascii="Symbol" w:hAnsi="Symbol" w:cs="Symbol" w:hint="default"/>
+        <w:rFonts w:cs="OpenSymbol"/>
+      </w:rPr>
+    </w:lvl>
+    <w:lvl w:ilvl="7">
+      <w:start w:val="1"/>
+      <w:numFmt w:val="bullet"/>
+      <w:lvlText w:val="◦"/>
+      <w:lvlJc w:val="left"/>
+      <w:pPr>
+        <w:tabs>
+          <w:tab w:val="num" w:pos="3240"/>
+        </w:tabs>
+        <w:ind w:left="3240" w:hanging="360"/>
+      </w:pPr>
+      <w:rPr>
+        <w:rFonts w:ascii="OpenSymbol" w:hAnsi="OpenSymbol" w:cs="OpenSymbol" w:hint="default"/>
+        <w:rFonts w:cs="OpenSymbol"/>
+      </w:rPr>
+    </w:lvl>
+    <w:lvl w:ilvl="8">
+      <w:start w:val="1"/>
+      <w:numFmt w:val="bullet"/>
+      <w:lvlText w:val="▪"/>
+      <w:lvlJc w:val="left"/>
+      <w:pPr>
+        <w:tabs>
+          <w:tab w:val="num" w:pos="3600"/>
+        </w:tabs>
+        <w:ind w:left="3600" w:hanging="360"/>
+      </w:pPr>
+      <w:rPr>
+        <w:rFonts w:ascii="OpenSymbol" w:hAnsi="OpenSymbol" w:cs="OpenSymbol" w:hint="default"/>
+        <w:rFonts w:cs="OpenSymbol"/>
+      </w:rPr>
+    </w:lvl>
+  </w:abstractNum>
+  <w:abstractNum w:abstractNumId="12">
+    <w:lvl w:ilvl="0">
+      <w:start w:val="1"/>
+      <w:numFmt w:val="bullet"/>
+      <w:lvlText w:val=""/>
+      <w:lvlJc w:val="left"/>
+      <w:pPr>
+        <w:tabs>
+          <w:tab w:val="num" w:pos="720"/>
+        </w:tabs>
+        <w:ind w:left="720" w:hanging="360"/>
+      </w:pPr>
+      <w:rPr>
+        <w:rFonts w:ascii="Symbol" w:hAnsi="Symbol" w:cs="Symbol" w:hint="default"/>
+        <w:rFonts w:cs="OpenSymbol"/>
+      </w:rPr>
+    </w:lvl>
+    <w:lvl w:ilvl="1">
+      <w:start w:val="1"/>
+      <w:numFmt w:val="bullet"/>
+      <w:lvlText w:val="◦"/>
+      <w:lvlJc w:val="left"/>
+      <w:pPr>
+        <w:tabs>
+          <w:tab w:val="num" w:pos="1080"/>
+        </w:tabs>
+        <w:ind w:left="1080" w:hanging="360"/>
+      </w:pPr>
+      <w:rPr>
+        <w:rFonts w:ascii="OpenSymbol" w:hAnsi="OpenSymbol" w:cs="OpenSymbol" w:hint="default"/>
+        <w:rFonts w:cs="OpenSymbol"/>
+      </w:rPr>
+    </w:lvl>
+    <w:lvl w:ilvl="2">
+      <w:start w:val="1"/>
+      <w:numFmt w:val="bullet"/>
+      <w:lvlText w:val="▪"/>
+      <w:lvlJc w:val="left"/>
+      <w:pPr>
+        <w:tabs>
+          <w:tab w:val="num" w:pos="1440"/>
+        </w:tabs>
+        <w:ind w:left="1440" w:hanging="360"/>
+      </w:pPr>
+      <w:rPr>
+        <w:rFonts w:ascii="OpenSymbol" w:hAnsi="OpenSymbol" w:cs="OpenSymbol" w:hint="default"/>
+        <w:rFonts w:cs="OpenSymbol"/>
+      </w:rPr>
+    </w:lvl>
+    <w:lvl w:ilvl="3">
+      <w:start w:val="1"/>
+      <w:numFmt w:val="bullet"/>
+      <w:lvlText w:val=""/>
+      <w:lvlJc w:val="left"/>
+      <w:pPr>
+        <w:tabs>
+          <w:tab w:val="num" w:pos="1800"/>
+        </w:tabs>
+        <w:ind w:left="1800" w:hanging="360"/>
+      </w:pPr>
+      <w:rPr>
+        <w:rFonts w:ascii="Symbol" w:hAnsi="Symbol" w:cs="Symbol" w:hint="default"/>
+        <w:rFonts w:cs="OpenSymbol"/>
+      </w:rPr>
+    </w:lvl>
+    <w:lvl w:ilvl="4">
+      <w:start w:val="1"/>
+      <w:numFmt w:val="bullet"/>
+      <w:lvlText w:val="◦"/>
+      <w:lvlJc w:val="left"/>
+      <w:pPr>
+        <w:tabs>
+          <w:tab w:val="num" w:pos="2160"/>
+        </w:tabs>
+        <w:ind w:left="2160" w:hanging="360"/>
+      </w:pPr>
+      <w:rPr>
+        <w:rFonts w:ascii="OpenSymbol" w:hAnsi="OpenSymbol" w:cs="OpenSymbol" w:hint="default"/>
+        <w:rFonts w:cs="OpenSymbol"/>
+      </w:rPr>
+    </w:lvl>
+    <w:lvl w:ilvl="5">
+      <w:start w:val="1"/>
+      <w:numFmt w:val="bullet"/>
+      <w:lvlText w:val="▪"/>
+      <w:lvlJc w:val="left"/>
+      <w:pPr>
+        <w:tabs>
+          <w:tab w:val="num" w:pos="2520"/>
+        </w:tabs>
+        <w:ind w:left="2520" w:hanging="360"/>
+      </w:pPr>
+      <w:rPr>
+        <w:rFonts w:ascii="OpenSymbol" w:hAnsi="OpenSymbol" w:cs="OpenSymbol" w:hint="default"/>
+        <w:rFonts w:cs="OpenSymbol"/>
+      </w:rPr>
+    </w:lvl>
+    <w:lvl w:ilvl="6">
+      <w:start w:val="1"/>
+      <w:numFmt w:val="bullet"/>
+      <w:lvlText w:val=""/>
+      <w:lvlJc w:val="left"/>
+      <w:pPr>
+        <w:tabs>
+          <w:tab w:val="num" w:pos="2880"/>
+        </w:tabs>
+        <w:ind w:left="2880" w:hanging="360"/>
+      </w:pPr>
+      <w:rPr>
+        <w:rFonts w:ascii="Symbol" w:hAnsi="Symbol" w:cs="Symbol" w:hint="default"/>
+        <w:rFonts w:cs="OpenSymbol"/>
+      </w:rPr>
+    </w:lvl>
+    <w:lvl w:ilvl="7">
+      <w:start w:val="1"/>
+      <w:numFmt w:val="bullet"/>
+      <w:lvlText w:val="◦"/>
+      <w:lvlJc w:val="left"/>
+      <w:pPr>
+        <w:tabs>
+          <w:tab w:val="num" w:pos="3240"/>
+        </w:tabs>
+        <w:ind w:left="3240" w:hanging="360"/>
+      </w:pPr>
+      <w:rPr>
+        <w:rFonts w:ascii="OpenSymbol" w:hAnsi="OpenSymbol" w:cs="OpenSymbol" w:hint="default"/>
+        <w:rFonts w:cs="OpenSymbol"/>
+      </w:rPr>
+    </w:lvl>
+    <w:lvl w:ilvl="8">
+      <w:start w:val="1"/>
+      <w:numFmt w:val="bullet"/>
+      <w:lvlText w:val="▪"/>
+      <w:lvlJc w:val="left"/>
+      <w:pPr>
+        <w:tabs>
+          <w:tab w:val="num" w:pos="3600"/>
+        </w:tabs>
+        <w:ind w:left="3600" w:hanging="360"/>
+      </w:pPr>
+      <w:rPr>
+        <w:rFonts w:ascii="OpenSymbol" w:hAnsi="OpenSymbol" w:cs="OpenSymbol" w:hint="default"/>
+        <w:rFonts w:cs="OpenSymbol"/>
+      </w:rPr>
+    </w:lvl>
+  </w:abstractNum>
+  <w:abstractNum w:abstractNumId="13">
     <w:lvl w:ilvl="0">
       <w:start w:val="1"/>
       <w:numFmt w:val="none"/>
@@ -3353,6 +4131,12 @@
   </w:num>
   <w:num w:numId="11">
     <w:abstractNumId w:val="11"/>
+  </w:num>
+  <w:num w:numId="12">
+    <w:abstractNumId w:val="12"/>
+  </w:num>
+  <w:num w:numId="13">
+    <w:abstractNumId w:val="13"/>
   </w:num>
 </w:numbering>
 </file>
@@ -5736,6 +6520,709 @@
       <w:rFonts w:cs="OpenSymbol"/>
     </w:rPr>
   </w:style>
+  <w:style w:type="character" w:styleId="ListLabel244">
+    <w:name w:val="ListLabel 244"/>
+    <w:qFormat/>
+    <w:rPr>
+      <w:rFonts w:cs="OpenSymbol"/>
+      <w:sz w:val="36"/>
+      <w:u w:val="none"/>
+    </w:rPr>
+  </w:style>
+  <w:style w:type="character" w:styleId="ListLabel245">
+    <w:name w:val="ListLabel 245"/>
+    <w:qFormat/>
+    <w:rPr>
+      <w:rFonts w:cs="OpenSymbol"/>
+      <w:u w:val="none"/>
+    </w:rPr>
+  </w:style>
+  <w:style w:type="character" w:styleId="ListLabel246">
+    <w:name w:val="ListLabel 246"/>
+    <w:qFormat/>
+    <w:rPr>
+      <w:rFonts w:cs="OpenSymbol"/>
+      <w:u w:val="none"/>
+    </w:rPr>
+  </w:style>
+  <w:style w:type="character" w:styleId="ListLabel247">
+    <w:name w:val="ListLabel 247"/>
+    <w:qFormat/>
+    <w:rPr>
+      <w:rFonts w:cs="OpenSymbol"/>
+      <w:u w:val="none"/>
+    </w:rPr>
+  </w:style>
+  <w:style w:type="character" w:styleId="ListLabel248">
+    <w:name w:val="ListLabel 248"/>
+    <w:qFormat/>
+    <w:rPr>
+      <w:rFonts w:cs="OpenSymbol"/>
+      <w:u w:val="none"/>
+    </w:rPr>
+  </w:style>
+  <w:style w:type="character" w:styleId="ListLabel249">
+    <w:name w:val="ListLabel 249"/>
+    <w:qFormat/>
+    <w:rPr>
+      <w:rFonts w:cs="OpenSymbol"/>
+      <w:u w:val="none"/>
+    </w:rPr>
+  </w:style>
+  <w:style w:type="character" w:styleId="ListLabel250">
+    <w:name w:val="ListLabel 250"/>
+    <w:qFormat/>
+    <w:rPr>
+      <w:rFonts w:cs="OpenSymbol"/>
+      <w:u w:val="none"/>
+    </w:rPr>
+  </w:style>
+  <w:style w:type="character" w:styleId="ListLabel251">
+    <w:name w:val="ListLabel 251"/>
+    <w:qFormat/>
+    <w:rPr>
+      <w:rFonts w:cs="OpenSymbol"/>
+      <w:u w:val="none"/>
+    </w:rPr>
+  </w:style>
+  <w:style w:type="character" w:styleId="ListLabel252">
+    <w:name w:val="ListLabel 252"/>
+    <w:qFormat/>
+    <w:rPr>
+      <w:rFonts w:cs="OpenSymbol"/>
+      <w:u w:val="none"/>
+    </w:rPr>
+  </w:style>
+  <w:style w:type="character" w:styleId="ListLabel253">
+    <w:name w:val="ListLabel 253"/>
+    <w:qFormat/>
+    <w:rPr>
+      <w:rFonts w:cs="OpenSymbol"/>
+      <w:sz w:val="36"/>
+      <w:u w:val="none"/>
+    </w:rPr>
+  </w:style>
+  <w:style w:type="character" w:styleId="ListLabel254">
+    <w:name w:val="ListLabel 254"/>
+    <w:qFormat/>
+    <w:rPr>
+      <w:rFonts w:cs="OpenSymbol"/>
+      <w:u w:val="none"/>
+    </w:rPr>
+  </w:style>
+  <w:style w:type="character" w:styleId="ListLabel255">
+    <w:name w:val="ListLabel 255"/>
+    <w:qFormat/>
+    <w:rPr>
+      <w:rFonts w:cs="OpenSymbol"/>
+      <w:u w:val="none"/>
+    </w:rPr>
+  </w:style>
+  <w:style w:type="character" w:styleId="ListLabel256">
+    <w:name w:val="ListLabel 256"/>
+    <w:qFormat/>
+    <w:rPr>
+      <w:rFonts w:cs="OpenSymbol"/>
+      <w:u w:val="none"/>
+    </w:rPr>
+  </w:style>
+  <w:style w:type="character" w:styleId="ListLabel257">
+    <w:name w:val="ListLabel 257"/>
+    <w:qFormat/>
+    <w:rPr>
+      <w:rFonts w:cs="OpenSymbol"/>
+      <w:u w:val="none"/>
+    </w:rPr>
+  </w:style>
+  <w:style w:type="character" w:styleId="ListLabel258">
+    <w:name w:val="ListLabel 258"/>
+    <w:qFormat/>
+    <w:rPr>
+      <w:rFonts w:cs="OpenSymbol"/>
+      <w:u w:val="none"/>
+    </w:rPr>
+  </w:style>
+  <w:style w:type="character" w:styleId="ListLabel259">
+    <w:name w:val="ListLabel 259"/>
+    <w:qFormat/>
+    <w:rPr>
+      <w:rFonts w:cs="OpenSymbol"/>
+      <w:u w:val="none"/>
+    </w:rPr>
+  </w:style>
+  <w:style w:type="character" w:styleId="ListLabel260">
+    <w:name w:val="ListLabel 260"/>
+    <w:qFormat/>
+    <w:rPr>
+      <w:rFonts w:cs="OpenSymbol"/>
+      <w:u w:val="none"/>
+    </w:rPr>
+  </w:style>
+  <w:style w:type="character" w:styleId="ListLabel261">
+    <w:name w:val="ListLabel 261"/>
+    <w:qFormat/>
+    <w:rPr>
+      <w:rFonts w:cs="OpenSymbol"/>
+      <w:u w:val="none"/>
+    </w:rPr>
+  </w:style>
+  <w:style w:type="character" w:styleId="ListLabel262">
+    <w:name w:val="ListLabel 262"/>
+    <w:qFormat/>
+    <w:rPr>
+      <w:rFonts w:cs="OpenSymbol"/>
+      <w:sz w:val="36"/>
+      <w:u w:val="none"/>
+    </w:rPr>
+  </w:style>
+  <w:style w:type="character" w:styleId="ListLabel263">
+    <w:name w:val="ListLabel 263"/>
+    <w:qFormat/>
+    <w:rPr>
+      <w:rFonts w:cs="OpenSymbol"/>
+      <w:u w:val="none"/>
+    </w:rPr>
+  </w:style>
+  <w:style w:type="character" w:styleId="ListLabel264">
+    <w:name w:val="ListLabel 264"/>
+    <w:qFormat/>
+    <w:rPr>
+      <w:rFonts w:cs="OpenSymbol"/>
+      <w:u w:val="none"/>
+    </w:rPr>
+  </w:style>
+  <w:style w:type="character" w:styleId="ListLabel265">
+    <w:name w:val="ListLabel 265"/>
+    <w:qFormat/>
+    <w:rPr>
+      <w:rFonts w:cs="OpenSymbol"/>
+      <w:u w:val="none"/>
+    </w:rPr>
+  </w:style>
+  <w:style w:type="character" w:styleId="ListLabel266">
+    <w:name w:val="ListLabel 266"/>
+    <w:qFormat/>
+    <w:rPr>
+      <w:rFonts w:cs="OpenSymbol"/>
+      <w:u w:val="none"/>
+    </w:rPr>
+  </w:style>
+  <w:style w:type="character" w:styleId="ListLabel267">
+    <w:name w:val="ListLabel 267"/>
+    <w:qFormat/>
+    <w:rPr>
+      <w:rFonts w:cs="OpenSymbol"/>
+      <w:u w:val="none"/>
+    </w:rPr>
+  </w:style>
+  <w:style w:type="character" w:styleId="ListLabel268">
+    <w:name w:val="ListLabel 268"/>
+    <w:qFormat/>
+    <w:rPr>
+      <w:rFonts w:cs="OpenSymbol"/>
+      <w:u w:val="none"/>
+    </w:rPr>
+  </w:style>
+  <w:style w:type="character" w:styleId="ListLabel269">
+    <w:name w:val="ListLabel 269"/>
+    <w:qFormat/>
+    <w:rPr>
+      <w:rFonts w:cs="OpenSymbol"/>
+      <w:u w:val="none"/>
+    </w:rPr>
+  </w:style>
+  <w:style w:type="character" w:styleId="ListLabel270">
+    <w:name w:val="ListLabel 270"/>
+    <w:qFormat/>
+    <w:rPr>
+      <w:rFonts w:cs="OpenSymbol"/>
+      <w:u w:val="none"/>
+    </w:rPr>
+  </w:style>
+  <w:style w:type="character" w:styleId="ListLabel271">
+    <w:name w:val="ListLabel 271"/>
+    <w:qFormat/>
+    <w:rPr>
+      <w:rFonts w:cs="OpenSymbol"/>
+      <w:sz w:val="36"/>
+      <w:u w:val="none"/>
+    </w:rPr>
+  </w:style>
+  <w:style w:type="character" w:styleId="ListLabel272">
+    <w:name w:val="ListLabel 272"/>
+    <w:qFormat/>
+    <w:rPr>
+      <w:rFonts w:cs="OpenSymbol"/>
+      <w:u w:val="none"/>
+    </w:rPr>
+  </w:style>
+  <w:style w:type="character" w:styleId="ListLabel273">
+    <w:name w:val="ListLabel 273"/>
+    <w:qFormat/>
+    <w:rPr>
+      <w:rFonts w:cs="OpenSymbol"/>
+      <w:u w:val="none"/>
+    </w:rPr>
+  </w:style>
+  <w:style w:type="character" w:styleId="ListLabel274">
+    <w:name w:val="ListLabel 274"/>
+    <w:qFormat/>
+    <w:rPr>
+      <w:rFonts w:cs="OpenSymbol"/>
+      <w:u w:val="none"/>
+    </w:rPr>
+  </w:style>
+  <w:style w:type="character" w:styleId="ListLabel275">
+    <w:name w:val="ListLabel 275"/>
+    <w:qFormat/>
+    <w:rPr>
+      <w:rFonts w:cs="OpenSymbol"/>
+      <w:u w:val="none"/>
+    </w:rPr>
+  </w:style>
+  <w:style w:type="character" w:styleId="ListLabel276">
+    <w:name w:val="ListLabel 276"/>
+    <w:qFormat/>
+    <w:rPr>
+      <w:rFonts w:cs="OpenSymbol"/>
+      <w:u w:val="none"/>
+    </w:rPr>
+  </w:style>
+  <w:style w:type="character" w:styleId="ListLabel277">
+    <w:name w:val="ListLabel 277"/>
+    <w:qFormat/>
+    <w:rPr>
+      <w:rFonts w:cs="OpenSymbol"/>
+      <w:u w:val="none"/>
+    </w:rPr>
+  </w:style>
+  <w:style w:type="character" w:styleId="ListLabel278">
+    <w:name w:val="ListLabel 278"/>
+    <w:qFormat/>
+    <w:rPr>
+      <w:rFonts w:cs="OpenSymbol"/>
+      <w:u w:val="none"/>
+    </w:rPr>
+  </w:style>
+  <w:style w:type="character" w:styleId="ListLabel279">
+    <w:name w:val="ListLabel 279"/>
+    <w:qFormat/>
+    <w:rPr>
+      <w:rFonts w:cs="OpenSymbol"/>
+      <w:u w:val="none"/>
+    </w:rPr>
+  </w:style>
+  <w:style w:type="character" w:styleId="ListLabel280">
+    <w:name w:val="ListLabel 280"/>
+    <w:qFormat/>
+    <w:rPr>
+      <w:rFonts w:cs="OpenSymbol"/>
+      <w:sz w:val="36"/>
+      <w:u w:val="none"/>
+    </w:rPr>
+  </w:style>
+  <w:style w:type="character" w:styleId="ListLabel281">
+    <w:name w:val="ListLabel 281"/>
+    <w:qFormat/>
+    <w:rPr>
+      <w:rFonts w:cs="OpenSymbol"/>
+      <w:u w:val="none"/>
+    </w:rPr>
+  </w:style>
+  <w:style w:type="character" w:styleId="ListLabel282">
+    <w:name w:val="ListLabel 282"/>
+    <w:qFormat/>
+    <w:rPr>
+      <w:rFonts w:cs="OpenSymbol"/>
+      <w:u w:val="none"/>
+    </w:rPr>
+  </w:style>
+  <w:style w:type="character" w:styleId="ListLabel283">
+    <w:name w:val="ListLabel 283"/>
+    <w:qFormat/>
+    <w:rPr>
+      <w:rFonts w:cs="OpenSymbol"/>
+      <w:u w:val="none"/>
+    </w:rPr>
+  </w:style>
+  <w:style w:type="character" w:styleId="ListLabel284">
+    <w:name w:val="ListLabel 284"/>
+    <w:qFormat/>
+    <w:rPr>
+      <w:rFonts w:cs="OpenSymbol"/>
+      <w:u w:val="none"/>
+    </w:rPr>
+  </w:style>
+  <w:style w:type="character" w:styleId="ListLabel285">
+    <w:name w:val="ListLabel 285"/>
+    <w:qFormat/>
+    <w:rPr>
+      <w:rFonts w:cs="OpenSymbol"/>
+      <w:u w:val="none"/>
+    </w:rPr>
+  </w:style>
+  <w:style w:type="character" w:styleId="ListLabel286">
+    <w:name w:val="ListLabel 286"/>
+    <w:qFormat/>
+    <w:rPr>
+      <w:rFonts w:cs="OpenSymbol"/>
+      <w:u w:val="none"/>
+    </w:rPr>
+  </w:style>
+  <w:style w:type="character" w:styleId="ListLabel287">
+    <w:name w:val="ListLabel 287"/>
+    <w:qFormat/>
+    <w:rPr>
+      <w:rFonts w:cs="OpenSymbol"/>
+      <w:u w:val="none"/>
+    </w:rPr>
+  </w:style>
+  <w:style w:type="character" w:styleId="ListLabel288">
+    <w:name w:val="ListLabel 288"/>
+    <w:qFormat/>
+    <w:rPr>
+      <w:rFonts w:cs="OpenSymbol"/>
+      <w:u w:val="none"/>
+    </w:rPr>
+  </w:style>
+  <w:style w:type="character" w:styleId="ListLabel289">
+    <w:name w:val="ListLabel 289"/>
+    <w:qFormat/>
+    <w:rPr>
+      <w:rFonts w:cs="OpenSymbol"/>
+      <w:sz w:val="36"/>
+      <w:u w:val="none"/>
+    </w:rPr>
+  </w:style>
+  <w:style w:type="character" w:styleId="ListLabel290">
+    <w:name w:val="ListLabel 290"/>
+    <w:qFormat/>
+    <w:rPr>
+      <w:rFonts w:cs="OpenSymbol"/>
+      <w:u w:val="none"/>
+    </w:rPr>
+  </w:style>
+  <w:style w:type="character" w:styleId="ListLabel291">
+    <w:name w:val="ListLabel 291"/>
+    <w:qFormat/>
+    <w:rPr>
+      <w:rFonts w:cs="OpenSymbol"/>
+      <w:u w:val="none"/>
+    </w:rPr>
+  </w:style>
+  <w:style w:type="character" w:styleId="ListLabel292">
+    <w:name w:val="ListLabel 292"/>
+    <w:qFormat/>
+    <w:rPr>
+      <w:rFonts w:cs="OpenSymbol"/>
+      <w:u w:val="none"/>
+    </w:rPr>
+  </w:style>
+  <w:style w:type="character" w:styleId="ListLabel293">
+    <w:name w:val="ListLabel 293"/>
+    <w:qFormat/>
+    <w:rPr>
+      <w:rFonts w:cs="OpenSymbol"/>
+      <w:u w:val="none"/>
+    </w:rPr>
+  </w:style>
+  <w:style w:type="character" w:styleId="ListLabel294">
+    <w:name w:val="ListLabel 294"/>
+    <w:qFormat/>
+    <w:rPr>
+      <w:rFonts w:cs="OpenSymbol"/>
+      <w:u w:val="none"/>
+    </w:rPr>
+  </w:style>
+  <w:style w:type="character" w:styleId="ListLabel295">
+    <w:name w:val="ListLabel 295"/>
+    <w:qFormat/>
+    <w:rPr>
+      <w:rFonts w:cs="OpenSymbol"/>
+      <w:u w:val="none"/>
+    </w:rPr>
+  </w:style>
+  <w:style w:type="character" w:styleId="ListLabel296">
+    <w:name w:val="ListLabel 296"/>
+    <w:qFormat/>
+    <w:rPr>
+      <w:rFonts w:cs="OpenSymbol"/>
+      <w:u w:val="none"/>
+    </w:rPr>
+  </w:style>
+  <w:style w:type="character" w:styleId="ListLabel297">
+    <w:name w:val="ListLabel 297"/>
+    <w:qFormat/>
+    <w:rPr>
+      <w:rFonts w:cs="OpenSymbol"/>
+      <w:u w:val="none"/>
+    </w:rPr>
+  </w:style>
+  <w:style w:type="character" w:styleId="ListLabel298">
+    <w:name w:val="ListLabel 298"/>
+    <w:qFormat/>
+    <w:rPr>
+      <w:rFonts w:cs="OpenSymbol"/>
+      <w:sz w:val="36"/>
+      <w:u w:val="none"/>
+    </w:rPr>
+  </w:style>
+  <w:style w:type="character" w:styleId="ListLabel299">
+    <w:name w:val="ListLabel 299"/>
+    <w:qFormat/>
+    <w:rPr>
+      <w:rFonts w:cs="OpenSymbol"/>
+      <w:u w:val="none"/>
+    </w:rPr>
+  </w:style>
+  <w:style w:type="character" w:styleId="ListLabel300">
+    <w:name w:val="ListLabel 300"/>
+    <w:qFormat/>
+    <w:rPr>
+      <w:rFonts w:cs="OpenSymbol"/>
+      <w:u w:val="none"/>
+    </w:rPr>
+  </w:style>
+  <w:style w:type="character" w:styleId="ListLabel301">
+    <w:name w:val="ListLabel 301"/>
+    <w:qFormat/>
+    <w:rPr>
+      <w:rFonts w:cs="OpenSymbol"/>
+      <w:u w:val="none"/>
+    </w:rPr>
+  </w:style>
+  <w:style w:type="character" w:styleId="ListLabel302">
+    <w:name w:val="ListLabel 302"/>
+    <w:qFormat/>
+    <w:rPr>
+      <w:rFonts w:cs="OpenSymbol"/>
+      <w:u w:val="none"/>
+    </w:rPr>
+  </w:style>
+  <w:style w:type="character" w:styleId="ListLabel303">
+    <w:name w:val="ListLabel 303"/>
+    <w:qFormat/>
+    <w:rPr>
+      <w:rFonts w:cs="OpenSymbol"/>
+      <w:u w:val="none"/>
+    </w:rPr>
+  </w:style>
+  <w:style w:type="character" w:styleId="ListLabel304">
+    <w:name w:val="ListLabel 304"/>
+    <w:qFormat/>
+    <w:rPr>
+      <w:rFonts w:cs="OpenSymbol"/>
+      <w:u w:val="none"/>
+    </w:rPr>
+  </w:style>
+  <w:style w:type="character" w:styleId="ListLabel305">
+    <w:name w:val="ListLabel 305"/>
+    <w:qFormat/>
+    <w:rPr>
+      <w:rFonts w:cs="OpenSymbol"/>
+      <w:u w:val="none"/>
+    </w:rPr>
+  </w:style>
+  <w:style w:type="character" w:styleId="ListLabel306">
+    <w:name w:val="ListLabel 306"/>
+    <w:qFormat/>
+    <w:rPr>
+      <w:rFonts w:cs="OpenSymbol"/>
+      <w:u w:val="none"/>
+    </w:rPr>
+  </w:style>
+  <w:style w:type="character" w:styleId="ListLabel307">
+    <w:name w:val="ListLabel 307"/>
+    <w:qFormat/>
+    <w:rPr>
+      <w:rFonts w:cs="OpenSymbol"/>
+      <w:b w:val="false"/>
+    </w:rPr>
+  </w:style>
+  <w:style w:type="character" w:styleId="ListLabel308">
+    <w:name w:val="ListLabel 308"/>
+    <w:qFormat/>
+    <w:rPr>
+      <w:rFonts w:cs="OpenSymbol"/>
+    </w:rPr>
+  </w:style>
+  <w:style w:type="character" w:styleId="ListLabel309">
+    <w:name w:val="ListLabel 309"/>
+    <w:qFormat/>
+    <w:rPr>
+      <w:rFonts w:cs="OpenSymbol"/>
+    </w:rPr>
+  </w:style>
+  <w:style w:type="character" w:styleId="ListLabel310">
+    <w:name w:val="ListLabel 310"/>
+    <w:qFormat/>
+    <w:rPr>
+      <w:rFonts w:cs="OpenSymbol"/>
+    </w:rPr>
+  </w:style>
+  <w:style w:type="character" w:styleId="ListLabel311">
+    <w:name w:val="ListLabel 311"/>
+    <w:qFormat/>
+    <w:rPr>
+      <w:rFonts w:cs="OpenSymbol"/>
+    </w:rPr>
+  </w:style>
+  <w:style w:type="character" w:styleId="ListLabel312">
+    <w:name w:val="ListLabel 312"/>
+    <w:qFormat/>
+    <w:rPr>
+      <w:rFonts w:cs="OpenSymbol"/>
+    </w:rPr>
+  </w:style>
+  <w:style w:type="character" w:styleId="ListLabel313">
+    <w:name w:val="ListLabel 313"/>
+    <w:qFormat/>
+    <w:rPr>
+      <w:rFonts w:cs="OpenSymbol"/>
+    </w:rPr>
+  </w:style>
+  <w:style w:type="character" w:styleId="ListLabel314">
+    <w:name w:val="ListLabel 314"/>
+    <w:qFormat/>
+    <w:rPr>
+      <w:rFonts w:cs="OpenSymbol"/>
+    </w:rPr>
+  </w:style>
+  <w:style w:type="character" w:styleId="ListLabel315">
+    <w:name w:val="ListLabel 315"/>
+    <w:qFormat/>
+    <w:rPr>
+      <w:rFonts w:cs="OpenSymbol"/>
+    </w:rPr>
+  </w:style>
+  <w:style w:type="character" w:styleId="ListLabel316">
+    <w:name w:val="ListLabel 316"/>
+    <w:qFormat/>
+    <w:rPr>
+      <w:rFonts w:cs="OpenSymbol"/>
+      <w:b w:val="false"/>
+    </w:rPr>
+  </w:style>
+  <w:style w:type="character" w:styleId="ListLabel317">
+    <w:name w:val="ListLabel 317"/>
+    <w:qFormat/>
+    <w:rPr>
+      <w:rFonts w:cs="OpenSymbol"/>
+    </w:rPr>
+  </w:style>
+  <w:style w:type="character" w:styleId="ListLabel318">
+    <w:name w:val="ListLabel 318"/>
+    <w:qFormat/>
+    <w:rPr>
+      <w:rFonts w:cs="OpenSymbol"/>
+    </w:rPr>
+  </w:style>
+  <w:style w:type="character" w:styleId="ListLabel319">
+    <w:name w:val="ListLabel 319"/>
+    <w:qFormat/>
+    <w:rPr>
+      <w:rFonts w:cs="OpenSymbol"/>
+    </w:rPr>
+  </w:style>
+  <w:style w:type="character" w:styleId="ListLabel320">
+    <w:name w:val="ListLabel 320"/>
+    <w:qFormat/>
+    <w:rPr>
+      <w:rFonts w:cs="OpenSymbol"/>
+    </w:rPr>
+  </w:style>
+  <w:style w:type="character" w:styleId="ListLabel321">
+    <w:name w:val="ListLabel 321"/>
+    <w:qFormat/>
+    <w:rPr>
+      <w:rFonts w:cs="OpenSymbol"/>
+    </w:rPr>
+  </w:style>
+  <w:style w:type="character" w:styleId="ListLabel322">
+    <w:name w:val="ListLabel 322"/>
+    <w:qFormat/>
+    <w:rPr>
+      <w:rFonts w:cs="OpenSymbol"/>
+    </w:rPr>
+  </w:style>
+  <w:style w:type="character" w:styleId="ListLabel323">
+    <w:name w:val="ListLabel 323"/>
+    <w:qFormat/>
+    <w:rPr>
+      <w:rFonts w:cs="OpenSymbol"/>
+    </w:rPr>
+  </w:style>
+  <w:style w:type="character" w:styleId="ListLabel324">
+    <w:name w:val="ListLabel 324"/>
+    <w:qFormat/>
+    <w:rPr>
+      <w:rFonts w:cs="OpenSymbol"/>
+    </w:rPr>
+  </w:style>
+  <w:style w:type="character" w:styleId="ListLabel325">
+    <w:name w:val="ListLabel 325"/>
+    <w:qFormat/>
+    <w:rPr>
+      <w:rFonts w:cs="OpenSymbol"/>
+      <w:b w:val="false"/>
+    </w:rPr>
+  </w:style>
+  <w:style w:type="character" w:styleId="ListLabel326">
+    <w:name w:val="ListLabel 326"/>
+    <w:qFormat/>
+    <w:rPr>
+      <w:rFonts w:cs="OpenSymbol"/>
+    </w:rPr>
+  </w:style>
+  <w:style w:type="character" w:styleId="ListLabel327">
+    <w:name w:val="ListLabel 327"/>
+    <w:qFormat/>
+    <w:rPr>
+      <w:rFonts w:cs="OpenSymbol"/>
+    </w:rPr>
+  </w:style>
+  <w:style w:type="character" w:styleId="ListLabel328">
+    <w:name w:val="ListLabel 328"/>
+    <w:qFormat/>
+    <w:rPr>
+      <w:rFonts w:cs="OpenSymbol"/>
+    </w:rPr>
+  </w:style>
+  <w:style w:type="character" w:styleId="ListLabel329">
+    <w:name w:val="ListLabel 329"/>
+    <w:qFormat/>
+    <w:rPr>
+      <w:rFonts w:cs="OpenSymbol"/>
+    </w:rPr>
+  </w:style>
+  <w:style w:type="character" w:styleId="ListLabel330">
+    <w:name w:val="ListLabel 330"/>
+    <w:qFormat/>
+    <w:rPr>
+      <w:rFonts w:cs="OpenSymbol"/>
+    </w:rPr>
+  </w:style>
+  <w:style w:type="character" w:styleId="ListLabel331">
+    <w:name w:val="ListLabel 331"/>
+    <w:qFormat/>
+    <w:rPr>
+      <w:rFonts w:cs="OpenSymbol"/>
+    </w:rPr>
+  </w:style>
+  <w:style w:type="character" w:styleId="ListLabel332">
+    <w:name w:val="ListLabel 332"/>
+    <w:qFormat/>
+    <w:rPr>
+      <w:rFonts w:cs="OpenSymbol"/>
+    </w:rPr>
+  </w:style>
+  <w:style w:type="character" w:styleId="ListLabel333">
+    <w:name w:val="ListLabel 333"/>
+    <w:qFormat/>
+    <w:rPr>
+      <w:rFonts w:cs="OpenSymbol"/>
+    </w:rPr>
+  </w:style>
   <w:style w:type="paragraph" w:styleId="Heading">
     <w:name w:val="Heading"/>
     <w:basedOn w:val="Normal"/>

</xml_diff>